<commit_message>
create alpha beta player, update minimax
</commit_message>
<xml_diff>
--- a/hw_2/report.docx
+++ b/hw_2/report.docx
@@ -2064,39 +2064,15 @@
         <w:t xml:space="preserve"> – UP, DOWN, LEFT, RIGHT</w:t>
       </w:r>
       <w:r>
-        <w:t>), checking if they are feasible. If a direction is feasible, the ‘</w:t>
-      </w:r>
-      <w:proofErr w:type="spellStart"/>
-      <w:r>
-        <w:t>state_score</w:t>
-      </w:r>
-      <w:proofErr w:type="spellEnd"/>
-      <w:r>
-        <w:t>’ is being calculated. The move with the best score is performed</w:t>
-      </w:r>
-      <w:r>
-        <w:t xml:space="preserve">. If </w:t>
-      </w:r>
-      <w:proofErr w:type="spellStart"/>
-      <w:r>
-        <w:t>state_scores</w:t>
-      </w:r>
-      <w:proofErr w:type="spellEnd"/>
-      <w:r>
-        <w:t xml:space="preserve"> are equal, FIRST direction which was calculated wins. </w:t>
-      </w:r>
-    </w:p>
-    <w:p>
-      <w:r>
-        <w:t>According to the ‘</w:t>
-      </w:r>
-      <w:proofErr w:type="spellStart"/>
-      <w:r>
-        <w:t>state_score</w:t>
-      </w:r>
-      <w:proofErr w:type="spellEnd"/>
-      <w:r>
-        <w:t>’, it will prefer the state with the LEAST number of further states available for that player, as long as this will not lead to 0.</w:t>
+        <w:t>), checking if they are feasible. If a direction is feasible, the ‘state_score’ is being calculated. The move with the best score is performed</w:t>
+      </w:r>
+      <w:r>
+        <w:t xml:space="preserve">. If state_scores are equal, FIRST direction which was calculated wins. </w:t>
+      </w:r>
+    </w:p>
+    <w:p>
+      <w:r>
+        <w:t>According to the ‘state_score’, it will prefer the state with the LEAST number of further states available for that player, as long as this will not lead to 0.</w:t>
       </w:r>
       <w:r>
         <w:t xml:space="preserve"> </w:t>
@@ -2345,21 +2321,7 @@
         <w:rPr>
           <w:rFonts w:eastAsiaTheme="minorEastAsia"/>
         </w:rPr>
-        <w:t xml:space="preserve">, I have marked </w:t>
-      </w:r>
-      <w:proofErr w:type="spellStart"/>
-      <w:r>
-        <w:rPr>
-          <w:rFonts w:eastAsiaTheme="minorEastAsia"/>
-        </w:rPr>
-        <w:t>it’s</w:t>
-      </w:r>
-      <w:proofErr w:type="spellEnd"/>
-      <w:r>
-        <w:rPr>
-          <w:rFonts w:eastAsiaTheme="minorEastAsia"/>
-        </w:rPr>
-        <w:t xml:space="preserve"> path:</w:t>
+        <w:t>, I have marked it’s path:</w:t>
       </w:r>
     </w:p>
     <w:p>
@@ -2433,10 +2395,1192 @@
     <w:p>
       <w:pPr>
         <w:rPr>
-          <w:rFonts w:ascii="Cambria Math" w:hAnsi="Cambria Math"/>
-          <w:oMath/>
-        </w:rPr>
-      </w:pPr>
+          <w:rFonts w:eastAsiaTheme="minorEastAsia"/>
+        </w:rPr>
+      </w:pPr>
+    </w:p>
+    <w:p>
+      <w:pPr>
+        <w:pStyle w:val="Heading2"/>
+        <w:numPr>
+          <w:ilvl w:val="0"/>
+          <w:numId w:val="2"/>
+        </w:numPr>
+        <w:rPr>
+          <w:rFonts w:eastAsiaTheme="minorEastAsia"/>
+        </w:rPr>
+      </w:pPr>
+      <w:r>
+        <w:rPr>
+          <w:rFonts w:eastAsiaTheme="minorEastAsia"/>
+        </w:rPr>
+        <w:lastRenderedPageBreak/>
+        <w:t xml:space="preserve"> </w:t>
+      </w:r>
+    </w:p>
+    <w:p/>
+    <w:p>
+      <w:r>
+        <w:t>The heuristic value includes only the number of successors of a certain state</w:t>
+      </w:r>
+      <w:r>
+        <w:t xml:space="preserve"> for a certain player</w:t>
+      </w:r>
+      <w:r>
+        <w:t>. CONs can be similar to the “simple player” tactics</w:t>
+      </w:r>
+      <w:r>
+        <w:t>, and more</w:t>
+      </w:r>
+      <w:r>
+        <w:t>:</w:t>
+      </w:r>
+    </w:p>
+    <w:p/>
+    <w:p>
+      <w:pPr>
+        <w:pStyle w:val="ListParagraph"/>
+        <w:numPr>
+          <w:ilvl w:val="0"/>
+          <w:numId w:val="8"/>
+        </w:numPr>
+      </w:pPr>
+      <w:r>
+        <w:t>This heuristic is not admissible – Sometimes going into a child state which has only 1 successor can lead to victory, while still having other children with more successors, which will result in higher heuristic</w:t>
+      </w:r>
+    </w:p>
+    <w:p>
+      <w:pPr>
+        <w:pStyle w:val="ListParagraph"/>
+        <w:numPr>
+          <w:ilvl w:val="0"/>
+          <w:numId w:val="8"/>
+        </w:numPr>
+      </w:pPr>
+      <w:r>
+        <w:t>It does not take into account the enemy location</w:t>
+      </w:r>
+    </w:p>
+    <w:p>
+      <w:pPr>
+        <w:pStyle w:val="ListParagraph"/>
+        <w:numPr>
+          <w:ilvl w:val="0"/>
+          <w:numId w:val="8"/>
+        </w:numPr>
+      </w:pPr>
+      <w:r>
+        <w:t>It looks only 1 step further.</w:t>
+      </w:r>
+    </w:p>
+    <w:p/>
+    <w:p>
+      <w:pPr>
+        <w:pStyle w:val="Heading2"/>
+        <w:numPr>
+          <w:ilvl w:val="0"/>
+          <w:numId w:val="2"/>
+        </w:numPr>
+      </w:pPr>
+      <w:r>
+        <w:t xml:space="preserve"> </w:t>
+      </w:r>
+    </w:p>
+    <w:p/>
+    <w:p>
+      <w:r>
+        <w:t>To overcome the CONS, the following heuristic is being suggested:</w:t>
+      </w:r>
+    </w:p>
+    <w:p/>
+    <w:p>
+      <w:pPr>
+        <w:rPr>
+          <w:color w:val="FF0000"/>
+        </w:rPr>
+      </w:pPr>
+      <w:r>
+        <w:rPr>
+          <w:color w:val="FF0000"/>
+        </w:rPr>
+        <w:t>Fill</w:t>
+      </w:r>
+    </w:p>
+    <w:p>
+      <w:pPr>
+        <w:rPr>
+          <w:color w:val="FF0000"/>
+        </w:rPr>
+      </w:pPr>
+    </w:p>
+    <w:p>
+      <w:pPr>
+        <w:rPr>
+          <w:color w:val="FF0000"/>
+        </w:rPr>
+      </w:pPr>
+    </w:p>
+    <w:p>
+      <w:pPr>
+        <w:pStyle w:val="Heading2"/>
+        <w:numPr>
+          <w:ilvl w:val="0"/>
+          <w:numId w:val="2"/>
+        </w:numPr>
+      </w:pPr>
+      <w:r>
+        <w:t xml:space="preserve"> </w:t>
+      </w:r>
+    </w:p>
+    <w:p/>
+    <w:p>
+      <w:pPr>
+        <w:pStyle w:val="Heading2"/>
+        <w:numPr>
+          <w:ilvl w:val="0"/>
+          <w:numId w:val="2"/>
+        </w:numPr>
+      </w:pPr>
+      <w:r>
+        <w:t xml:space="preserve"> </w:t>
+      </w:r>
+    </w:p>
+    <w:p/>
+    <w:p/>
+    <w:p/>
+    <w:p/>
+    <w:p/>
+    <w:p/>
+    <w:p/>
+    <w:p/>
+    <w:p/>
+    <w:p/>
+    <w:p>
+      <w:pPr>
+        <w:pStyle w:val="Heading2"/>
+        <w:numPr>
+          <w:ilvl w:val="0"/>
+          <w:numId w:val="2"/>
+        </w:numPr>
+      </w:pPr>
+      <w:r>
+        <w:lastRenderedPageBreak/>
+        <w:t xml:space="preserve"> </w:t>
+      </w:r>
+    </w:p>
+    <w:p/>
+    <w:p>
+      <w:pPr>
+        <w:rPr>
+          <w:rFonts w:eastAsiaTheme="minorEastAsia"/>
+        </w:rPr>
+      </w:pPr>
+      <w:r>
+        <w:t xml:space="preserve">Defining the </w:t>
+      </w:r>
+      <m:oMath>
+        <m:r>
+          <w:rPr>
+            <w:rFonts w:ascii="Cambria Math" w:hAnsi="Cambria Math"/>
+          </w:rPr>
+          <m:t>f</m:t>
+        </m:r>
+        <m:d>
+          <m:dPr>
+            <m:ctrlPr>
+              <w:rPr>
+                <w:rFonts w:ascii="Cambria Math" w:hAnsi="Cambria Math"/>
+                <w:i/>
+              </w:rPr>
+            </m:ctrlPr>
+          </m:dPr>
+          <m:e>
+            <m:r>
+              <w:rPr>
+                <w:rFonts w:ascii="Cambria Math" w:hAnsi="Cambria Math"/>
+              </w:rPr>
+              <m:t>l, last</m:t>
+            </m:r>
+            <m:r>
+              <m:rPr>
+                <m:lit/>
+              </m:rPr>
+              <w:rPr>
+                <w:rFonts w:ascii="Cambria Math" w:hAnsi="Cambria Math"/>
+              </w:rPr>
+              <m:t>_</m:t>
+            </m:r>
+            <m:r>
+              <w:rPr>
+                <w:rFonts w:ascii="Cambria Math" w:hAnsi="Cambria Math"/>
+              </w:rPr>
+              <m:t>iteration</m:t>
+            </m:r>
+            <m:r>
+              <m:rPr>
+                <m:lit/>
+              </m:rPr>
+              <w:rPr>
+                <w:rFonts w:ascii="Cambria Math" w:hAnsi="Cambria Math"/>
+              </w:rPr>
+              <m:t>_</m:t>
+            </m:r>
+            <m:r>
+              <w:rPr>
+                <w:rFonts w:ascii="Cambria Math" w:hAnsi="Cambria Math"/>
+              </w:rPr>
+              <m:t>time</m:t>
+            </m:r>
+          </m:e>
+        </m:d>
+      </m:oMath>
+      <w:r>
+        <w:rPr>
+          <w:rFonts w:eastAsiaTheme="minorEastAsia"/>
+        </w:rPr>
+        <w:t xml:space="preserve"> function:</w:t>
+      </w:r>
+    </w:p>
+    <w:p>
+      <w:pPr>
+        <w:rPr>
+          <w:rFonts w:eastAsiaTheme="minorEastAsia"/>
+        </w:rPr>
+      </w:pPr>
+      <w:r>
+        <w:rPr>
+          <w:rFonts w:eastAsiaTheme="minorEastAsia"/>
+        </w:rPr>
+        <w:t xml:space="preserve">Looking at the Minimax basic agent (or Alpha-Beta with NO PRUNING (worst case possible, even with child sorting)), the next depth will develop </w:t>
+      </w:r>
+      <m:oMath>
+        <m:r>
+          <w:rPr>
+            <w:rFonts w:ascii="Cambria Math" w:eastAsiaTheme="minorEastAsia" w:hAnsi="Cambria Math"/>
+          </w:rPr>
+          <m:t>l⋅b</m:t>
+        </m:r>
+      </m:oMath>
+      <w:r>
+        <w:rPr>
+          <w:rFonts w:eastAsiaTheme="minorEastAsia"/>
+        </w:rPr>
+        <w:t xml:space="preserve"> leaves, where </w:t>
+      </w:r>
+      <m:oMath>
+        <m:r>
+          <w:rPr>
+            <w:rFonts w:ascii="Cambria Math" w:eastAsiaTheme="minorEastAsia" w:hAnsi="Cambria Math"/>
+          </w:rPr>
+          <m:t>b</m:t>
+        </m:r>
+      </m:oMath>
+      <w:r>
+        <w:rPr>
+          <w:rFonts w:eastAsiaTheme="minorEastAsia"/>
+        </w:rPr>
+        <w:t xml:space="preserve"> is a branching factor. </w:t>
+      </w:r>
+    </w:p>
+    <w:p>
+      <w:pPr>
+        <w:rPr>
+          <w:rFonts w:eastAsiaTheme="minorEastAsia"/>
+        </w:rPr>
+      </w:pPr>
+    </w:p>
+    <w:p>
+      <w:pPr>
+        <w:rPr>
+          <w:rFonts w:eastAsiaTheme="minorEastAsia"/>
+        </w:rPr>
+      </w:pPr>
+      <w:r>
+        <w:rPr>
+          <w:rFonts w:eastAsiaTheme="minorEastAsia"/>
+        </w:rPr>
+        <w:t>Define:</w:t>
+      </w:r>
+    </w:p>
+    <w:p>
+      <w:pPr>
+        <w:rPr>
+          <w:rFonts w:eastAsiaTheme="minorEastAsia"/>
+        </w:rPr>
+      </w:pPr>
+      <w:r>
+        <w:rPr>
+          <w:rFonts w:eastAsiaTheme="minorEastAsia"/>
+        </w:rPr>
+        <w:t xml:space="preserve"> </w:t>
+      </w:r>
+      <m:oMath>
+        <m:r>
+          <w:rPr>
+            <w:rFonts w:ascii="Cambria Math" w:eastAsiaTheme="minorEastAsia" w:hAnsi="Cambria Math"/>
+          </w:rPr>
+          <m:t>T</m:t>
+        </m:r>
+        <m:d>
+          <m:dPr>
+            <m:ctrlPr>
+              <w:rPr>
+                <w:rFonts w:ascii="Cambria Math" w:eastAsiaTheme="minorEastAsia" w:hAnsi="Cambria Math"/>
+                <w:i/>
+              </w:rPr>
+            </m:ctrlPr>
+          </m:dPr>
+          <m:e>
+            <m:r>
+              <w:rPr>
+                <w:rFonts w:ascii="Cambria Math" w:eastAsiaTheme="minorEastAsia" w:hAnsi="Cambria Math"/>
+              </w:rPr>
+              <m:t>d</m:t>
+            </m:r>
+          </m:e>
+        </m:d>
+        <m:r>
+          <w:rPr>
+            <w:rFonts w:ascii="Cambria Math" w:eastAsiaTheme="minorEastAsia" w:hAnsi="Cambria Math"/>
+          </w:rPr>
+          <m:t>-number of leaves developed at the depth d</m:t>
+        </m:r>
+      </m:oMath>
+    </w:p>
+    <w:p>
+      <w:pPr>
+        <w:rPr>
+          <w:rFonts w:eastAsiaTheme="minorEastAsia"/>
+        </w:rPr>
+      </w:pPr>
+      <w:r>
+        <w:rPr>
+          <w:rFonts w:eastAsiaTheme="minorEastAsia"/>
+        </w:rPr>
+        <w:t xml:space="preserve">We know, that in BFS, </w:t>
+      </w:r>
+    </w:p>
+    <w:p>
+      <w:pPr>
+        <w:rPr>
+          <w:rFonts w:eastAsiaTheme="minorEastAsia"/>
+        </w:rPr>
+      </w:pPr>
+      <m:oMathPara>
+        <m:oMath>
+          <m:r>
+            <w:rPr>
+              <w:rFonts w:ascii="Cambria Math" w:eastAsiaTheme="minorEastAsia" w:hAnsi="Cambria Math"/>
+            </w:rPr>
+            <m:t>T</m:t>
+          </m:r>
+          <m:d>
+            <m:dPr>
+              <m:ctrlPr>
+                <w:rPr>
+                  <w:rFonts w:ascii="Cambria Math" w:eastAsiaTheme="minorEastAsia" w:hAnsi="Cambria Math"/>
+                  <w:i/>
+                </w:rPr>
+              </m:ctrlPr>
+            </m:dPr>
+            <m:e>
+              <m:r>
+                <w:rPr>
+                  <w:rFonts w:ascii="Cambria Math" w:eastAsiaTheme="minorEastAsia" w:hAnsi="Cambria Math"/>
+                </w:rPr>
+                <m:t>d</m:t>
+              </m:r>
+            </m:e>
+          </m:d>
+          <m:r>
+            <w:rPr>
+              <w:rFonts w:ascii="Cambria Math" w:eastAsiaTheme="minorEastAsia" w:hAnsi="Cambria Math"/>
+            </w:rPr>
+            <m:t>=</m:t>
+          </m:r>
+          <m:sSup>
+            <m:sSupPr>
+              <m:ctrlPr>
+                <w:rPr>
+                  <w:rFonts w:ascii="Cambria Math" w:eastAsiaTheme="minorEastAsia" w:hAnsi="Cambria Math"/>
+                  <w:i/>
+                </w:rPr>
+              </m:ctrlPr>
+            </m:sSupPr>
+            <m:e>
+              <m:r>
+                <w:rPr>
+                  <w:rFonts w:ascii="Cambria Math" w:eastAsiaTheme="minorEastAsia" w:hAnsi="Cambria Math"/>
+                </w:rPr>
+                <m:t>b</m:t>
+              </m:r>
+            </m:e>
+            <m:sup>
+              <m:r>
+                <w:rPr>
+                  <w:rFonts w:ascii="Cambria Math" w:eastAsiaTheme="minorEastAsia" w:hAnsi="Cambria Math"/>
+                </w:rPr>
+                <m:t>d</m:t>
+              </m:r>
+            </m:sup>
+          </m:sSup>
+        </m:oMath>
+      </m:oMathPara>
+    </w:p>
+    <w:p>
+      <w:pPr>
+        <w:rPr>
+          <w:rFonts w:eastAsiaTheme="minorEastAsia"/>
+        </w:rPr>
+      </w:pPr>
+      <w:r>
+        <w:rPr>
+          <w:rFonts w:eastAsiaTheme="minorEastAsia"/>
+        </w:rPr>
+        <w:t xml:space="preserve">Thus, </w:t>
+      </w:r>
+    </w:p>
+    <w:p>
+      <w:pPr>
+        <w:rPr>
+          <w:rFonts w:eastAsiaTheme="minorEastAsia"/>
+        </w:rPr>
+      </w:pPr>
+      <m:oMathPara>
+        <m:oMath>
+          <m:r>
+            <w:rPr>
+              <w:rFonts w:ascii="Cambria Math" w:eastAsiaTheme="minorEastAsia" w:hAnsi="Cambria Math"/>
+            </w:rPr>
+            <m:t>T</m:t>
+          </m:r>
+          <m:d>
+            <m:dPr>
+              <m:ctrlPr>
+                <w:rPr>
+                  <w:rFonts w:ascii="Cambria Math" w:eastAsiaTheme="minorEastAsia" w:hAnsi="Cambria Math"/>
+                  <w:i/>
+                </w:rPr>
+              </m:ctrlPr>
+            </m:dPr>
+            <m:e>
+              <m:r>
+                <w:rPr>
+                  <w:rFonts w:ascii="Cambria Math" w:eastAsiaTheme="minorEastAsia" w:hAnsi="Cambria Math"/>
+                </w:rPr>
+                <m:t>d+1</m:t>
+              </m:r>
+            </m:e>
+          </m:d>
+          <m:r>
+            <w:rPr>
+              <w:rFonts w:ascii="Cambria Math" w:eastAsiaTheme="minorEastAsia" w:hAnsi="Cambria Math"/>
+            </w:rPr>
+            <m:t>=</m:t>
+          </m:r>
+          <m:sSup>
+            <m:sSupPr>
+              <m:ctrlPr>
+                <w:rPr>
+                  <w:rFonts w:ascii="Cambria Math" w:eastAsiaTheme="minorEastAsia" w:hAnsi="Cambria Math"/>
+                  <w:i/>
+                </w:rPr>
+              </m:ctrlPr>
+            </m:sSupPr>
+            <m:e>
+              <m:r>
+                <w:rPr>
+                  <w:rFonts w:ascii="Cambria Math" w:eastAsiaTheme="minorEastAsia" w:hAnsi="Cambria Math"/>
+                </w:rPr>
+                <m:t>b</m:t>
+              </m:r>
+            </m:e>
+            <m:sup>
+              <m:r>
+                <w:rPr>
+                  <w:rFonts w:ascii="Cambria Math" w:eastAsiaTheme="minorEastAsia" w:hAnsi="Cambria Math"/>
+                </w:rPr>
+                <m:t>d+1</m:t>
+              </m:r>
+            </m:sup>
+          </m:sSup>
+        </m:oMath>
+      </m:oMathPara>
+    </w:p>
+    <w:p>
+      <w:pPr>
+        <w:rPr>
+          <w:rFonts w:eastAsiaTheme="minorEastAsia"/>
+        </w:rPr>
+      </w:pPr>
+      <w:r>
+        <w:rPr>
+          <w:rFonts w:eastAsiaTheme="minorEastAsia"/>
+        </w:rPr>
+        <w:t xml:space="preserve">Defining number of children developed at current depth as </w:t>
+      </w:r>
+      <m:oMath>
+        <m:sSub>
+          <m:sSubPr>
+            <m:ctrlPr>
+              <w:rPr>
+                <w:rFonts w:ascii="Cambria Math" w:eastAsiaTheme="minorEastAsia" w:hAnsi="Cambria Math"/>
+                <w:i/>
+              </w:rPr>
+            </m:ctrlPr>
+          </m:sSubPr>
+          <m:e>
+            <m:r>
+              <w:rPr>
+                <w:rFonts w:ascii="Cambria Math" w:eastAsiaTheme="minorEastAsia" w:hAnsi="Cambria Math"/>
+              </w:rPr>
+              <m:t>l</m:t>
+            </m:r>
+          </m:e>
+          <m:sub>
+            <m:r>
+              <w:rPr>
+                <w:rFonts w:ascii="Cambria Math" w:eastAsiaTheme="minorEastAsia" w:hAnsi="Cambria Math"/>
+              </w:rPr>
+              <m:t>d</m:t>
+            </m:r>
+          </m:sub>
+        </m:sSub>
+      </m:oMath>
+      <w:r>
+        <w:rPr>
+          <w:rFonts w:eastAsiaTheme="minorEastAsia"/>
+        </w:rPr>
+        <w:t>, we get</w:t>
+      </w:r>
+    </w:p>
+    <w:p>
+      <w:pPr>
+        <w:rPr>
+          <w:rFonts w:eastAsiaTheme="minorEastAsia"/>
+        </w:rPr>
+      </w:pPr>
+      <m:oMathPara>
+        <m:oMath>
+          <m:sSub>
+            <m:sSubPr>
+              <m:ctrlPr>
+                <w:rPr>
+                  <w:rFonts w:ascii="Cambria Math" w:eastAsiaTheme="minorEastAsia" w:hAnsi="Cambria Math"/>
+                  <w:i/>
+                </w:rPr>
+              </m:ctrlPr>
+            </m:sSubPr>
+            <m:e>
+              <m:r>
+                <w:rPr>
+                  <w:rFonts w:ascii="Cambria Math" w:eastAsiaTheme="minorEastAsia" w:hAnsi="Cambria Math"/>
+                </w:rPr>
+                <m:t>l</m:t>
+              </m:r>
+            </m:e>
+            <m:sub>
+              <m:r>
+                <w:rPr>
+                  <w:rFonts w:ascii="Cambria Math" w:eastAsiaTheme="minorEastAsia" w:hAnsi="Cambria Math"/>
+                </w:rPr>
+                <m:t>d</m:t>
+              </m:r>
+            </m:sub>
+          </m:sSub>
+          <m:r>
+            <w:rPr>
+              <w:rFonts w:ascii="Cambria Math" w:eastAsiaTheme="minorEastAsia" w:hAnsi="Cambria Math"/>
+            </w:rPr>
+            <m:t>=</m:t>
+          </m:r>
+          <m:sSup>
+            <m:sSupPr>
+              <m:ctrlPr>
+                <w:rPr>
+                  <w:rFonts w:ascii="Cambria Math" w:eastAsiaTheme="minorEastAsia" w:hAnsi="Cambria Math"/>
+                  <w:i/>
+                </w:rPr>
+              </m:ctrlPr>
+            </m:sSupPr>
+            <m:e>
+              <m:r>
+                <w:rPr>
+                  <w:rFonts w:ascii="Cambria Math" w:eastAsiaTheme="minorEastAsia" w:hAnsi="Cambria Math"/>
+                </w:rPr>
+                <m:t>b</m:t>
+              </m:r>
+            </m:e>
+            <m:sup>
+              <m:r>
+                <w:rPr>
+                  <w:rFonts w:ascii="Cambria Math" w:eastAsiaTheme="minorEastAsia" w:hAnsi="Cambria Math"/>
+                </w:rPr>
+                <m:t>d</m:t>
+              </m:r>
+            </m:sup>
+          </m:sSup>
+          <m:r>
+            <w:rPr>
+              <w:rFonts w:ascii="Cambria Math" w:eastAsiaTheme="minorEastAsia" w:hAnsi="Cambria Math"/>
+            </w:rPr>
+            <m:t xml:space="preserve"> ;</m:t>
+          </m:r>
+          <m:sSub>
+            <m:sSubPr>
+              <m:ctrlPr>
+                <w:rPr>
+                  <w:rFonts w:ascii="Cambria Math" w:eastAsiaTheme="minorEastAsia" w:hAnsi="Cambria Math"/>
+                  <w:i/>
+                </w:rPr>
+              </m:ctrlPr>
+            </m:sSubPr>
+            <m:e>
+              <m:r>
+                <w:rPr>
+                  <w:rFonts w:ascii="Cambria Math" w:eastAsiaTheme="minorEastAsia" w:hAnsi="Cambria Math"/>
+                </w:rPr>
+                <m:t>l</m:t>
+              </m:r>
+            </m:e>
+            <m:sub>
+              <m:r>
+                <w:rPr>
+                  <w:rFonts w:ascii="Cambria Math" w:eastAsiaTheme="minorEastAsia" w:hAnsi="Cambria Math"/>
+                </w:rPr>
+                <m:t>d+1</m:t>
+              </m:r>
+            </m:sub>
+          </m:sSub>
+          <m:r>
+            <w:rPr>
+              <w:rFonts w:ascii="Cambria Math" w:eastAsiaTheme="minorEastAsia" w:hAnsi="Cambria Math"/>
+            </w:rPr>
+            <m:t>=</m:t>
+          </m:r>
+          <m:sSup>
+            <m:sSupPr>
+              <m:ctrlPr>
+                <w:rPr>
+                  <w:rFonts w:ascii="Cambria Math" w:eastAsiaTheme="minorEastAsia" w:hAnsi="Cambria Math"/>
+                  <w:i/>
+                </w:rPr>
+              </m:ctrlPr>
+            </m:sSupPr>
+            <m:e>
+              <m:r>
+                <w:rPr>
+                  <w:rFonts w:ascii="Cambria Math" w:eastAsiaTheme="minorEastAsia" w:hAnsi="Cambria Math"/>
+                </w:rPr>
+                <m:t>b</m:t>
+              </m:r>
+            </m:e>
+            <m:sup>
+              <m:r>
+                <w:rPr>
+                  <w:rFonts w:ascii="Cambria Math" w:eastAsiaTheme="minorEastAsia" w:hAnsi="Cambria Math"/>
+                </w:rPr>
+                <m:t>d+1</m:t>
+              </m:r>
+            </m:sup>
+          </m:sSup>
+          <m:r>
+            <w:rPr>
+              <w:rFonts w:ascii="Cambria Math" w:eastAsiaTheme="minorEastAsia" w:hAnsi="Cambria Math"/>
+            </w:rPr>
+            <m:t xml:space="preserve">→   </m:t>
+          </m:r>
+          <m:sSub>
+            <m:sSubPr>
+              <m:ctrlPr>
+                <w:rPr>
+                  <w:rFonts w:ascii="Cambria Math" w:eastAsiaTheme="minorEastAsia" w:hAnsi="Cambria Math"/>
+                  <w:i/>
+                </w:rPr>
+              </m:ctrlPr>
+            </m:sSubPr>
+            <m:e>
+              <m:r>
+                <w:rPr>
+                  <w:rFonts w:ascii="Cambria Math" w:eastAsiaTheme="minorEastAsia" w:hAnsi="Cambria Math"/>
+                </w:rPr>
+                <m:t>l</m:t>
+              </m:r>
+            </m:e>
+            <m:sub>
+              <m:r>
+                <w:rPr>
+                  <w:rFonts w:ascii="Cambria Math" w:eastAsiaTheme="minorEastAsia" w:hAnsi="Cambria Math"/>
+                </w:rPr>
+                <m:t>d+1</m:t>
+              </m:r>
+            </m:sub>
+          </m:sSub>
+          <m:r>
+            <w:rPr>
+              <w:rFonts w:ascii="Cambria Math" w:eastAsiaTheme="minorEastAsia" w:hAnsi="Cambria Math"/>
+            </w:rPr>
+            <m:t>=</m:t>
+          </m:r>
+          <m:f>
+            <m:fPr>
+              <m:ctrlPr>
+                <w:rPr>
+                  <w:rFonts w:ascii="Cambria Math" w:eastAsiaTheme="minorEastAsia" w:hAnsi="Cambria Math"/>
+                  <w:i/>
+                </w:rPr>
+              </m:ctrlPr>
+            </m:fPr>
+            <m:num>
+              <m:sSup>
+                <m:sSupPr>
+                  <m:ctrlPr>
+                    <w:rPr>
+                      <w:rFonts w:ascii="Cambria Math" w:eastAsiaTheme="minorEastAsia" w:hAnsi="Cambria Math"/>
+                      <w:i/>
+                    </w:rPr>
+                  </m:ctrlPr>
+                </m:sSupPr>
+                <m:e>
+                  <m:r>
+                    <w:rPr>
+                      <w:rFonts w:ascii="Cambria Math" w:eastAsiaTheme="minorEastAsia" w:hAnsi="Cambria Math"/>
+                    </w:rPr>
+                    <m:t>b</m:t>
+                  </m:r>
+                </m:e>
+                <m:sup>
+                  <m:r>
+                    <w:rPr>
+                      <w:rFonts w:ascii="Cambria Math" w:eastAsiaTheme="minorEastAsia" w:hAnsi="Cambria Math"/>
+                    </w:rPr>
+                    <m:t>d+1</m:t>
+                  </m:r>
+                </m:sup>
+              </m:sSup>
+            </m:num>
+            <m:den>
+              <m:sSup>
+                <m:sSupPr>
+                  <m:ctrlPr>
+                    <w:rPr>
+                      <w:rFonts w:ascii="Cambria Math" w:eastAsiaTheme="minorEastAsia" w:hAnsi="Cambria Math"/>
+                      <w:i/>
+                    </w:rPr>
+                  </m:ctrlPr>
+                </m:sSupPr>
+                <m:e>
+                  <m:r>
+                    <w:rPr>
+                      <w:rFonts w:ascii="Cambria Math" w:eastAsiaTheme="minorEastAsia" w:hAnsi="Cambria Math"/>
+                    </w:rPr>
+                    <m:t>b</m:t>
+                  </m:r>
+                </m:e>
+                <m:sup>
+                  <m:r>
+                    <w:rPr>
+                      <w:rFonts w:ascii="Cambria Math" w:eastAsiaTheme="minorEastAsia" w:hAnsi="Cambria Math"/>
+                    </w:rPr>
+                    <m:t>d</m:t>
+                  </m:r>
+                </m:sup>
+              </m:sSup>
+            </m:den>
+          </m:f>
+          <m:sSub>
+            <m:sSubPr>
+              <m:ctrlPr>
+                <w:rPr>
+                  <w:rFonts w:ascii="Cambria Math" w:eastAsiaTheme="minorEastAsia" w:hAnsi="Cambria Math"/>
+                  <w:i/>
+                </w:rPr>
+              </m:ctrlPr>
+            </m:sSubPr>
+            <m:e>
+              <m:r>
+                <w:rPr>
+                  <w:rFonts w:ascii="Cambria Math" w:eastAsiaTheme="minorEastAsia" w:hAnsi="Cambria Math"/>
+                </w:rPr>
+                <m:t>l</m:t>
+              </m:r>
+            </m:e>
+            <m:sub>
+              <m:r>
+                <w:rPr>
+                  <w:rFonts w:ascii="Cambria Math" w:eastAsiaTheme="minorEastAsia" w:hAnsi="Cambria Math"/>
+                </w:rPr>
+                <m:t>d</m:t>
+              </m:r>
+            </m:sub>
+          </m:sSub>
+          <m:r>
+            <w:rPr>
+              <w:rFonts w:ascii="Cambria Math" w:eastAsiaTheme="minorEastAsia" w:hAnsi="Cambria Math"/>
+            </w:rPr>
+            <m:t>=b⋅</m:t>
+          </m:r>
+          <m:sSub>
+            <m:sSubPr>
+              <m:ctrlPr>
+                <w:rPr>
+                  <w:rFonts w:ascii="Cambria Math" w:eastAsiaTheme="minorEastAsia" w:hAnsi="Cambria Math"/>
+                  <w:i/>
+                </w:rPr>
+              </m:ctrlPr>
+            </m:sSubPr>
+            <m:e>
+              <m:r>
+                <w:rPr>
+                  <w:rFonts w:ascii="Cambria Math" w:eastAsiaTheme="minorEastAsia" w:hAnsi="Cambria Math"/>
+                </w:rPr>
+                <m:t>l</m:t>
+              </m:r>
+            </m:e>
+            <m:sub>
+              <m:r>
+                <w:rPr>
+                  <w:rFonts w:ascii="Cambria Math" w:eastAsiaTheme="minorEastAsia" w:hAnsi="Cambria Math"/>
+                </w:rPr>
+                <m:t>d</m:t>
+              </m:r>
+            </m:sub>
+          </m:sSub>
+        </m:oMath>
+      </m:oMathPara>
+    </w:p>
+    <w:p>
+      <w:pPr>
+        <w:rPr>
+          <w:rFonts w:eastAsiaTheme="minorEastAsia"/>
+        </w:rPr>
+      </w:pPr>
+      <w:r>
+        <w:rPr>
+          <w:rFonts w:eastAsiaTheme="minorEastAsia"/>
+        </w:rPr>
+        <w:t>Assuming that the time to develop each leave is the same among every iteration, we get:</w:t>
+      </w:r>
+    </w:p>
+    <w:p>
+      <w:pPr>
+        <w:rPr>
+          <w:rFonts w:eastAsiaTheme="minorEastAsia"/>
+        </w:rPr>
+      </w:pPr>
+      <m:oMathPara>
+        <m:oMath>
+          <m:f>
+            <m:fPr>
+              <m:ctrlPr>
+                <w:rPr>
+                  <w:rFonts w:ascii="Cambria Math" w:eastAsiaTheme="minorEastAsia" w:hAnsi="Cambria Math"/>
+                  <w:i/>
+                </w:rPr>
+              </m:ctrlPr>
+            </m:fPr>
+            <m:num>
+              <m:r>
+                <w:rPr>
+                  <w:rFonts w:ascii="Cambria Math" w:eastAsiaTheme="minorEastAsia" w:hAnsi="Cambria Math"/>
+                </w:rPr>
+                <m:t>tim</m:t>
+              </m:r>
+              <m:sSub>
+                <m:sSubPr>
+                  <m:ctrlPr>
+                    <w:rPr>
+                      <w:rFonts w:ascii="Cambria Math" w:eastAsiaTheme="minorEastAsia" w:hAnsi="Cambria Math"/>
+                      <w:i/>
+                    </w:rPr>
+                  </m:ctrlPr>
+                </m:sSubPr>
+                <m:e>
+                  <m:r>
+                    <w:rPr>
+                      <w:rFonts w:ascii="Cambria Math" w:eastAsiaTheme="minorEastAsia" w:hAnsi="Cambria Math"/>
+                    </w:rPr>
+                    <m:t>e</m:t>
+                  </m:r>
+                </m:e>
+                <m:sub>
+                  <m:r>
+                    <w:rPr>
+                      <w:rFonts w:ascii="Cambria Math" w:eastAsiaTheme="minorEastAsia" w:hAnsi="Cambria Math"/>
+                    </w:rPr>
+                    <m:t>d+1</m:t>
+                  </m:r>
+                </m:sub>
+              </m:sSub>
+            </m:num>
+            <m:den>
+              <m:r>
+                <w:rPr>
+                  <w:rFonts w:ascii="Cambria Math" w:eastAsiaTheme="minorEastAsia" w:hAnsi="Cambria Math"/>
+                </w:rPr>
+                <m:t>tim</m:t>
+              </m:r>
+              <m:sSub>
+                <m:sSubPr>
+                  <m:ctrlPr>
+                    <w:rPr>
+                      <w:rFonts w:ascii="Cambria Math" w:eastAsiaTheme="minorEastAsia" w:hAnsi="Cambria Math"/>
+                      <w:i/>
+                    </w:rPr>
+                  </m:ctrlPr>
+                </m:sSubPr>
+                <m:e>
+                  <m:r>
+                    <w:rPr>
+                      <w:rFonts w:ascii="Cambria Math" w:eastAsiaTheme="minorEastAsia" w:hAnsi="Cambria Math"/>
+                    </w:rPr>
+                    <m:t>e</m:t>
+                  </m:r>
+                </m:e>
+                <m:sub>
+                  <m:r>
+                    <w:rPr>
+                      <w:rFonts w:ascii="Cambria Math" w:eastAsiaTheme="minorEastAsia" w:hAnsi="Cambria Math"/>
+                    </w:rPr>
+                    <m:t>d</m:t>
+                  </m:r>
+                </m:sub>
+              </m:sSub>
+            </m:den>
+          </m:f>
+          <m:r>
+            <w:rPr>
+              <w:rFonts w:ascii="Cambria Math" w:eastAsiaTheme="minorEastAsia" w:hAnsi="Cambria Math"/>
+            </w:rPr>
+            <m:t>=</m:t>
+          </m:r>
+          <m:f>
+            <m:fPr>
+              <m:ctrlPr>
+                <w:rPr>
+                  <w:rFonts w:ascii="Cambria Math" w:eastAsiaTheme="minorEastAsia" w:hAnsi="Cambria Math"/>
+                  <w:i/>
+                </w:rPr>
+              </m:ctrlPr>
+            </m:fPr>
+            <m:num>
+              <m:sSub>
+                <m:sSubPr>
+                  <m:ctrlPr>
+                    <w:rPr>
+                      <w:rFonts w:ascii="Cambria Math" w:eastAsiaTheme="minorEastAsia" w:hAnsi="Cambria Math"/>
+                      <w:i/>
+                    </w:rPr>
+                  </m:ctrlPr>
+                </m:sSubPr>
+                <m:e>
+                  <m:r>
+                    <w:rPr>
+                      <w:rFonts w:ascii="Cambria Math" w:eastAsiaTheme="minorEastAsia" w:hAnsi="Cambria Math"/>
+                    </w:rPr>
+                    <m:t>l</m:t>
+                  </m:r>
+                </m:e>
+                <m:sub>
+                  <m:r>
+                    <w:rPr>
+                      <w:rFonts w:ascii="Cambria Math" w:eastAsiaTheme="minorEastAsia" w:hAnsi="Cambria Math"/>
+                    </w:rPr>
+                    <m:t>d+1</m:t>
+                  </m:r>
+                </m:sub>
+              </m:sSub>
+            </m:num>
+            <m:den>
+              <m:sSub>
+                <m:sSubPr>
+                  <m:ctrlPr>
+                    <w:rPr>
+                      <w:rFonts w:ascii="Cambria Math" w:eastAsiaTheme="minorEastAsia" w:hAnsi="Cambria Math"/>
+                      <w:i/>
+                    </w:rPr>
+                  </m:ctrlPr>
+                </m:sSubPr>
+                <m:e>
+                  <m:r>
+                    <w:rPr>
+                      <w:rFonts w:ascii="Cambria Math" w:eastAsiaTheme="minorEastAsia" w:hAnsi="Cambria Math"/>
+                    </w:rPr>
+                    <m:t>l</m:t>
+                  </m:r>
+                </m:e>
+                <m:sub>
+                  <m:r>
+                    <w:rPr>
+                      <w:rFonts w:ascii="Cambria Math" w:eastAsiaTheme="minorEastAsia" w:hAnsi="Cambria Math"/>
+                    </w:rPr>
+                    <m:t>d</m:t>
+                  </m:r>
+                </m:sub>
+              </m:sSub>
+            </m:den>
+          </m:f>
+          <m:r>
+            <w:rPr>
+              <w:rFonts w:ascii="Cambria Math" w:eastAsiaTheme="minorEastAsia" w:hAnsi="Cambria Math"/>
+            </w:rPr>
+            <m:t>=b</m:t>
+          </m:r>
+        </m:oMath>
+      </m:oMathPara>
+    </w:p>
+    <w:p>
+      <w:pPr>
+        <w:rPr>
+          <w:rFonts w:eastAsiaTheme="minorEastAsia"/>
+        </w:rPr>
+      </w:pPr>
+      <w:r>
+        <w:rPr>
+          <w:rFonts w:eastAsiaTheme="minorEastAsia"/>
+        </w:rPr>
+        <w:t xml:space="preserve">We take the maximum branching factor possible (after the first move), which is </w:t>
+      </w:r>
+      <m:oMath>
+        <m:r>
+          <w:rPr>
+            <w:rFonts w:ascii="Cambria Math" w:eastAsiaTheme="minorEastAsia" w:hAnsi="Cambria Math"/>
+          </w:rPr>
+          <m:t>b=3</m:t>
+        </m:r>
+      </m:oMath>
+      <w:r>
+        <w:rPr>
+          <w:rFonts w:eastAsiaTheme="minorEastAsia"/>
+        </w:rPr>
+        <w:t>.</w:t>
+      </w:r>
+    </w:p>
+    <w:p>
+      <w:pPr>
+        <w:rPr>
+          <w:rFonts w:eastAsiaTheme="minorEastAsia"/>
+        </w:rPr>
+      </w:pPr>
+      <w:r>
+        <w:rPr>
+          <w:rFonts w:eastAsiaTheme="minorEastAsia"/>
+        </w:rPr>
+        <w:t>Thus, we get:</w:t>
+      </w:r>
+    </w:p>
+    <w:p>
+      <w:pPr>
+        <w:rPr>
+          <w:rFonts w:eastAsiaTheme="minorEastAsia"/>
+        </w:rPr>
+      </w:pPr>
+      <m:oMathPara>
+        <m:oMath>
+          <m:r>
+            <w:rPr>
+              <w:rFonts w:ascii="Cambria Math" w:hAnsi="Cambria Math"/>
+            </w:rPr>
+            <m:t>tim</m:t>
+          </m:r>
+          <m:sSub>
+            <m:sSubPr>
+              <m:ctrlPr>
+                <w:rPr>
+                  <w:rFonts w:ascii="Cambria Math" w:hAnsi="Cambria Math"/>
+                  <w:i/>
+                </w:rPr>
+              </m:ctrlPr>
+            </m:sSubPr>
+            <m:e>
+              <m:r>
+                <w:rPr>
+                  <w:rFonts w:ascii="Cambria Math" w:hAnsi="Cambria Math"/>
+                </w:rPr>
+                <m:t>e</m:t>
+              </m:r>
+            </m:e>
+            <m:sub>
+              <m:r>
+                <w:rPr>
+                  <w:rFonts w:ascii="Cambria Math" w:hAnsi="Cambria Math"/>
+                </w:rPr>
+                <m:t>d+1</m:t>
+              </m:r>
+            </m:sub>
+          </m:sSub>
+          <m:r>
+            <w:rPr>
+              <w:rFonts w:ascii="Cambria Math" w:hAnsi="Cambria Math"/>
+            </w:rPr>
+            <m:t>=tim</m:t>
+          </m:r>
+          <m:sSub>
+            <m:sSubPr>
+              <m:ctrlPr>
+                <w:rPr>
+                  <w:rFonts w:ascii="Cambria Math" w:hAnsi="Cambria Math"/>
+                  <w:i/>
+                </w:rPr>
+              </m:ctrlPr>
+            </m:sSubPr>
+            <m:e>
+              <m:r>
+                <w:rPr>
+                  <w:rFonts w:ascii="Cambria Math" w:hAnsi="Cambria Math"/>
+                </w:rPr>
+                <m:t>e</m:t>
+              </m:r>
+            </m:e>
+            <m:sub>
+              <m:r>
+                <w:rPr>
+                  <w:rFonts w:ascii="Cambria Math" w:hAnsi="Cambria Math"/>
+                </w:rPr>
+                <m:t>d</m:t>
+              </m:r>
+            </m:sub>
+          </m:sSub>
+          <m:r>
+            <w:rPr>
+              <w:rFonts w:ascii="Cambria Math" w:hAnsi="Cambria Math"/>
+            </w:rPr>
+            <m:t>⋅3</m:t>
+          </m:r>
+        </m:oMath>
+      </m:oMathPara>
+    </w:p>
+    <w:p>
+      <w:r>
+        <w:rPr>
+          <w:rFonts w:eastAsiaTheme="minorEastAsia"/>
+        </w:rPr>
+        <w:t xml:space="preserve">This is of course the worst case, where no pruning occurs, and that EVERY </w:t>
+      </w:r>
+      <w:r>
+        <w:rPr>
+          <w:rFonts w:eastAsiaTheme="minorEastAsia"/>
+        </w:rPr>
+        <w:t>leaf</w:t>
+      </w:r>
+      <w:r>
+        <w:rPr>
+          <w:rFonts w:eastAsiaTheme="minorEastAsia"/>
+        </w:rPr>
+        <w:t xml:space="preserve"> has </w:t>
+      </w:r>
+      <w:r>
+        <w:rPr>
+          <w:rFonts w:eastAsiaTheme="minorEastAsia"/>
+        </w:rPr>
+        <w:t xml:space="preserve">3 successors. </w:t>
+      </w:r>
+      <w:r>
+        <w:rPr>
+          <w:rFonts w:eastAsiaTheme="minorEastAsia"/>
+        </w:rPr>
+        <w:t xml:space="preserve"> </w:t>
+      </w:r>
     </w:p>
     <w:sectPr>
       <w:pgSz w:w="12240" w:h="15840"/>
@@ -2766,6 +3910,119 @@
     </w:lvl>
   </w:abstractNum>
   <w:abstractNum w:abstractNumId="3" w15:restartNumberingAfterBreak="0">
+    <w:nsid w:val="2B5C2CFC"/>
+    <w:multiLevelType w:val="hybridMultilevel"/>
+    <w:tmpl w:val="06DC9F08"/>
+    <w:lvl w:ilvl="0" w:tplc="04090001">
+      <w:start w:val="1"/>
+      <w:numFmt w:val="bullet"/>
+      <w:lvlText w:val=""/>
+      <w:lvlJc w:val="left"/>
+      <w:pPr>
+        <w:ind w:left="720" w:hanging="360"/>
+      </w:pPr>
+      <w:rPr>
+        <w:rFonts w:ascii="Symbol" w:hAnsi="Symbol" w:hint="default"/>
+      </w:rPr>
+    </w:lvl>
+    <w:lvl w:ilvl="1" w:tplc="04090003" w:tentative="1">
+      <w:start w:val="1"/>
+      <w:numFmt w:val="bullet"/>
+      <w:lvlText w:val="o"/>
+      <w:lvlJc w:val="left"/>
+      <w:pPr>
+        <w:ind w:left="1440" w:hanging="360"/>
+      </w:pPr>
+      <w:rPr>
+        <w:rFonts w:ascii="Courier New" w:hAnsi="Courier New" w:cs="Courier New" w:hint="default"/>
+      </w:rPr>
+    </w:lvl>
+    <w:lvl w:ilvl="2" w:tplc="04090005" w:tentative="1">
+      <w:start w:val="1"/>
+      <w:numFmt w:val="bullet"/>
+      <w:lvlText w:val=""/>
+      <w:lvlJc w:val="left"/>
+      <w:pPr>
+        <w:ind w:left="2160" w:hanging="360"/>
+      </w:pPr>
+      <w:rPr>
+        <w:rFonts w:ascii="Wingdings" w:hAnsi="Wingdings" w:hint="default"/>
+      </w:rPr>
+    </w:lvl>
+    <w:lvl w:ilvl="3" w:tplc="04090001" w:tentative="1">
+      <w:start w:val="1"/>
+      <w:numFmt w:val="bullet"/>
+      <w:lvlText w:val=""/>
+      <w:lvlJc w:val="left"/>
+      <w:pPr>
+        <w:ind w:left="2880" w:hanging="360"/>
+      </w:pPr>
+      <w:rPr>
+        <w:rFonts w:ascii="Symbol" w:hAnsi="Symbol" w:hint="default"/>
+      </w:rPr>
+    </w:lvl>
+    <w:lvl w:ilvl="4" w:tplc="04090003" w:tentative="1">
+      <w:start w:val="1"/>
+      <w:numFmt w:val="bullet"/>
+      <w:lvlText w:val="o"/>
+      <w:lvlJc w:val="left"/>
+      <w:pPr>
+        <w:ind w:left="3600" w:hanging="360"/>
+      </w:pPr>
+      <w:rPr>
+        <w:rFonts w:ascii="Courier New" w:hAnsi="Courier New" w:cs="Courier New" w:hint="default"/>
+      </w:rPr>
+    </w:lvl>
+    <w:lvl w:ilvl="5" w:tplc="04090005" w:tentative="1">
+      <w:start w:val="1"/>
+      <w:numFmt w:val="bullet"/>
+      <w:lvlText w:val=""/>
+      <w:lvlJc w:val="left"/>
+      <w:pPr>
+        <w:ind w:left="4320" w:hanging="360"/>
+      </w:pPr>
+      <w:rPr>
+        <w:rFonts w:ascii="Wingdings" w:hAnsi="Wingdings" w:hint="default"/>
+      </w:rPr>
+    </w:lvl>
+    <w:lvl w:ilvl="6" w:tplc="04090001" w:tentative="1">
+      <w:start w:val="1"/>
+      <w:numFmt w:val="bullet"/>
+      <w:lvlText w:val=""/>
+      <w:lvlJc w:val="left"/>
+      <w:pPr>
+        <w:ind w:left="5040" w:hanging="360"/>
+      </w:pPr>
+      <w:rPr>
+        <w:rFonts w:ascii="Symbol" w:hAnsi="Symbol" w:hint="default"/>
+      </w:rPr>
+    </w:lvl>
+    <w:lvl w:ilvl="7" w:tplc="04090003" w:tentative="1">
+      <w:start w:val="1"/>
+      <w:numFmt w:val="bullet"/>
+      <w:lvlText w:val="o"/>
+      <w:lvlJc w:val="left"/>
+      <w:pPr>
+        <w:ind w:left="5760" w:hanging="360"/>
+      </w:pPr>
+      <w:rPr>
+        <w:rFonts w:ascii="Courier New" w:hAnsi="Courier New" w:cs="Courier New" w:hint="default"/>
+      </w:rPr>
+    </w:lvl>
+    <w:lvl w:ilvl="8" w:tplc="04090005" w:tentative="1">
+      <w:start w:val="1"/>
+      <w:numFmt w:val="bullet"/>
+      <w:lvlText w:val=""/>
+      <w:lvlJc w:val="left"/>
+      <w:pPr>
+        <w:ind w:left="6480" w:hanging="360"/>
+      </w:pPr>
+      <w:rPr>
+        <w:rFonts w:ascii="Wingdings" w:hAnsi="Wingdings" w:hint="default"/>
+      </w:rPr>
+    </w:lvl>
+  </w:abstractNum>
+  <w:abstractNum w:abstractNumId="4" w15:restartNumberingAfterBreak="0">
     <w:nsid w:val="353D3050"/>
     <w:multiLevelType w:val="hybridMultilevel"/>
     <w:tmpl w:val="4B64D15C"/>
@@ -2878,7 +4135,7 @@
       </w:rPr>
     </w:lvl>
   </w:abstractNum>
-  <w:abstractNum w:abstractNumId="4" w15:restartNumberingAfterBreak="0">
+  <w:abstractNum w:abstractNumId="5" w15:restartNumberingAfterBreak="0">
     <w:nsid w:val="3D053128"/>
     <w:multiLevelType w:val="hybridMultilevel"/>
     <w:tmpl w:val="42ECEE02"/>
@@ -2967,7 +4224,96 @@
       </w:pPr>
     </w:lvl>
   </w:abstractNum>
-  <w:abstractNum w:abstractNumId="5" w15:restartNumberingAfterBreak="0">
+  <w:abstractNum w:abstractNumId="6" w15:restartNumberingAfterBreak="0">
+    <w:nsid w:val="6455701B"/>
+    <w:multiLevelType w:val="hybridMultilevel"/>
+    <w:tmpl w:val="F3909980"/>
+    <w:lvl w:ilvl="0" w:tplc="0409000F">
+      <w:start w:val="1"/>
+      <w:numFmt w:val="decimal"/>
+      <w:lvlText w:val="%1."/>
+      <w:lvlJc w:val="left"/>
+      <w:pPr>
+        <w:ind w:left="720" w:hanging="360"/>
+      </w:pPr>
+      <w:rPr>
+        <w:rFonts w:hint="default"/>
+      </w:rPr>
+    </w:lvl>
+    <w:lvl w:ilvl="1" w:tplc="04090019" w:tentative="1">
+      <w:start w:val="1"/>
+      <w:numFmt w:val="lowerLetter"/>
+      <w:lvlText w:val="%2."/>
+      <w:lvlJc w:val="left"/>
+      <w:pPr>
+        <w:ind w:left="1440" w:hanging="360"/>
+      </w:pPr>
+    </w:lvl>
+    <w:lvl w:ilvl="2" w:tplc="0409001B" w:tentative="1">
+      <w:start w:val="1"/>
+      <w:numFmt w:val="lowerRoman"/>
+      <w:lvlText w:val="%3."/>
+      <w:lvlJc w:val="right"/>
+      <w:pPr>
+        <w:ind w:left="2160" w:hanging="180"/>
+      </w:pPr>
+    </w:lvl>
+    <w:lvl w:ilvl="3" w:tplc="0409000F" w:tentative="1">
+      <w:start w:val="1"/>
+      <w:numFmt w:val="decimal"/>
+      <w:lvlText w:val="%4."/>
+      <w:lvlJc w:val="left"/>
+      <w:pPr>
+        <w:ind w:left="2880" w:hanging="360"/>
+      </w:pPr>
+    </w:lvl>
+    <w:lvl w:ilvl="4" w:tplc="04090019" w:tentative="1">
+      <w:start w:val="1"/>
+      <w:numFmt w:val="lowerLetter"/>
+      <w:lvlText w:val="%5."/>
+      <w:lvlJc w:val="left"/>
+      <w:pPr>
+        <w:ind w:left="3600" w:hanging="360"/>
+      </w:pPr>
+    </w:lvl>
+    <w:lvl w:ilvl="5" w:tplc="0409001B" w:tentative="1">
+      <w:start w:val="1"/>
+      <w:numFmt w:val="lowerRoman"/>
+      <w:lvlText w:val="%6."/>
+      <w:lvlJc w:val="right"/>
+      <w:pPr>
+        <w:ind w:left="4320" w:hanging="180"/>
+      </w:pPr>
+    </w:lvl>
+    <w:lvl w:ilvl="6" w:tplc="0409000F" w:tentative="1">
+      <w:start w:val="1"/>
+      <w:numFmt w:val="decimal"/>
+      <w:lvlText w:val="%7."/>
+      <w:lvlJc w:val="left"/>
+      <w:pPr>
+        <w:ind w:left="5040" w:hanging="360"/>
+      </w:pPr>
+    </w:lvl>
+    <w:lvl w:ilvl="7" w:tplc="04090019" w:tentative="1">
+      <w:start w:val="1"/>
+      <w:numFmt w:val="lowerLetter"/>
+      <w:lvlText w:val="%8."/>
+      <w:lvlJc w:val="left"/>
+      <w:pPr>
+        <w:ind w:left="5760" w:hanging="360"/>
+      </w:pPr>
+    </w:lvl>
+    <w:lvl w:ilvl="8" w:tplc="0409001B" w:tentative="1">
+      <w:start w:val="1"/>
+      <w:numFmt w:val="lowerRoman"/>
+      <w:lvlText w:val="%9."/>
+      <w:lvlJc w:val="right"/>
+      <w:pPr>
+        <w:ind w:left="6480" w:hanging="180"/>
+      </w:pPr>
+    </w:lvl>
+  </w:abstractNum>
+  <w:abstractNum w:abstractNumId="7" w15:restartNumberingAfterBreak="0">
     <w:nsid w:val="69163079"/>
     <w:multiLevelType w:val="hybridMultilevel"/>
     <w:tmpl w:val="DED42500"/>
@@ -3060,10 +4406,10 @@
     <w:abstractNumId w:val="0"/>
   </w:num>
   <w:num w:numId="2">
-    <w:abstractNumId w:val="4"/>
+    <w:abstractNumId w:val="5"/>
   </w:num>
   <w:num w:numId="3">
-    <w:abstractNumId w:val="5"/>
+    <w:abstractNumId w:val="7"/>
   </w:num>
   <w:num w:numId="4">
     <w:abstractNumId w:val="2"/>
@@ -3072,6 +4418,12 @@
     <w:abstractNumId w:val="1"/>
   </w:num>
   <w:num w:numId="6">
+    <w:abstractNumId w:val="4"/>
+  </w:num>
+  <w:num w:numId="7">
+    <w:abstractNumId w:val="6"/>
+  </w:num>
+  <w:num w:numId="8">
     <w:abstractNumId w:val="3"/>
   </w:num>
 </w:numbering>

</xml_diff>

<commit_message>
q. 11,12 in dry add depth limit on MaxGround (for better efficiency and less time) add 'free_tiles_ratio' propetry to the state (use later in heuristics) change the next iteration calculation time (now works without fails)
</commit_message>
<xml_diff>
--- a/hw_2/report.docx
+++ b/hw_2/report.docx
@@ -2908,7 +2908,6 @@
       <w:pPr>
         <w:bidi/>
         <w:rPr>
-          <w:rFonts w:hint="cs"/>
           <w:color w:val="FF0000"/>
           <w:rtl/>
         </w:rPr>
@@ -3000,6 +2999,12 @@
       </w:r>
     </w:p>
     <w:p>
+      <w:pPr>
+        <w:rPr>
+          <w:rFonts w:hint="cs"/>
+          <w:rtl/>
+        </w:rPr>
+      </w:pPr>
       <w:r>
         <w:t xml:space="preserve">On the last iteration, thus, half of the sons will represent a search at the deepest level, whereas the rest will represent the search at the previous depth level </w:t>
       </w:r>
@@ -3417,6 +3422,7 @@
       <w:pPr>
         <w:rPr>
           <w:rFonts w:eastAsiaTheme="minorEastAsia"/>
+          <w:rtl/>
         </w:rPr>
       </w:pPr>
       <m:oMathPara>
@@ -3720,6 +3726,67 @@
         </w:rPr>
         <w:t>Assuming that the time to develop each leave is the same among every iteration, we get:</w:t>
       </w:r>
+    </w:p>
+    <w:p>
+      <w:pPr>
+        <w:rPr>
+          <w:rFonts w:eastAsiaTheme="minorEastAsia"/>
+        </w:rPr>
+      </w:pPr>
+      <w:r>
+        <w:rPr>
+          <w:rFonts w:eastAsiaTheme="minorEastAsia"/>
+        </w:rPr>
+        <w:t xml:space="preserve">We define the time to develop leaves at the depth </w:t>
+      </w:r>
+      <m:oMath>
+        <m:r>
+          <w:rPr>
+            <w:rFonts w:ascii="Cambria Math" w:eastAsiaTheme="minorEastAsia" w:hAnsi="Cambria Math"/>
+          </w:rPr>
+          <m:t>d</m:t>
+        </m:r>
+      </m:oMath>
+      <w:r>
+        <w:rPr>
+          <w:rFonts w:eastAsiaTheme="minorEastAsia"/>
+        </w:rPr>
+        <w:t xml:space="preserve"> as </w:t>
+      </w:r>
+      <m:oMath>
+        <m:r>
+          <w:rPr>
+            <w:rFonts w:ascii="Cambria Math" w:eastAsiaTheme="minorEastAsia" w:hAnsi="Cambria Math"/>
+          </w:rPr>
+          <m:t>tim</m:t>
+        </m:r>
+        <m:sSub>
+          <m:sSubPr>
+            <m:ctrlPr>
+              <w:rPr>
+                <w:rFonts w:ascii="Cambria Math" w:eastAsiaTheme="minorEastAsia" w:hAnsi="Cambria Math"/>
+                <w:i/>
+              </w:rPr>
+            </m:ctrlPr>
+          </m:sSubPr>
+          <m:e>
+            <m:r>
+              <w:rPr>
+                <w:rFonts w:ascii="Cambria Math" w:eastAsiaTheme="minorEastAsia" w:hAnsi="Cambria Math"/>
+              </w:rPr>
+              <m:t>e</m:t>
+            </m:r>
+          </m:e>
+          <m:sub>
+            <m:r>
+              <w:rPr>
+                <w:rFonts w:ascii="Cambria Math" w:eastAsiaTheme="minorEastAsia" w:hAnsi="Cambria Math"/>
+              </w:rPr>
+              <m:t>d</m:t>
+            </m:r>
+          </m:sub>
+        </m:sSub>
+      </m:oMath>
     </w:p>
     <w:p>
       <w:pPr>
@@ -4013,6 +4080,292 @@
       <w:pPr>
         <w:rPr>
           <w:rFonts w:eastAsiaTheme="minorEastAsia"/>
+        </w:rPr>
+      </w:pPr>
+      <w:r>
+        <w:rPr>
+          <w:rFonts w:eastAsiaTheme="minorEastAsia"/>
+        </w:rPr>
+        <w:t xml:space="preserve">We also need to account for the time required to develop all the previous tree again, </w:t>
+      </w:r>
+      <w:r>
+        <w:rPr>
+          <w:rFonts w:eastAsiaTheme="minorEastAsia"/>
+        </w:rPr>
+        <w:t xml:space="preserve">thus adding </w:t>
+      </w:r>
+      <m:oMath>
+        <m:r>
+          <w:rPr>
+            <w:rFonts w:ascii="Cambria Math" w:eastAsiaTheme="minorEastAsia" w:hAnsi="Cambria Math"/>
+          </w:rPr>
+          <m:t>tim</m:t>
+        </m:r>
+        <m:sSub>
+          <m:sSubPr>
+            <m:ctrlPr>
+              <w:rPr>
+                <w:rFonts w:ascii="Cambria Math" w:eastAsiaTheme="minorEastAsia" w:hAnsi="Cambria Math"/>
+                <w:i/>
+              </w:rPr>
+            </m:ctrlPr>
+          </m:sSubPr>
+          <m:e>
+            <m:r>
+              <w:rPr>
+                <w:rFonts w:ascii="Cambria Math" w:eastAsiaTheme="minorEastAsia" w:hAnsi="Cambria Math"/>
+              </w:rPr>
+              <m:t>e</m:t>
+            </m:r>
+          </m:e>
+          <m:sub>
+            <m:r>
+              <w:rPr>
+                <w:rFonts w:ascii="Cambria Math" w:eastAsiaTheme="minorEastAsia" w:hAnsi="Cambria Math"/>
+              </w:rPr>
+              <m:t>d</m:t>
+            </m:r>
+          </m:sub>
+        </m:sSub>
+      </m:oMath>
+      <w:r>
+        <w:rPr>
+          <w:rFonts w:eastAsiaTheme="minorEastAsia"/>
+        </w:rPr>
+        <w:t xml:space="preserve"> to the total time for the calculation of the whole tree at level </w:t>
+      </w:r>
+      <m:oMath>
+        <m:r>
+          <w:rPr>
+            <w:rFonts w:ascii="Cambria Math" w:eastAsiaTheme="minorEastAsia" w:hAnsi="Cambria Math"/>
+          </w:rPr>
+          <m:t>total</m:t>
+        </m:r>
+        <m:r>
+          <m:rPr>
+            <m:lit/>
+          </m:rPr>
+          <w:rPr>
+            <w:rFonts w:ascii="Cambria Math" w:eastAsiaTheme="minorEastAsia" w:hAnsi="Cambria Math"/>
+          </w:rPr>
+          <m:t>_</m:t>
+        </m:r>
+        <m:r>
+          <w:rPr>
+            <w:rFonts w:ascii="Cambria Math" w:eastAsiaTheme="minorEastAsia" w:hAnsi="Cambria Math"/>
+          </w:rPr>
+          <m:t>tim</m:t>
+        </m:r>
+        <m:sSub>
+          <m:sSubPr>
+            <m:ctrlPr>
+              <w:rPr>
+                <w:rFonts w:ascii="Cambria Math" w:eastAsiaTheme="minorEastAsia" w:hAnsi="Cambria Math"/>
+                <w:i/>
+              </w:rPr>
+            </m:ctrlPr>
+          </m:sSubPr>
+          <m:e>
+            <m:r>
+              <w:rPr>
+                <w:rFonts w:ascii="Cambria Math" w:eastAsiaTheme="minorEastAsia" w:hAnsi="Cambria Math"/>
+              </w:rPr>
+              <m:t>e</m:t>
+            </m:r>
+          </m:e>
+          <m:sub>
+            <m:r>
+              <w:rPr>
+                <w:rFonts w:ascii="Cambria Math" w:eastAsiaTheme="minorEastAsia" w:hAnsi="Cambria Math"/>
+              </w:rPr>
+              <m:t>d+1</m:t>
+            </m:r>
+          </m:sub>
+        </m:sSub>
+      </m:oMath>
+      <w:r>
+        <w:rPr>
+          <w:rFonts w:eastAsiaTheme="minorEastAsia"/>
+        </w:rPr>
+        <w:t>:</w:t>
+      </w:r>
+    </w:p>
+    <w:p>
+      <w:pPr>
+        <w:rPr>
+          <w:rFonts w:eastAsiaTheme="minorEastAsia"/>
+        </w:rPr>
+      </w:pPr>
+      <m:oMathPara>
+        <m:oMath>
+          <m:r>
+            <w:rPr>
+              <w:rFonts w:ascii="Cambria Math" w:eastAsiaTheme="minorEastAsia" w:hAnsi="Cambria Math"/>
+            </w:rPr>
+            <m:t>total</m:t>
+          </m:r>
+          <m:r>
+            <m:rPr>
+              <m:lit/>
+            </m:rPr>
+            <w:rPr>
+              <w:rFonts w:ascii="Cambria Math" w:eastAsiaTheme="minorEastAsia" w:hAnsi="Cambria Math"/>
+            </w:rPr>
+            <m:t>_</m:t>
+          </m:r>
+          <m:r>
+            <w:rPr>
+              <w:rFonts w:ascii="Cambria Math" w:eastAsiaTheme="minorEastAsia" w:hAnsi="Cambria Math"/>
+            </w:rPr>
+            <m:t>tim</m:t>
+          </m:r>
+          <m:sSub>
+            <m:sSubPr>
+              <m:ctrlPr>
+                <w:rPr>
+                  <w:rFonts w:ascii="Cambria Math" w:eastAsiaTheme="minorEastAsia" w:hAnsi="Cambria Math"/>
+                  <w:i/>
+                </w:rPr>
+              </m:ctrlPr>
+            </m:sSubPr>
+            <m:e>
+              <m:r>
+                <w:rPr>
+                  <w:rFonts w:ascii="Cambria Math" w:eastAsiaTheme="minorEastAsia" w:hAnsi="Cambria Math"/>
+                </w:rPr>
+                <m:t>e</m:t>
+              </m:r>
+            </m:e>
+            <m:sub>
+              <m:r>
+                <w:rPr>
+                  <w:rFonts w:ascii="Cambria Math" w:eastAsiaTheme="minorEastAsia" w:hAnsi="Cambria Math"/>
+                </w:rPr>
+                <m:t>d+1</m:t>
+              </m:r>
+            </m:sub>
+          </m:sSub>
+          <m:r>
+            <w:rPr>
+              <w:rFonts w:ascii="Cambria Math" w:eastAsiaTheme="minorEastAsia" w:hAnsi="Cambria Math"/>
+            </w:rPr>
+            <m:t>=tim</m:t>
+          </m:r>
+          <m:sSub>
+            <m:sSubPr>
+              <m:ctrlPr>
+                <w:rPr>
+                  <w:rFonts w:ascii="Cambria Math" w:eastAsiaTheme="minorEastAsia" w:hAnsi="Cambria Math"/>
+                  <w:i/>
+                </w:rPr>
+              </m:ctrlPr>
+            </m:sSubPr>
+            <m:e>
+              <m:r>
+                <w:rPr>
+                  <w:rFonts w:ascii="Cambria Math" w:eastAsiaTheme="minorEastAsia" w:hAnsi="Cambria Math"/>
+                </w:rPr>
+                <m:t>e</m:t>
+              </m:r>
+            </m:e>
+            <m:sub>
+              <m:r>
+                <w:rPr>
+                  <w:rFonts w:ascii="Cambria Math" w:eastAsiaTheme="minorEastAsia" w:hAnsi="Cambria Math"/>
+                </w:rPr>
+                <m:t>d+1</m:t>
+              </m:r>
+            </m:sub>
+          </m:sSub>
+          <m:r>
+            <w:rPr>
+              <w:rFonts w:ascii="Cambria Math" w:eastAsiaTheme="minorEastAsia" w:hAnsi="Cambria Math"/>
+            </w:rPr>
+            <m:t>+tim</m:t>
+          </m:r>
+          <m:sSub>
+            <m:sSubPr>
+              <m:ctrlPr>
+                <w:rPr>
+                  <w:rFonts w:ascii="Cambria Math" w:eastAsiaTheme="minorEastAsia" w:hAnsi="Cambria Math"/>
+                  <w:i/>
+                </w:rPr>
+              </m:ctrlPr>
+            </m:sSubPr>
+            <m:e>
+              <m:r>
+                <w:rPr>
+                  <w:rFonts w:ascii="Cambria Math" w:eastAsiaTheme="minorEastAsia" w:hAnsi="Cambria Math"/>
+                </w:rPr>
+                <m:t>e</m:t>
+              </m:r>
+            </m:e>
+            <m:sub>
+              <m:r>
+                <w:rPr>
+                  <w:rFonts w:ascii="Cambria Math" w:eastAsiaTheme="minorEastAsia" w:hAnsi="Cambria Math"/>
+                </w:rPr>
+                <m:t>d</m:t>
+              </m:r>
+            </m:sub>
+          </m:sSub>
+          <m:r>
+            <w:rPr>
+              <w:rFonts w:ascii="Cambria Math" w:eastAsiaTheme="minorEastAsia" w:hAnsi="Cambria Math"/>
+            </w:rPr>
+            <m:t xml:space="preserve">= </m:t>
+          </m:r>
+          <m:r>
+            <w:rPr>
+              <w:rFonts w:ascii="Cambria Math" w:hAnsi="Cambria Math"/>
+            </w:rPr>
+            <m:t>tim</m:t>
+          </m:r>
+          <m:sSub>
+            <m:sSubPr>
+              <m:ctrlPr>
+                <w:rPr>
+                  <w:rFonts w:ascii="Cambria Math" w:hAnsi="Cambria Math"/>
+                  <w:i/>
+                </w:rPr>
+              </m:ctrlPr>
+            </m:sSubPr>
+            <m:e>
+              <m:r>
+                <w:rPr>
+                  <w:rFonts w:ascii="Cambria Math" w:hAnsi="Cambria Math"/>
+                </w:rPr>
+                <m:t>e</m:t>
+              </m:r>
+            </m:e>
+            <m:sub>
+              <m:r>
+                <w:rPr>
+                  <w:rFonts w:ascii="Cambria Math" w:hAnsi="Cambria Math"/>
+                </w:rPr>
+                <m:t>d</m:t>
+              </m:r>
+            </m:sub>
+          </m:sSub>
+          <m:r>
+            <w:rPr>
+              <w:rFonts w:ascii="Cambria Math" w:hAnsi="Cambria Math"/>
+            </w:rPr>
+            <m:t>⋅</m:t>
+          </m:r>
+          <m:r>
+            <w:rPr>
+              <w:rFonts w:ascii="Cambria Math" w:hAnsi="Cambria Math"/>
+            </w:rPr>
+            <m:t>4</m:t>
+          </m:r>
+        </m:oMath>
+      </m:oMathPara>
+    </w:p>
+    <w:p>
+      <w:pPr>
+        <w:rPr>
+          <w:rFonts w:eastAsiaTheme="minorEastAsia"/>
           <w:rtl/>
         </w:rPr>
       </w:pPr>
@@ -4051,36 +4404,91 @@
       <w:pPr>
         <w:rPr>
           <w:rFonts w:eastAsiaTheme="minorEastAsia"/>
+        </w:rPr>
+      </w:pPr>
+    </w:p>
+    <w:p>
+      <w:pPr>
+        <w:rPr>
+          <w:rFonts w:eastAsiaTheme="minorEastAsia"/>
+        </w:rPr>
+      </w:pPr>
+      <w:r>
+        <w:rPr>
+          <w:rFonts w:eastAsiaTheme="minorEastAsia"/>
+        </w:rPr>
+        <w:br w:type="page"/>
+      </w:r>
+    </w:p>
+    <w:p>
+      <w:pPr>
+        <w:rPr>
+          <w:rFonts w:eastAsiaTheme="minorEastAsia"/>
           <w:rtl/>
         </w:rPr>
       </w:pPr>
     </w:p>
     <w:p>
       <w:pPr>
-        <w:rPr>
-          <w:rFonts w:eastAsiaTheme="minorEastAsia"/>
-          <w:rtl/>
-        </w:rPr>
-      </w:pPr>
-    </w:p>
-    <w:p>
-      <w:pPr>
-        <w:rPr>
-          <w:rFonts w:eastAsiaTheme="minorEastAsia"/>
-        </w:rPr>
-      </w:pPr>
-      <w:r>
-        <w:rPr>
-          <w:rFonts w:eastAsiaTheme="minorEastAsia"/>
-        </w:rPr>
-        <w:t>11)</w:t>
-      </w:r>
-    </w:p>
-    <w:p>
-      <w:pPr>
-        <w:bidi/>
-        <w:rPr>
-          <w:rFonts w:eastAsiaTheme="minorEastAsia" w:hint="cs"/>
+        <w:pStyle w:val="Heading2"/>
+        <w:numPr>
+          <w:ilvl w:val="0"/>
+          <w:numId w:val="2"/>
+        </w:numPr>
+      </w:pPr>
+      <w:r>
+        <w:t xml:space="preserve"> </w:t>
+      </w:r>
+    </w:p>
+    <w:p/>
+    <w:p>
+      <w:r>
+        <w:t>In the Anytime Contract, the Alpha-Beta variation is supposed to be more efficient. We have to remember that it prunes only the branches that will anyway not affect the decision of the root node</w:t>
+      </w:r>
+      <w:r>
+        <w:t>. Thus, those resources (more time that became available)</w:t>
+      </w:r>
+      <w:r>
+        <w:t xml:space="preserve"> </w:t>
+      </w:r>
+      <w:r>
+        <w:t xml:space="preserve">will be used </w:t>
+      </w:r>
+      <w:r>
+        <w:t>to reach deeper depth of the tree.</w:t>
+      </w:r>
+    </w:p>
+    <w:p/>
+    <w:p>
+      <w:pPr>
+        <w:pStyle w:val="Heading2"/>
+        <w:numPr>
+          <w:ilvl w:val="0"/>
+          <w:numId w:val="2"/>
+        </w:numPr>
+      </w:pPr>
+      <w:r>
+        <w:t xml:space="preserve"> </w:t>
+      </w:r>
+    </w:p>
+    <w:p/>
+    <w:p>
+      <w:r>
+        <w:t xml:space="preserve">When the depth will be limited, both algorithms will return the exact same result. As mentioned before, Alpha-Beta prunes only branches which </w:t>
+      </w:r>
+      <w:proofErr w:type="gramStart"/>
+      <w:r>
+        <w:t>won’t</w:t>
+      </w:r>
+      <w:proofErr w:type="gramEnd"/>
+      <w:r>
+        <w:t xml:space="preserve"> affect the Minimum or Maximum choice of the parent node.</w:t>
+      </w:r>
+    </w:p>
+    <w:p/>
+    <w:p>
+      <w:pPr>
+        <w:rPr>
           <w:rtl/>
         </w:rPr>
       </w:pPr>
@@ -4641,7 +5049,7 @@
   <w:abstractNum w:abstractNumId="5" w15:restartNumberingAfterBreak="0">
     <w:nsid w:val="3D053128"/>
     <w:multiLevelType w:val="hybridMultilevel"/>
-    <w:tmpl w:val="42ECEE02"/>
+    <w:tmpl w:val="51EE9C48"/>
     <w:lvl w:ilvl="0" w:tplc="0409000F">
       <w:start w:val="1"/>
       <w:numFmt w:val="decimal"/>

</xml_diff>

<commit_message>
upload latest updates. almost all done
</commit_message>
<xml_diff>
--- a/hw_2/report.docx
+++ b/hw_2/report.docx
@@ -10,6 +10,8 @@
           <w:numId w:val="2"/>
         </w:numPr>
       </w:pPr>
+      <w:bookmarkStart w:id="0" w:name="_Hlk42632245"/>
+      <w:bookmarkEnd w:id="0"/>
       <w:r>
         <w:t xml:space="preserve"> </w:t>
       </w:r>
@@ -638,7 +640,15 @@
         </w:numPr>
       </w:pPr>
       <w:r>
-        <w:t>Player can move to a tile which isn’t gray, or other player</w:t>
+        <w:t xml:space="preserve">Player can move to a tile which isn’t gray, or </w:t>
+      </w:r>
+      <w:proofErr w:type="gramStart"/>
+      <w:r>
+        <w:t>other</w:t>
+      </w:r>
+      <w:proofErr w:type="gramEnd"/>
+      <w:r>
+        <w:t xml:space="preserve"> player</w:t>
       </w:r>
     </w:p>
     <w:p>
@@ -1978,24 +1988,68 @@
         <w:rPr>
           <w:rFonts w:asciiTheme="majorHAnsi" w:hAnsiTheme="majorHAnsi" w:cstheme="majorHAnsi"/>
         </w:rPr>
-        <w:t xml:space="preserve">Win(s,i) </w:t>
-      </w:r>
+        <w:t>Win(</w:t>
+      </w:r>
+      <w:proofErr w:type="spellStart"/>
+      <w:proofErr w:type="gramStart"/>
       <w:r>
         <w:rPr>
           <w:rFonts w:asciiTheme="majorHAnsi" w:hAnsiTheme="majorHAnsi" w:cstheme="majorHAnsi"/>
         </w:rPr>
+        <w:t>s,i</w:t>
+      </w:r>
+      <w:proofErr w:type="spellEnd"/>
+      <w:proofErr w:type="gramEnd"/>
+      <w:r>
+        <w:rPr>
+          <w:rFonts w:asciiTheme="majorHAnsi" w:hAnsiTheme="majorHAnsi" w:cstheme="majorHAnsi"/>
+        </w:rPr>
+        <w:t xml:space="preserve">) </w:t>
+      </w:r>
+      <w:r>
+        <w:rPr>
+          <w:rFonts w:asciiTheme="majorHAnsi" w:hAnsiTheme="majorHAnsi" w:cstheme="majorHAnsi"/>
+        </w:rPr>
         <w:sym w:font="Wingdings" w:char="F0F3"/>
       </w:r>
       <w:r>
         <w:rPr>
           <w:rFonts w:asciiTheme="majorHAnsi" w:hAnsiTheme="majorHAnsi" w:cstheme="majorHAnsi"/>
         </w:rPr>
-        <w:t xml:space="preserve"> Succ(s,i ) </w:t>
-      </w:r>
+        <w:t xml:space="preserve"> </w:t>
+      </w:r>
+      <w:proofErr w:type="spellStart"/>
       <w:r>
         <w:rPr>
           <w:rFonts w:asciiTheme="majorHAnsi" w:hAnsiTheme="majorHAnsi" w:cstheme="majorHAnsi"/>
         </w:rPr>
+        <w:t>Succ</w:t>
+      </w:r>
+      <w:proofErr w:type="spellEnd"/>
+      <w:r>
+        <w:rPr>
+          <w:rFonts w:asciiTheme="majorHAnsi" w:hAnsiTheme="majorHAnsi" w:cstheme="majorHAnsi"/>
+        </w:rPr>
+        <w:t>(</w:t>
+      </w:r>
+      <w:proofErr w:type="spellStart"/>
+      <w:r>
+        <w:rPr>
+          <w:rFonts w:asciiTheme="majorHAnsi" w:hAnsiTheme="majorHAnsi" w:cstheme="majorHAnsi"/>
+        </w:rPr>
+        <w:t>s,i</w:t>
+      </w:r>
+      <w:proofErr w:type="spellEnd"/>
+      <w:r>
+        <w:rPr>
+          <w:rFonts w:asciiTheme="majorHAnsi" w:hAnsiTheme="majorHAnsi" w:cstheme="majorHAnsi"/>
+        </w:rPr>
+        <w:t xml:space="preserve"> ) </w:t>
+      </w:r>
+      <w:r>
+        <w:rPr>
+          <w:rFonts w:asciiTheme="majorHAnsi" w:hAnsiTheme="majorHAnsi" w:cstheme="majorHAnsi"/>
+        </w:rPr>
         <w:sym w:font="Symbol" w:char="F0B9"/>
       </w:r>
       <w:r>
@@ -2050,12 +2104,54 @@
         <w:rPr>
           <w:rFonts w:asciiTheme="majorHAnsi" w:hAnsiTheme="majorHAnsi" w:cstheme="majorHAnsi"/>
         </w:rPr>
-        <w:t xml:space="preserve"> Succ(s,i): Succ(s’,(i+1)mod 2) = </w:t>
-      </w:r>
+        <w:t xml:space="preserve"> </w:t>
+      </w:r>
+      <w:proofErr w:type="spellStart"/>
       <w:r>
         <w:rPr>
           <w:rFonts w:asciiTheme="majorHAnsi" w:hAnsiTheme="majorHAnsi" w:cstheme="majorHAnsi"/>
         </w:rPr>
+        <w:t>Succ</w:t>
+      </w:r>
+      <w:proofErr w:type="spellEnd"/>
+      <w:r>
+        <w:rPr>
+          <w:rFonts w:asciiTheme="majorHAnsi" w:hAnsiTheme="majorHAnsi" w:cstheme="majorHAnsi"/>
+        </w:rPr>
+        <w:t>(</w:t>
+      </w:r>
+      <w:proofErr w:type="spellStart"/>
+      <w:r>
+        <w:rPr>
+          <w:rFonts w:asciiTheme="majorHAnsi" w:hAnsiTheme="majorHAnsi" w:cstheme="majorHAnsi"/>
+        </w:rPr>
+        <w:t>s,i</w:t>
+      </w:r>
+      <w:proofErr w:type="spellEnd"/>
+      <w:r>
+        <w:rPr>
+          <w:rFonts w:asciiTheme="majorHAnsi" w:hAnsiTheme="majorHAnsi" w:cstheme="majorHAnsi"/>
+        </w:rPr>
+        <w:t xml:space="preserve">): </w:t>
+      </w:r>
+      <w:proofErr w:type="spellStart"/>
+      <w:r>
+        <w:rPr>
+          <w:rFonts w:asciiTheme="majorHAnsi" w:hAnsiTheme="majorHAnsi" w:cstheme="majorHAnsi"/>
+        </w:rPr>
+        <w:t>Succ</w:t>
+      </w:r>
+      <w:proofErr w:type="spellEnd"/>
+      <w:r>
+        <w:rPr>
+          <w:rFonts w:asciiTheme="majorHAnsi" w:hAnsiTheme="majorHAnsi" w:cstheme="majorHAnsi"/>
+        </w:rPr>
+        <w:t xml:space="preserve">(s’,(i+1)mod 2) = </w:t>
+      </w:r>
+      <w:r>
+        <w:rPr>
+          <w:rFonts w:asciiTheme="majorHAnsi" w:hAnsiTheme="majorHAnsi" w:cstheme="majorHAnsi"/>
+        </w:rPr>
         <w:sym w:font="Symbol" w:char="F0C6"/>
       </w:r>
     </w:p>
@@ -2081,12 +2177,34 @@
         <w:rPr>
           <w:rFonts w:asciiTheme="majorHAnsi" w:hAnsiTheme="majorHAnsi" w:cstheme="majorHAnsi"/>
         </w:rPr>
-        <w:t xml:space="preserve"> Succ(s,1 ) = </w:t>
-      </w:r>
+        <w:t xml:space="preserve"> </w:t>
+      </w:r>
+      <w:proofErr w:type="spellStart"/>
+      <w:proofErr w:type="gramStart"/>
       <w:r>
         <w:rPr>
           <w:rFonts w:asciiTheme="majorHAnsi" w:hAnsiTheme="majorHAnsi" w:cstheme="majorHAnsi"/>
         </w:rPr>
+        <w:t>Succ</w:t>
+      </w:r>
+      <w:proofErr w:type="spellEnd"/>
+      <w:r>
+        <w:rPr>
+          <w:rFonts w:asciiTheme="majorHAnsi" w:hAnsiTheme="majorHAnsi" w:cstheme="majorHAnsi"/>
+        </w:rPr>
+        <w:t>(</w:t>
+      </w:r>
+      <w:proofErr w:type="gramEnd"/>
+      <w:r>
+        <w:rPr>
+          <w:rFonts w:asciiTheme="majorHAnsi" w:hAnsiTheme="majorHAnsi" w:cstheme="majorHAnsi"/>
+        </w:rPr>
+        <w:t xml:space="preserve">s,1 ) = </w:t>
+      </w:r>
+      <w:r>
+        <w:rPr>
+          <w:rFonts w:asciiTheme="majorHAnsi" w:hAnsiTheme="majorHAnsi" w:cstheme="majorHAnsi"/>
+        </w:rPr>
         <w:sym w:font="Symbol" w:char="F0C6"/>
       </w:r>
       <w:r>
@@ -2105,7 +2223,21 @@
         <w:rPr>
           <w:rFonts w:asciiTheme="majorHAnsi" w:hAnsiTheme="majorHAnsi" w:cstheme="majorHAnsi"/>
         </w:rPr>
-        <w:t xml:space="preserve"> Succ(s,2 ) = </w:t>
+        <w:t xml:space="preserve"> </w:t>
+      </w:r>
+      <w:proofErr w:type="spellStart"/>
+      <w:r>
+        <w:rPr>
+          <w:rFonts w:asciiTheme="majorHAnsi" w:hAnsiTheme="majorHAnsi" w:cstheme="majorHAnsi"/>
+        </w:rPr>
+        <w:t>Succ</w:t>
+      </w:r>
+      <w:proofErr w:type="spellEnd"/>
+      <w:r>
+        <w:rPr>
+          <w:rFonts w:asciiTheme="majorHAnsi" w:hAnsiTheme="majorHAnsi" w:cstheme="majorHAnsi"/>
+        </w:rPr>
+        <w:t xml:space="preserve">(s,2 ) = </w:t>
       </w:r>
       <w:r>
         <w:rPr>
@@ -2131,7 +2263,15 @@
     <w:p/>
     <w:p>
       <w:r>
-        <w:t>The branching factor can be 4 in the initial turn of a any player, if surrounded by unvisited or white tiles. From second turn on, it will be 0-3, since we can never visit the tile which we have already visited.</w:t>
+        <w:t xml:space="preserve">The branching factor can be 4 in the initial turn of </w:t>
+      </w:r>
+      <w:proofErr w:type="spellStart"/>
+      <w:r>
+        <w:t>a</w:t>
+      </w:r>
+      <w:proofErr w:type="spellEnd"/>
+      <w:r>
+        <w:t xml:space="preserve"> any player, if surrounded by unvisited or white tiles. From second turn on, it will be 0-3, since we can never visit the tile which we have already visited.</w:t>
       </w:r>
     </w:p>
     <w:p/>
@@ -2157,15 +2297,39 @@
         <w:t xml:space="preserve"> – UP, DOWN, LEFT, RIGHT</w:t>
       </w:r>
       <w:r>
-        <w:t>), checking if they are feasible. If a direction is feasible, the ‘state_score’ is being calculated. The move with the best score is performed</w:t>
-      </w:r>
-      <w:r>
-        <w:t xml:space="preserve">. If state_scores are equal, FIRST direction which was calculated wins. </w:t>
-      </w:r>
-    </w:p>
-    <w:p>
-      <w:r>
-        <w:t>According to the ‘state_score’, it will prefer the state with the LEAST number of further states available for that player, as long as this will not lead to 0.</w:t>
+        <w:t>), checking if they are feasible. If a direction is feasible, the ‘</w:t>
+      </w:r>
+      <w:proofErr w:type="spellStart"/>
+      <w:r>
+        <w:t>state_score</w:t>
+      </w:r>
+      <w:proofErr w:type="spellEnd"/>
+      <w:r>
+        <w:t>’ is being calculated. The move with the best score is performed</w:t>
+      </w:r>
+      <w:r>
+        <w:t xml:space="preserve">. If </w:t>
+      </w:r>
+      <w:proofErr w:type="spellStart"/>
+      <w:r>
+        <w:t>state_scores</w:t>
+      </w:r>
+      <w:proofErr w:type="spellEnd"/>
+      <w:r>
+        <w:t xml:space="preserve"> are equal, FIRST direction which was calculated wins. </w:t>
+      </w:r>
+    </w:p>
+    <w:p>
+      <w:r>
+        <w:t>According to the ‘</w:t>
+      </w:r>
+      <w:proofErr w:type="spellStart"/>
+      <w:r>
+        <w:t>state_score</w:t>
+      </w:r>
+      <w:proofErr w:type="spellEnd"/>
+      <w:r>
+        <w:t>’, it will prefer the state with the LEAST number of further states available for that player, as long as this will not lead to 0.</w:t>
       </w:r>
       <w:r>
         <w:t xml:space="preserve"> </w:t>
@@ -2414,7 +2578,23 @@
         <w:rPr>
           <w:rFonts w:eastAsiaTheme="minorEastAsia"/>
         </w:rPr>
-        <w:t>, I have marked it’s path:</w:t>
+        <w:t xml:space="preserve">, I have marked </w:t>
+      </w:r>
+      <w:proofErr w:type="spellStart"/>
+      <w:proofErr w:type="gramStart"/>
+      <w:r>
+        <w:rPr>
+          <w:rFonts w:eastAsiaTheme="minorEastAsia"/>
+        </w:rPr>
+        <w:t>it’s</w:t>
+      </w:r>
+      <w:proofErr w:type="spellEnd"/>
+      <w:proofErr w:type="gramEnd"/>
+      <w:r>
+        <w:rPr>
+          <w:rFonts w:eastAsiaTheme="minorEastAsia"/>
+        </w:rPr>
+        <w:t xml:space="preserve"> path:</w:t>
       </w:r>
     </w:p>
     <w:p>
@@ -2589,8 +2769,29 @@
       </w:r>
     </w:p>
     <w:p>
-      <w:r>
-        <w:t>AvailableTiles(S) = white_tiles/total_tiles. This component offers us an insight on how advanced the game is, the bigger this component is, means we are at a later stage in the game.</w:t>
+      <w:proofErr w:type="spellStart"/>
+      <w:r>
+        <w:t>AvailableTiles</w:t>
+      </w:r>
+      <w:proofErr w:type="spellEnd"/>
+      <w:r>
+        <w:t xml:space="preserve">(S) = </w:t>
+      </w:r>
+      <w:proofErr w:type="spellStart"/>
+      <w:r>
+        <w:t>white_tiles</w:t>
+      </w:r>
+      <w:proofErr w:type="spellEnd"/>
+      <w:r>
+        <w:t>/</w:t>
+      </w:r>
+      <w:proofErr w:type="spellStart"/>
+      <w:r>
+        <w:t>total_tiles</w:t>
+      </w:r>
+      <w:proofErr w:type="spellEnd"/>
+      <w:r>
+        <w:t>. This component offers us an insight on how advanced the game is, the bigger this component is, means we are at a later stage in the game.</w:t>
       </w:r>
     </w:p>
     <w:p>
@@ -2599,8 +2800,37 @@
       </w:r>
     </w:p>
     <w:p>
-      <w:r>
-        <w:t>GroundDiff(S) = Player_ground – Opponent_ground. Player’s ground is defined by the sum of the locations that are available, and closer to the player than to the opponent( in terms of number of moves). The same goes for the opponent’s ground.</w:t>
+      <w:proofErr w:type="spellStart"/>
+      <w:r>
+        <w:t>GroundDiff</w:t>
+      </w:r>
+      <w:proofErr w:type="spellEnd"/>
+      <w:r>
+        <w:t xml:space="preserve">(S) = </w:t>
+      </w:r>
+      <w:proofErr w:type="spellStart"/>
+      <w:r>
+        <w:t>Player_ground</w:t>
+      </w:r>
+      <w:proofErr w:type="spellEnd"/>
+      <w:r>
+        <w:t xml:space="preserve"> – </w:t>
+      </w:r>
+      <w:proofErr w:type="spellStart"/>
+      <w:r>
+        <w:t>Opponent_ground</w:t>
+      </w:r>
+      <w:proofErr w:type="spellEnd"/>
+      <w:r>
+        <w:t xml:space="preserve">. Player’s ground is defined by the sum of the locations that are available, and closer to the player than to the </w:t>
+      </w:r>
+      <w:proofErr w:type="gramStart"/>
+      <w:r>
+        <w:t>opponent( in</w:t>
+      </w:r>
+      <w:proofErr w:type="gramEnd"/>
+      <w:r>
+        <w:t xml:space="preserve"> terms of number of moves). The same goes for the opponent’s ground.</w:t>
       </w:r>
     </w:p>
     <w:p>
@@ -2609,8 +2839,13 @@
       </w:r>
     </w:p>
     <w:p>
-      <w:r>
-        <w:t>Opponent_dist(S) = the number of moves it will take for the player to reach the opponent.</w:t>
+      <w:proofErr w:type="spellStart"/>
+      <w:r>
+        <w:t>Opponent_dist</w:t>
+      </w:r>
+      <w:proofErr w:type="spellEnd"/>
+      <w:r>
+        <w:t>(S) = the number of moves it will take for the player to reach the opponent.</w:t>
       </w:r>
     </w:p>
     <w:p>
@@ -2620,7 +2855,39 @@
     </w:p>
     <w:p>
       <w:r>
-        <w:t>H(S) = AvailableTiles(S)*GroundDiff(S) - (1-AvailableTiles(S))*(Opponent_dist(S)</w:t>
+        <w:t xml:space="preserve">H(S) = </w:t>
+      </w:r>
+      <w:proofErr w:type="spellStart"/>
+      <w:r>
+        <w:t>AvailableTiles</w:t>
+      </w:r>
+      <w:proofErr w:type="spellEnd"/>
+      <w:r>
+        <w:t>(S)*</w:t>
+      </w:r>
+      <w:proofErr w:type="spellStart"/>
+      <w:r>
+        <w:t>GroundDiff</w:t>
+      </w:r>
+      <w:proofErr w:type="spellEnd"/>
+      <w:r>
+        <w:t>(S) - (1-AvailableTiles(S</w:t>
+      </w:r>
+      <w:proofErr w:type="gramStart"/>
+      <w:r>
+        <w:t>))*</w:t>
+      </w:r>
+      <w:proofErr w:type="gramEnd"/>
+      <w:r>
+        <w:t>(</w:t>
+      </w:r>
+      <w:proofErr w:type="spellStart"/>
+      <w:r>
+        <w:t>Opponent_dist</w:t>
+      </w:r>
+      <w:proofErr w:type="spellEnd"/>
+      <w:r>
+        <w:t>(S)</w:t>
       </w:r>
     </w:p>
     <w:p>
@@ -2670,12 +2937,36 @@
     <w:p/>
     <w:p>
       <w:r>
-        <w:t>The “anytime” variation of the Minimax algorithm consist in running the usual minimax algorithm with an additional time parameter, and demanding that the algorithm returns the best answer available in that time.</w:t>
-      </w:r>
-    </w:p>
-    <w:p>
-      <w:r>
-        <w:t xml:space="preserve">For this purpose we run the rb-minimax algorithm with increasing depths, until the available time runs out. </w:t>
+        <w:t xml:space="preserve">The “anytime” variation of the Minimax algorithm consist in running the usual minimax algorithm with an additional time </w:t>
+      </w:r>
+      <w:proofErr w:type="gramStart"/>
+      <w:r>
+        <w:t>parameter, and</w:t>
+      </w:r>
+      <w:proofErr w:type="gramEnd"/>
+      <w:r>
+        <w:t xml:space="preserve"> demanding that the algorithm returns the best answer available in that time.</w:t>
+      </w:r>
+    </w:p>
+    <w:p>
+      <w:r>
+        <w:t xml:space="preserve">For this </w:t>
+      </w:r>
+      <w:proofErr w:type="gramStart"/>
+      <w:r>
+        <w:t>purpose</w:t>
+      </w:r>
+      <w:proofErr w:type="gramEnd"/>
+      <w:r>
+        <w:t xml:space="preserve"> we run the </w:t>
+      </w:r>
+      <w:proofErr w:type="spellStart"/>
+      <w:r>
+        <w:t>rb</w:t>
+      </w:r>
+      <w:proofErr w:type="spellEnd"/>
+      <w:r>
+        <w:t xml:space="preserve">-minimax algorithm with increasing depths, until the available time runs out. </w:t>
       </w:r>
     </w:p>
     <w:p>
@@ -2716,7 +3007,15 @@
         </w:rPr>
       </w:pPr>
       <w:r>
-        <w:t>On the last iteration, thus, half of the sons will represent a search at the deepest level, whereas the rest will represent the search at the previous depth level ( one before the deepest). This will solve the problem partially, since at least for half of the sons we will have used our resources in order to see into the next depth level.</w:t>
+        <w:t xml:space="preserve">On the last iteration, thus, half of the sons will represent a search at the deepest level, whereas the rest will represent the search at the previous depth level </w:t>
+      </w:r>
+      <w:proofErr w:type="gramStart"/>
+      <w:r>
+        <w:t>( one</w:t>
+      </w:r>
+      <w:proofErr w:type="gramEnd"/>
+      <w:r>
+        <w:t xml:space="preserve"> before the deepest). This will solve the problem partially, since at least for half of the sons we will have used our resources in order to see into the next depth level.</w:t>
       </w:r>
     </w:p>
     <w:p/>
@@ -4062,6 +4361,92 @@
       <w:pPr>
         <w:rPr>
           <w:rFonts w:eastAsiaTheme="minorEastAsia"/>
+        </w:rPr>
+      </w:pPr>
+      <w:r>
+        <w:rPr>
+          <w:rFonts w:eastAsiaTheme="minorEastAsia"/>
+        </w:rPr>
+        <w:t xml:space="preserve">This is of course the worst case, where no pruning occurs, and that EVERY </w:t>
+      </w:r>
+      <w:r>
+        <w:rPr>
+          <w:rFonts w:eastAsiaTheme="minorEastAsia"/>
+        </w:rPr>
+        <w:t>leaf</w:t>
+      </w:r>
+      <w:r>
+        <w:rPr>
+          <w:rFonts w:eastAsiaTheme="minorEastAsia"/>
+        </w:rPr>
+        <w:t xml:space="preserve"> has </w:t>
+      </w:r>
+      <w:r>
+        <w:rPr>
+          <w:rFonts w:eastAsiaTheme="minorEastAsia"/>
+        </w:rPr>
+        <w:t xml:space="preserve">3 successors. </w:t>
+      </w:r>
+      <w:r>
+        <w:rPr>
+          <w:rFonts w:eastAsiaTheme="minorEastAsia"/>
+        </w:rPr>
+        <w:t xml:space="preserve"> </w:t>
+      </w:r>
+    </w:p>
+    <w:p>
+      <w:pPr>
+        <w:rPr>
+          <w:rFonts w:eastAsiaTheme="minorEastAsia"/>
+        </w:rPr>
+      </w:pPr>
+    </w:p>
+    <w:p>
+      <w:pPr>
+        <w:rPr>
+          <w:rFonts w:eastAsiaTheme="minorEastAsia"/>
+          <w:i/>
+          <w:iCs/>
+        </w:rPr>
+      </w:pPr>
+      <w:r>
+        <w:rPr>
+          <w:rFonts w:eastAsiaTheme="minorEastAsia"/>
+          <w:i/>
+          <w:iCs/>
+        </w:rPr>
+        <w:t>Note:</w:t>
+      </w:r>
+    </w:p>
+    <w:p>
+      <w:pPr>
+        <w:rPr>
+          <w:rFonts w:eastAsiaTheme="minorEastAsia"/>
+        </w:rPr>
+      </w:pPr>
+      <w:r>
+        <w:rPr>
+          <w:rFonts w:eastAsiaTheme="minorEastAsia"/>
+        </w:rPr>
+        <w:t xml:space="preserve">In any case, the actual time may be lower </w:t>
+      </w:r>
+      <w:r>
+        <w:rPr>
+          <w:rFonts w:eastAsiaTheme="minorEastAsia"/>
+        </w:rPr>
+        <w:t xml:space="preserve">because the worst case </w:t>
+      </w:r>
+      <w:r>
+        <w:rPr>
+          <w:rFonts w:eastAsiaTheme="minorEastAsia"/>
+        </w:rPr>
+        <w:t>for the branching factor was taken.</w:t>
+      </w:r>
+    </w:p>
+    <w:p>
+      <w:pPr>
+        <w:rPr>
+          <w:rFonts w:eastAsiaTheme="minorEastAsia"/>
           <w:rtl/>
         </w:rPr>
       </w:pPr>
@@ -4069,25 +4454,13 @@
         <w:rPr>
           <w:rFonts w:eastAsiaTheme="minorEastAsia"/>
         </w:rPr>
-        <w:t xml:space="preserve">This is of course the worst case, where no pruning occurs, and that EVERY </w:t>
-      </w:r>
-      <w:r>
-        <w:rPr>
-          <w:rFonts w:eastAsiaTheme="minorEastAsia"/>
-        </w:rPr>
-        <w:t>leaf</w:t>
-      </w:r>
-      <w:r>
-        <w:rPr>
-          <w:rFonts w:eastAsiaTheme="minorEastAsia"/>
-        </w:rPr>
-        <w:t xml:space="preserve"> has </w:t>
-      </w:r>
-      <w:r>
-        <w:rPr>
-          <w:rFonts w:eastAsiaTheme="minorEastAsia"/>
-        </w:rPr>
-        <w:t xml:space="preserve">3 successors. </w:t>
+        <w:t>When using pruning</w:t>
+      </w:r>
+      <w:r>
+        <w:rPr>
+          <w:rFonts w:eastAsiaTheme="minorEastAsia"/>
+        </w:rPr>
+        <w:t>,</w:t>
       </w:r>
       <w:r>
         <w:rPr>
@@ -4095,6 +4468,54 @@
         </w:rPr>
         <w:t xml:space="preserve"> </w:t>
       </w:r>
+      <w:r>
+        <w:rPr>
+          <w:rFonts w:eastAsiaTheme="minorEastAsia"/>
+        </w:rPr>
+        <w:t xml:space="preserve">the actual time required for the next step </w:t>
+      </w:r>
+      <w:r>
+        <w:rPr>
+          <w:rFonts w:eastAsiaTheme="minorEastAsia"/>
+        </w:rPr>
+        <w:t xml:space="preserve">maybe </w:t>
+      </w:r>
+      <w:r>
+        <w:rPr>
+          <w:rFonts w:eastAsiaTheme="minorEastAsia"/>
+        </w:rPr>
+        <w:t>even less</w:t>
+      </w:r>
+      <w:r>
+        <w:rPr>
+          <w:rFonts w:eastAsiaTheme="minorEastAsia"/>
+        </w:rPr>
+        <w:t xml:space="preserve">, since some of the </w:t>
+      </w:r>
+      <w:r>
+        <w:rPr>
+          <w:rFonts w:eastAsiaTheme="minorEastAsia"/>
+        </w:rPr>
+        <w:t>branches may be pruned</w:t>
+      </w:r>
+      <w:r>
+        <w:rPr>
+          <w:rFonts w:eastAsiaTheme="minorEastAsia"/>
+        </w:rPr>
+        <w:t>, thus we will save</w:t>
+      </w:r>
+      <w:r>
+        <w:rPr>
+          <w:rFonts w:eastAsiaTheme="minorEastAsia"/>
+        </w:rPr>
+        <w:t xml:space="preserve"> time</w:t>
+      </w:r>
+      <w:r>
+        <w:rPr>
+          <w:rFonts w:eastAsiaTheme="minorEastAsia"/>
+        </w:rPr>
+        <w:t xml:space="preserve"> on their calculation time.</w:t>
+      </w:r>
     </w:p>
     <w:p>
       <w:pPr>
@@ -4115,14 +4536,6 @@
         </w:rPr>
         <w:br w:type="page"/>
       </w:r>
-    </w:p>
-    <w:p>
-      <w:pPr>
-        <w:rPr>
-          <w:rFonts w:eastAsiaTheme="minorEastAsia"/>
-          <w:rtl/>
-        </w:rPr>
-      </w:pPr>
     </w:p>
     <w:p>
       <w:pPr>
@@ -4133,6 +4546,7 @@
         </w:numPr>
       </w:pPr>
       <w:r>
+        <w:lastRenderedPageBreak/>
         <w:t xml:space="preserve"> </w:t>
       </w:r>
     </w:p>
@@ -4170,7 +4584,15 @@
     <w:p/>
     <w:p>
       <w:r>
-        <w:t>When the depth will be limited, both algorithms will return the exact same result. As mentioned before, Alpha-Beta prunes only branches which won’t affect the Minimum or Maximum choice of the parent node.</w:t>
+        <w:t xml:space="preserve">When the depth will be limited, both algorithms will return the exact same result. As mentioned before, Alpha-Beta prunes only branches which </w:t>
+      </w:r>
+      <w:proofErr w:type="gramStart"/>
+      <w:r>
+        <w:t>won’t</w:t>
+      </w:r>
+      <w:proofErr w:type="gramEnd"/>
+      <w:r>
+        <w:t xml:space="preserve"> affect the Minimum or Maximum choice of the parent node.</w:t>
       </w:r>
     </w:p>
     <w:p/>
@@ -4277,7 +4699,15 @@
         </w:numPr>
       </w:pPr>
       <w:r>
-        <w:t>Another heuristic value, which will be more dominant when the agent comes close to the enemy (the distance heuristic will be already small) is the MaxGround heuristic. The agent will calculate the tiles advantage of a player against the opponent</w:t>
+        <w:t xml:space="preserve">Another heuristic value, which will be more dominant when the agent comes close to the enemy (the distance heuristic will be already small) is the </w:t>
+      </w:r>
+      <w:proofErr w:type="spellStart"/>
+      <w:r>
+        <w:t>MaxGround</w:t>
+      </w:r>
+      <w:proofErr w:type="spellEnd"/>
+      <w:r>
+        <w:t xml:space="preserve"> heuristic. The agent will calculate the tiles advantage of a player against the opponent</w:t>
       </w:r>
       <w:r>
         <w:t>.</w:t>
@@ -4292,7 +4722,15 @@
         </w:numPr>
       </w:pPr>
       <w:r>
-        <w:t>Also, we have a third heuristic value, StateScore, which calculated the number of free tiles around an agent.</w:t>
+        <w:t xml:space="preserve">Also, we have a third heuristic value, </w:t>
+      </w:r>
+      <w:proofErr w:type="spellStart"/>
+      <w:r>
+        <w:t>StateScore</w:t>
+      </w:r>
+      <w:proofErr w:type="spellEnd"/>
+      <w:r>
+        <w:t>, which calculated the number of free tiles around an agent.</w:t>
       </w:r>
     </w:p>
     <w:p>
@@ -4304,7 +4742,15 @@
         </w:numPr>
       </w:pPr>
       <w:r>
-        <w:t xml:space="preserve">We also use the Utility function. If some state is found as “final”, it calculates who wins after this state. If player wins, a value of “99999” is returned, and “-99999” if an opponent wins. </w:t>
+        <w:t xml:space="preserve">We also use the Utility function. If some state is found as “final”, it calculates who wins after this state. If player wins, a value of “99999” is returned, and “-99999” if an opponent </w:t>
+      </w:r>
+      <w:proofErr w:type="gramStart"/>
+      <w:r>
+        <w:t>wins</w:t>
+      </w:r>
+      <w:proofErr w:type="gramEnd"/>
+      <w:r>
+        <w:t xml:space="preserve">. </w:t>
       </w:r>
       <w:r>
         <w:t>The value of “-9999” is returned if the result is a tie, so that the agent will prefer choosing another choice which is not final, and has some heuristic value returned.</w:t>
@@ -4315,8 +4761,6 @@
         <w:br w:type="page"/>
       </w:r>
     </w:p>
-    <w:p/>
-    <w:p/>
     <w:p>
       <w:pPr>
         <w:pStyle w:val="Heading2"/>
@@ -4326,23 +4770,1580 @@
         </w:numPr>
       </w:pPr>
       <w:r>
+        <w:lastRenderedPageBreak/>
         <w:t xml:space="preserve"> </w:t>
       </w:r>
     </w:p>
     <w:p/>
     <w:p>
-      <w:pPr>
-        <w:rPr>
-          <w:rtl/>
-        </w:rPr>
-      </w:pPr>
       <w:r>
         <w:t xml:space="preserve">The theoretical explanation was given in Question 10. </w:t>
       </w:r>
       <w:r>
         <w:t>The imple</w:t>
       </w:r>
-    </w:p>
+      <w:r>
+        <w:t>mentation was made as described in the homework assignment</w:t>
+      </w:r>
+      <w:r>
+        <w:t xml:space="preserve"> paper</w:t>
+      </w:r>
+      <w:r>
+        <w:t>, since it was found to be efficient</w:t>
+      </w:r>
+      <w:r>
+        <w:t>, and indeed there were no times when the time limit was broken.</w:t>
+      </w:r>
+      <w:r>
+        <w:t xml:space="preserve"> </w:t>
+      </w:r>
+    </w:p>
+    <w:p/>
+    <w:p>
+      <w:r>
+        <w:br w:type="page"/>
+      </w:r>
+    </w:p>
+    <w:p>
+      <w:pPr>
+        <w:pStyle w:val="Heading2"/>
+        <w:numPr>
+          <w:ilvl w:val="0"/>
+          <w:numId w:val="2"/>
+        </w:numPr>
+      </w:pPr>
+      <w:r>
+        <w:lastRenderedPageBreak/>
+        <w:t xml:space="preserve"> </w:t>
+      </w:r>
+    </w:p>
+    <w:p/>
+    <w:p>
+      <w:r>
+        <w:t xml:space="preserve">The expected </w:t>
+      </w:r>
+      <w:proofErr w:type="gramStart"/>
+      <w:r>
+        <w:t>behavior :</w:t>
+      </w:r>
+      <w:proofErr w:type="gramEnd"/>
+      <w:r>
+        <w:t xml:space="preserve"> </w:t>
+      </w:r>
+      <w:r>
+        <w:t xml:space="preserve">the </w:t>
+      </w:r>
+      <w:r>
+        <w:t>Alpha-Beta Player is expected to reach further depth in a given amount of time than the Minimax Player</w:t>
+      </w:r>
+      <w:r>
+        <w:t>, thus giving a better estimated Minimax value</w:t>
+      </w:r>
+      <w:r>
+        <w:t xml:space="preserve"> and its corresponding move.</w:t>
+      </w:r>
+      <w:r>
+        <w:t xml:space="preserve"> </w:t>
+      </w:r>
+    </w:p>
+    <w:p/>
+    <w:p>
+      <w:r>
+        <w:t xml:space="preserve">We can set players to play one against the other, </w:t>
+      </w:r>
+      <w:r>
+        <w:t>or rather we can play against both of them, performing same actions, which is what we do</w:t>
+      </w:r>
+      <w:r>
+        <w:t>. This way they will have same starting conditions</w:t>
+      </w:r>
+      <w:r>
+        <w:t>.</w:t>
+      </w:r>
+      <w:r>
+        <w:t xml:space="preserve"> Those are our custom outputs from the game environment</w:t>
+      </w:r>
+      <w:r>
+        <w:t>.</w:t>
+      </w:r>
+    </w:p>
+    <w:p>
+      <w:r>
+        <w:t>The Minimax player is on the left and the AlphaBeta player is on the right</w:t>
+      </w:r>
+      <w:r>
+        <w:t>.</w:t>
+      </w:r>
+    </w:p>
+    <w:p>
+      <w:r>
+        <w:rPr>
+          <w:noProof/>
+        </w:rPr>
+        <w:drawing>
+          <wp:anchor distT="0" distB="0" distL="114300" distR="114300" simplePos="0" relativeHeight="251659264" behindDoc="0" locked="0" layoutInCell="1" allowOverlap="1" wp14:anchorId="466F9176" wp14:editId="3EF04B81">
+            <wp:simplePos x="0" y="0"/>
+            <wp:positionH relativeFrom="column">
+              <wp:posOffset>3019425</wp:posOffset>
+            </wp:positionH>
+            <wp:positionV relativeFrom="paragraph">
+              <wp:posOffset>189865</wp:posOffset>
+            </wp:positionV>
+            <wp:extent cx="3641725" cy="4829810"/>
+            <wp:effectExtent l="0" t="0" r="0" b="8890"/>
+            <wp:wrapSquare wrapText="bothSides"/>
+            <wp:docPr id="7" name="Picture 7"/>
+            <wp:cNvGraphicFramePr>
+              <a:graphicFrameLocks xmlns:a="http://schemas.openxmlformats.org/drawingml/2006/main" noChangeAspect="1"/>
+            </wp:cNvGraphicFramePr>
+            <a:graphic xmlns:a="http://schemas.openxmlformats.org/drawingml/2006/main">
+              <a:graphicData uri="http://schemas.openxmlformats.org/drawingml/2006/picture">
+                <pic:pic xmlns:pic="http://schemas.openxmlformats.org/drawingml/2006/picture">
+                  <pic:nvPicPr>
+                    <pic:cNvPr id="1" name=""/>
+                    <pic:cNvPicPr/>
+                  </pic:nvPicPr>
+                  <pic:blipFill>
+                    <a:blip r:embed="rId7">
+                      <a:extLst>
+                        <a:ext uri="{28A0092B-C50C-407E-A947-70E740481C1C}">
+                          <a14:useLocalDpi xmlns:a14="http://schemas.microsoft.com/office/drawing/2010/main" val="0"/>
+                        </a:ext>
+                      </a:extLst>
+                    </a:blip>
+                    <a:stretch>
+                      <a:fillRect/>
+                    </a:stretch>
+                  </pic:blipFill>
+                  <pic:spPr>
+                    <a:xfrm>
+                      <a:off x="0" y="0"/>
+                      <a:ext cx="3641725" cy="4829810"/>
+                    </a:xfrm>
+                    <a:prstGeom prst="rect">
+                      <a:avLst/>
+                    </a:prstGeom>
+                  </pic:spPr>
+                </pic:pic>
+              </a:graphicData>
+            </a:graphic>
+            <wp14:sizeRelH relativeFrom="page">
+              <wp14:pctWidth>0</wp14:pctWidth>
+            </wp14:sizeRelH>
+            <wp14:sizeRelV relativeFrom="page">
+              <wp14:pctHeight>0</wp14:pctHeight>
+            </wp14:sizeRelV>
+          </wp:anchor>
+        </w:drawing>
+      </w:r>
+      <w:r>
+        <w:rPr>
+          <w:noProof/>
+        </w:rPr>
+        <w:drawing>
+          <wp:anchor distT="0" distB="0" distL="114300" distR="114300" simplePos="0" relativeHeight="251658240" behindDoc="0" locked="0" layoutInCell="1" allowOverlap="1" wp14:anchorId="150BB046" wp14:editId="6767445D">
+            <wp:simplePos x="0" y="0"/>
+            <wp:positionH relativeFrom="column">
+              <wp:posOffset>-504825</wp:posOffset>
+            </wp:positionH>
+            <wp:positionV relativeFrom="paragraph">
+              <wp:posOffset>186055</wp:posOffset>
+            </wp:positionV>
+            <wp:extent cx="3414836" cy="4830417"/>
+            <wp:effectExtent l="0" t="0" r="0" b="8890"/>
+            <wp:wrapSquare wrapText="bothSides"/>
+            <wp:docPr id="6" name="Picture 6"/>
+            <wp:cNvGraphicFramePr>
+              <a:graphicFrameLocks xmlns:a="http://schemas.openxmlformats.org/drawingml/2006/main" noChangeAspect="1"/>
+            </wp:cNvGraphicFramePr>
+            <a:graphic xmlns:a="http://schemas.openxmlformats.org/drawingml/2006/main">
+              <a:graphicData uri="http://schemas.openxmlformats.org/drawingml/2006/picture">
+                <pic:pic xmlns:pic="http://schemas.openxmlformats.org/drawingml/2006/picture">
+                  <pic:nvPicPr>
+                    <pic:cNvPr id="1" name=""/>
+                    <pic:cNvPicPr/>
+                  </pic:nvPicPr>
+                  <pic:blipFill>
+                    <a:blip r:embed="rId8">
+                      <a:extLst>
+                        <a:ext uri="{28A0092B-C50C-407E-A947-70E740481C1C}">
+                          <a14:useLocalDpi xmlns:a14="http://schemas.microsoft.com/office/drawing/2010/main" val="0"/>
+                        </a:ext>
+                      </a:extLst>
+                    </a:blip>
+                    <a:stretch>
+                      <a:fillRect/>
+                    </a:stretch>
+                  </pic:blipFill>
+                  <pic:spPr>
+                    <a:xfrm>
+                      <a:off x="0" y="0"/>
+                      <a:ext cx="3414836" cy="4830417"/>
+                    </a:xfrm>
+                    <a:prstGeom prst="rect">
+                      <a:avLst/>
+                    </a:prstGeom>
+                  </pic:spPr>
+                </pic:pic>
+              </a:graphicData>
+            </a:graphic>
+            <wp14:sizeRelH relativeFrom="page">
+              <wp14:pctWidth>0</wp14:pctWidth>
+            </wp14:sizeRelH>
+            <wp14:sizeRelV relativeFrom="page">
+              <wp14:pctHeight>0</wp14:pctHeight>
+            </wp14:sizeRelV>
+          </wp:anchor>
+        </w:drawing>
+      </w:r>
+    </w:p>
+    <w:p/>
+    <w:p>
+      <w:r>
+        <w:lastRenderedPageBreak/>
+        <w:t xml:space="preserve"> </w:t>
+      </w:r>
+      <w:r>
+        <w:t xml:space="preserve"> </w:t>
+      </w:r>
+      <w:r>
+        <w:t xml:space="preserve">“Value” symbolizes the Minimax value returned for this move. </w:t>
+      </w:r>
+      <w:r>
+        <w:t>When this value is 99999, this means the agent has reached the Utility function which returns the “Victory” for the agent, thus there is no need to develop further depth, and it stops</w:t>
+      </w:r>
+      <w:r>
+        <w:t xml:space="preserve"> and returns the action which returned “Victory”. </w:t>
+      </w:r>
+    </w:p>
+    <w:p>
+      <w:r>
+        <w:t>We can see that AlphaBeta Player reaches deeper upon every step calculation</w:t>
+      </w:r>
+      <w:r>
+        <w:t>.</w:t>
+      </w:r>
+    </w:p>
+    <w:p>
+      <w:r>
+        <w:t xml:space="preserve">We can clearly see that the AlphaBeta player </w:t>
+      </w:r>
+      <w:r>
+        <w:t>prunes branches (it grows</w:t>
+      </w:r>
+      <w:r>
+        <w:t xml:space="preserve"> from turn to turn</w:t>
+      </w:r>
+      <w:r>
+        <w:t xml:space="preserve"> because the number of free tiles in the game diminishes, and </w:t>
+      </w:r>
+      <w:r>
+        <w:t>heuristics calculation is made easier each consecutive turn)</w:t>
+      </w:r>
+      <w:r>
+        <w:t>, which allows him to reach bigger depth</w:t>
+      </w:r>
+      <w:r>
+        <w:t xml:space="preserve"> and prune more branches</w:t>
+      </w:r>
+      <w:r>
+        <w:t>.</w:t>
+      </w:r>
+      <w:r>
+        <w:t xml:space="preserve"> </w:t>
+      </w:r>
+    </w:p>
+    <w:p>
+      <w:r>
+        <w:t>We ca</w:t>
+      </w:r>
+      <w:r>
+        <w:t>n</w:t>
+      </w:r>
+      <w:r>
+        <w:t xml:space="preserve"> see that Minimax develops more “Leaves” (Nodes where heuristic or utility is calculated), which shows that it </w:t>
+      </w:r>
+      <w:proofErr w:type="gramStart"/>
+      <w:r>
+        <w:t>doesn’t</w:t>
+      </w:r>
+      <w:proofErr w:type="gramEnd"/>
+      <w:r>
+        <w:t xml:space="preserve"> </w:t>
+      </w:r>
+      <w:r>
+        <w:t>prune any branches and develops them even though they don’t affect the Minimax value at the root.</w:t>
+      </w:r>
+    </w:p>
+    <w:p/>
+    <w:p>
+      <w:r>
+        <w:t>Everything is as expected, and other boards show similar behavior</w:t>
+      </w:r>
+      <w:r>
+        <w:t>.</w:t>
+      </w:r>
+    </w:p>
+    <w:p/>
+    <w:p>
+      <w:r>
+        <w:t>We also let the agents play against each other, letting each agent to start first</w:t>
+      </w:r>
+      <w:r>
+        <w:t xml:space="preserve"> or second.</w:t>
+      </w:r>
+    </w:p>
+    <w:p>
+      <w:r>
+        <w:t xml:space="preserve">We can see also in game that the AlphaBeta agent sees further, and reaches bigger depth, thus can see the outcome of the game before other agents. For example, here it calculated that the game </w:t>
+      </w:r>
+      <w:proofErr w:type="gramStart"/>
+      <w:r>
+        <w:t>will</w:t>
+      </w:r>
+      <w:proofErr w:type="gramEnd"/>
+      <w:r>
+        <w:t xml:space="preserve"> end with “Tie”, while the rival (Minimax) still used heuristics</w:t>
+      </w:r>
+      <w:r>
+        <w:t xml:space="preserve">. </w:t>
+      </w:r>
+      <w:r>
+        <w:t>This happened on multiple boards.</w:t>
+      </w:r>
+    </w:p>
+    <w:p>
+      <w:r>
+        <w:rPr>
+          <w:noProof/>
+        </w:rPr>
+        <w:drawing>
+          <wp:inline distT="0" distB="0" distL="0" distR="0" wp14:anchorId="7AEA93B5" wp14:editId="14317D98">
+            <wp:extent cx="5267325" cy="2162175"/>
+            <wp:effectExtent l="0" t="0" r="9525" b="9525"/>
+            <wp:docPr id="9" name="Picture 9"/>
+            <wp:cNvGraphicFramePr>
+              <a:graphicFrameLocks xmlns:a="http://schemas.openxmlformats.org/drawingml/2006/main" noChangeAspect="1"/>
+            </wp:cNvGraphicFramePr>
+            <a:graphic xmlns:a="http://schemas.openxmlformats.org/drawingml/2006/main">
+              <a:graphicData uri="http://schemas.openxmlformats.org/drawingml/2006/picture">
+                <pic:pic xmlns:pic="http://schemas.openxmlformats.org/drawingml/2006/picture">
+                  <pic:nvPicPr>
+                    <pic:cNvPr id="1" name=""/>
+                    <pic:cNvPicPr/>
+                  </pic:nvPicPr>
+                  <pic:blipFill>
+                    <a:blip r:embed="rId9"/>
+                    <a:stretch>
+                      <a:fillRect/>
+                    </a:stretch>
+                  </pic:blipFill>
+                  <pic:spPr>
+                    <a:xfrm>
+                      <a:off x="0" y="0"/>
+                      <a:ext cx="5267325" cy="2162175"/>
+                    </a:xfrm>
+                    <a:prstGeom prst="rect">
+                      <a:avLst/>
+                    </a:prstGeom>
+                  </pic:spPr>
+                </pic:pic>
+              </a:graphicData>
+            </a:graphic>
+          </wp:inline>
+        </w:drawing>
+      </w:r>
+    </w:p>
+    <w:p>
+      <w:r>
+        <w:t>On the small boards there is a bigger chance of a game ending with a tie, since the heuristics give a good evaluation of the movement</w:t>
+      </w:r>
+      <w:r>
+        <w:t xml:space="preserve"> until the</w:t>
+      </w:r>
+      <w:r>
+        <w:t xml:space="preserve"> moment when the</w:t>
+      </w:r>
+      <w:r>
+        <w:t xml:space="preserve"> amount of free tiles is relatively small, so that both agents can calculate the whole tree until the </w:t>
+      </w:r>
+      <w:r>
+        <w:t>“victory”, “loss”, or “tie” outcome.</w:t>
+      </w:r>
+    </w:p>
+    <w:p/>
+    <w:p/>
+    <w:p/>
+    <w:p/>
+    <w:p>
+      <w:r>
+        <w:lastRenderedPageBreak/>
+        <w:t>Those are the results of the games with Same heuristics for both players:</w:t>
+      </w:r>
+    </w:p>
+    <w:tbl>
+      <w:tblPr>
+        <w:tblStyle w:val="TableGrid"/>
+        <w:tblW w:w="0" w:type="auto"/>
+        <w:tblLook w:val="04A0" w:firstRow="1" w:lastRow="0" w:firstColumn="1" w:lastColumn="0" w:noHBand="0" w:noVBand="1"/>
+      </w:tblPr>
+      <w:tblGrid>
+        <w:gridCol w:w="3116"/>
+        <w:gridCol w:w="3117"/>
+        <w:gridCol w:w="3117"/>
+      </w:tblGrid>
+      <w:tr>
+        <w:tc>
+          <w:tcPr>
+            <w:tcW w:w="3116" w:type="dxa"/>
+            <w:shd w:val="clear" w:color="auto" w:fill="B4C6E7" w:themeFill="accent1" w:themeFillTint="66"/>
+          </w:tcPr>
+          <w:p>
+            <w:pPr>
+              <w:jc w:val="center"/>
+            </w:pPr>
+            <w:r>
+              <w:t>Board</w:t>
+            </w:r>
+          </w:p>
+        </w:tc>
+        <w:tc>
+          <w:tcPr>
+            <w:tcW w:w="3117" w:type="dxa"/>
+            <w:shd w:val="clear" w:color="auto" w:fill="B4C6E7" w:themeFill="accent1" w:themeFillTint="66"/>
+          </w:tcPr>
+          <w:p>
+            <w:pPr>
+              <w:jc w:val="center"/>
+            </w:pPr>
+            <w:r>
+              <w:t>Starting Agent</w:t>
+            </w:r>
+          </w:p>
+        </w:tc>
+        <w:tc>
+          <w:tcPr>
+            <w:tcW w:w="3117" w:type="dxa"/>
+            <w:shd w:val="clear" w:color="auto" w:fill="B4C6E7" w:themeFill="accent1" w:themeFillTint="66"/>
+          </w:tcPr>
+          <w:p>
+            <w:pPr>
+              <w:jc w:val="center"/>
+            </w:pPr>
+            <w:r>
+              <w:t>Result</w:t>
+            </w:r>
+          </w:p>
+        </w:tc>
+      </w:tr>
+      <w:tr>
+        <w:tc>
+          <w:tcPr>
+            <w:tcW w:w="3116" w:type="dxa"/>
+            <w:shd w:val="clear" w:color="auto" w:fill="DEEAF6" w:themeFill="accent5" w:themeFillTint="33"/>
+          </w:tcPr>
+          <w:p>
+            <w:pPr>
+              <w:jc w:val="center"/>
+            </w:pPr>
+            <w:r>
+              <w:t>0</w:t>
+            </w:r>
+          </w:p>
+        </w:tc>
+        <w:tc>
+          <w:tcPr>
+            <w:tcW w:w="3117" w:type="dxa"/>
+            <w:shd w:val="clear" w:color="auto" w:fill="DEEAF6" w:themeFill="accent5" w:themeFillTint="33"/>
+          </w:tcPr>
+          <w:p>
+            <w:pPr>
+              <w:jc w:val="center"/>
+            </w:pPr>
+            <w:r>
+              <w:t>Minimax</w:t>
+            </w:r>
+          </w:p>
+        </w:tc>
+        <w:tc>
+          <w:tcPr>
+            <w:tcW w:w="3117" w:type="dxa"/>
+            <w:shd w:val="clear" w:color="auto" w:fill="FFF2CC" w:themeFill="accent4" w:themeFillTint="33"/>
+          </w:tcPr>
+          <w:p>
+            <w:pPr>
+              <w:jc w:val="center"/>
+            </w:pPr>
+            <w:r>
+              <w:t>Tie</w:t>
+            </w:r>
+          </w:p>
+        </w:tc>
+      </w:tr>
+      <w:tr>
+        <w:tc>
+          <w:tcPr>
+            <w:tcW w:w="3116" w:type="dxa"/>
+            <w:shd w:val="clear" w:color="auto" w:fill="DEEAF6" w:themeFill="accent5" w:themeFillTint="33"/>
+          </w:tcPr>
+          <w:p>
+            <w:pPr>
+              <w:jc w:val="center"/>
+            </w:pPr>
+            <w:r>
+              <w:t>0</w:t>
+            </w:r>
+          </w:p>
+        </w:tc>
+        <w:tc>
+          <w:tcPr>
+            <w:tcW w:w="3117" w:type="dxa"/>
+            <w:shd w:val="clear" w:color="auto" w:fill="DEEAF6" w:themeFill="accent5" w:themeFillTint="33"/>
+          </w:tcPr>
+          <w:p>
+            <w:pPr>
+              <w:jc w:val="center"/>
+            </w:pPr>
+            <w:r>
+              <w:t>AlphaBeta</w:t>
+            </w:r>
+          </w:p>
+        </w:tc>
+        <w:tc>
+          <w:tcPr>
+            <w:tcW w:w="3117" w:type="dxa"/>
+            <w:shd w:val="clear" w:color="auto" w:fill="FFF2CC" w:themeFill="accent4" w:themeFillTint="33"/>
+          </w:tcPr>
+          <w:p>
+            <w:pPr>
+              <w:jc w:val="center"/>
+            </w:pPr>
+            <w:r>
+              <w:t>Tie</w:t>
+            </w:r>
+          </w:p>
+        </w:tc>
+      </w:tr>
+      <w:tr>
+        <w:tc>
+          <w:tcPr>
+            <w:tcW w:w="3116" w:type="dxa"/>
+            <w:shd w:val="clear" w:color="auto" w:fill="DEEAF6" w:themeFill="accent5" w:themeFillTint="33"/>
+          </w:tcPr>
+          <w:p>
+            <w:pPr>
+              <w:jc w:val="center"/>
+            </w:pPr>
+            <w:r>
+              <w:t>1</w:t>
+            </w:r>
+          </w:p>
+        </w:tc>
+        <w:tc>
+          <w:tcPr>
+            <w:tcW w:w="3117" w:type="dxa"/>
+            <w:shd w:val="clear" w:color="auto" w:fill="DEEAF6" w:themeFill="accent5" w:themeFillTint="33"/>
+          </w:tcPr>
+          <w:p>
+            <w:pPr>
+              <w:jc w:val="center"/>
+            </w:pPr>
+            <w:r>
+              <w:t>Minimax</w:t>
+            </w:r>
+          </w:p>
+        </w:tc>
+        <w:tc>
+          <w:tcPr>
+            <w:tcW w:w="3117" w:type="dxa"/>
+            <w:shd w:val="clear" w:color="auto" w:fill="FFF2CC" w:themeFill="accent4" w:themeFillTint="33"/>
+          </w:tcPr>
+          <w:p>
+            <w:pPr>
+              <w:jc w:val="center"/>
+            </w:pPr>
+            <w:r>
+              <w:t>Tie</w:t>
+            </w:r>
+          </w:p>
+        </w:tc>
+      </w:tr>
+      <w:tr>
+        <w:tc>
+          <w:tcPr>
+            <w:tcW w:w="3116" w:type="dxa"/>
+            <w:shd w:val="clear" w:color="auto" w:fill="DEEAF6" w:themeFill="accent5" w:themeFillTint="33"/>
+          </w:tcPr>
+          <w:p>
+            <w:pPr>
+              <w:jc w:val="center"/>
+            </w:pPr>
+            <w:r>
+              <w:t>1</w:t>
+            </w:r>
+          </w:p>
+        </w:tc>
+        <w:tc>
+          <w:tcPr>
+            <w:tcW w:w="3117" w:type="dxa"/>
+            <w:shd w:val="clear" w:color="auto" w:fill="DEEAF6" w:themeFill="accent5" w:themeFillTint="33"/>
+          </w:tcPr>
+          <w:p>
+            <w:pPr>
+              <w:jc w:val="center"/>
+            </w:pPr>
+            <w:r>
+              <w:t>AlphaBeta</w:t>
+            </w:r>
+          </w:p>
+        </w:tc>
+        <w:tc>
+          <w:tcPr>
+            <w:tcW w:w="3117" w:type="dxa"/>
+            <w:shd w:val="clear" w:color="auto" w:fill="FFF2CC" w:themeFill="accent4" w:themeFillTint="33"/>
+          </w:tcPr>
+          <w:p>
+            <w:pPr>
+              <w:jc w:val="center"/>
+            </w:pPr>
+            <w:r>
+              <w:t>Tie</w:t>
+            </w:r>
+          </w:p>
+        </w:tc>
+      </w:tr>
+      <w:tr>
+        <w:tc>
+          <w:tcPr>
+            <w:tcW w:w="3116" w:type="dxa"/>
+            <w:shd w:val="clear" w:color="auto" w:fill="DEEAF6" w:themeFill="accent5" w:themeFillTint="33"/>
+          </w:tcPr>
+          <w:p>
+            <w:pPr>
+              <w:jc w:val="center"/>
+            </w:pPr>
+            <w:r>
+              <w:t>2</w:t>
+            </w:r>
+          </w:p>
+        </w:tc>
+        <w:tc>
+          <w:tcPr>
+            <w:tcW w:w="3117" w:type="dxa"/>
+            <w:shd w:val="clear" w:color="auto" w:fill="DEEAF6" w:themeFill="accent5" w:themeFillTint="33"/>
+          </w:tcPr>
+          <w:p>
+            <w:pPr>
+              <w:jc w:val="center"/>
+            </w:pPr>
+            <w:r>
+              <w:t>Minimax</w:t>
+            </w:r>
+          </w:p>
+        </w:tc>
+        <w:tc>
+          <w:tcPr>
+            <w:tcW w:w="3117" w:type="dxa"/>
+            <w:shd w:val="clear" w:color="auto" w:fill="FFF2CC" w:themeFill="accent4" w:themeFillTint="33"/>
+          </w:tcPr>
+          <w:p>
+            <w:pPr>
+              <w:jc w:val="center"/>
+            </w:pPr>
+            <w:r>
+              <w:t>Tie</w:t>
+            </w:r>
+          </w:p>
+        </w:tc>
+      </w:tr>
+      <w:tr>
+        <w:tc>
+          <w:tcPr>
+            <w:tcW w:w="3116" w:type="dxa"/>
+            <w:shd w:val="clear" w:color="auto" w:fill="DEEAF6" w:themeFill="accent5" w:themeFillTint="33"/>
+          </w:tcPr>
+          <w:p>
+            <w:pPr>
+              <w:jc w:val="center"/>
+            </w:pPr>
+            <w:r>
+              <w:t>2</w:t>
+            </w:r>
+          </w:p>
+        </w:tc>
+        <w:tc>
+          <w:tcPr>
+            <w:tcW w:w="3117" w:type="dxa"/>
+            <w:shd w:val="clear" w:color="auto" w:fill="DEEAF6" w:themeFill="accent5" w:themeFillTint="33"/>
+          </w:tcPr>
+          <w:p>
+            <w:pPr>
+              <w:jc w:val="center"/>
+            </w:pPr>
+            <w:r>
+              <w:t>AlphaBeta</w:t>
+            </w:r>
+          </w:p>
+        </w:tc>
+        <w:tc>
+          <w:tcPr>
+            <w:tcW w:w="3117" w:type="dxa"/>
+            <w:shd w:val="clear" w:color="auto" w:fill="FFF2CC" w:themeFill="accent4" w:themeFillTint="33"/>
+          </w:tcPr>
+          <w:p>
+            <w:pPr>
+              <w:jc w:val="center"/>
+            </w:pPr>
+            <w:r>
+              <w:t>Tie</w:t>
+            </w:r>
+          </w:p>
+        </w:tc>
+      </w:tr>
+      <w:tr>
+        <w:tc>
+          <w:tcPr>
+            <w:tcW w:w="3116" w:type="dxa"/>
+            <w:shd w:val="clear" w:color="auto" w:fill="DEEAF6" w:themeFill="accent5" w:themeFillTint="33"/>
+          </w:tcPr>
+          <w:p>
+            <w:pPr>
+              <w:jc w:val="center"/>
+            </w:pPr>
+            <w:r>
+              <w:t>3</w:t>
+            </w:r>
+          </w:p>
+        </w:tc>
+        <w:tc>
+          <w:tcPr>
+            <w:tcW w:w="3117" w:type="dxa"/>
+            <w:shd w:val="clear" w:color="auto" w:fill="DEEAF6" w:themeFill="accent5" w:themeFillTint="33"/>
+          </w:tcPr>
+          <w:p>
+            <w:pPr>
+              <w:jc w:val="center"/>
+            </w:pPr>
+            <w:r>
+              <w:t>Minimax</w:t>
+            </w:r>
+          </w:p>
+        </w:tc>
+        <w:tc>
+          <w:tcPr>
+            <w:tcW w:w="3117" w:type="dxa"/>
+            <w:shd w:val="clear" w:color="auto" w:fill="FFF2CC" w:themeFill="accent4" w:themeFillTint="33"/>
+          </w:tcPr>
+          <w:p>
+            <w:pPr>
+              <w:jc w:val="center"/>
+            </w:pPr>
+            <w:r>
+              <w:t>Tie</w:t>
+            </w:r>
+          </w:p>
+        </w:tc>
+      </w:tr>
+      <w:tr>
+        <w:tc>
+          <w:tcPr>
+            <w:tcW w:w="3116" w:type="dxa"/>
+            <w:shd w:val="clear" w:color="auto" w:fill="DEEAF6" w:themeFill="accent5" w:themeFillTint="33"/>
+          </w:tcPr>
+          <w:p>
+            <w:pPr>
+              <w:jc w:val="center"/>
+            </w:pPr>
+            <w:r>
+              <w:t>3</w:t>
+            </w:r>
+          </w:p>
+        </w:tc>
+        <w:tc>
+          <w:tcPr>
+            <w:tcW w:w="3117" w:type="dxa"/>
+            <w:shd w:val="clear" w:color="auto" w:fill="DEEAF6" w:themeFill="accent5" w:themeFillTint="33"/>
+          </w:tcPr>
+          <w:p>
+            <w:pPr>
+              <w:jc w:val="center"/>
+            </w:pPr>
+            <w:r>
+              <w:t>AlphaBeta</w:t>
+            </w:r>
+          </w:p>
+        </w:tc>
+        <w:tc>
+          <w:tcPr>
+            <w:tcW w:w="3117" w:type="dxa"/>
+            <w:shd w:val="clear" w:color="auto" w:fill="FFF2CC" w:themeFill="accent4" w:themeFillTint="33"/>
+          </w:tcPr>
+          <w:p>
+            <w:pPr>
+              <w:jc w:val="center"/>
+            </w:pPr>
+            <w:r>
+              <w:t>Tie</w:t>
+            </w:r>
+          </w:p>
+        </w:tc>
+      </w:tr>
+      <w:tr>
+        <w:tc>
+          <w:tcPr>
+            <w:tcW w:w="3116" w:type="dxa"/>
+            <w:shd w:val="clear" w:color="auto" w:fill="DEEAF6" w:themeFill="accent5" w:themeFillTint="33"/>
+          </w:tcPr>
+          <w:p>
+            <w:pPr>
+              <w:jc w:val="center"/>
+            </w:pPr>
+            <w:r>
+              <w:t>4</w:t>
+            </w:r>
+          </w:p>
+        </w:tc>
+        <w:tc>
+          <w:tcPr>
+            <w:tcW w:w="3117" w:type="dxa"/>
+            <w:shd w:val="clear" w:color="auto" w:fill="DEEAF6" w:themeFill="accent5" w:themeFillTint="33"/>
+          </w:tcPr>
+          <w:p>
+            <w:pPr>
+              <w:jc w:val="center"/>
+            </w:pPr>
+            <w:r>
+              <w:t>Minimax</w:t>
+            </w:r>
+          </w:p>
+        </w:tc>
+        <w:tc>
+          <w:tcPr>
+            <w:tcW w:w="3117" w:type="dxa"/>
+            <w:shd w:val="clear" w:color="auto" w:fill="C5E0B3" w:themeFill="accent6" w:themeFillTint="66"/>
+          </w:tcPr>
+          <w:p>
+            <w:pPr>
+              <w:jc w:val="center"/>
+            </w:pPr>
+            <w:r>
+              <w:t>AlphaBeta wins</w:t>
+            </w:r>
+          </w:p>
+        </w:tc>
+      </w:tr>
+      <w:tr>
+        <w:tc>
+          <w:tcPr>
+            <w:tcW w:w="3116" w:type="dxa"/>
+            <w:shd w:val="clear" w:color="auto" w:fill="DEEAF6" w:themeFill="accent5" w:themeFillTint="33"/>
+          </w:tcPr>
+          <w:p>
+            <w:pPr>
+              <w:jc w:val="center"/>
+            </w:pPr>
+            <w:r>
+              <w:t>4</w:t>
+            </w:r>
+          </w:p>
+        </w:tc>
+        <w:tc>
+          <w:tcPr>
+            <w:tcW w:w="3117" w:type="dxa"/>
+            <w:shd w:val="clear" w:color="auto" w:fill="DEEAF6" w:themeFill="accent5" w:themeFillTint="33"/>
+          </w:tcPr>
+          <w:p>
+            <w:pPr>
+              <w:jc w:val="center"/>
+            </w:pPr>
+            <w:r>
+              <w:t>AlphaBeta</w:t>
+            </w:r>
+          </w:p>
+        </w:tc>
+        <w:tc>
+          <w:tcPr>
+            <w:tcW w:w="3117" w:type="dxa"/>
+            <w:shd w:val="clear" w:color="auto" w:fill="C5E0B3" w:themeFill="accent6" w:themeFillTint="66"/>
+          </w:tcPr>
+          <w:p>
+            <w:pPr>
+              <w:jc w:val="center"/>
+            </w:pPr>
+            <w:r>
+              <w:t>AlphaBeta wins</w:t>
+            </w:r>
+          </w:p>
+        </w:tc>
+      </w:tr>
+    </w:tbl>
+    <w:p/>
+    <w:p>
+      <w:r>
+        <w:t>We can see that the difference in outcome starts being visible on big boards.</w:t>
+      </w:r>
+      <w:r>
+        <w:t xml:space="preserve"> </w:t>
+      </w:r>
+    </w:p>
+    <w:p/>
+    <w:p>
+      <w:pPr>
+        <w:pStyle w:val="Heading2"/>
+        <w:numPr>
+          <w:ilvl w:val="0"/>
+          <w:numId w:val="2"/>
+        </w:numPr>
+      </w:pPr>
+      <w:r>
+        <w:t xml:space="preserve"> </w:t>
+      </w:r>
+    </w:p>
+    <w:p/>
+    <w:p>
+      <w:r>
+        <w:t xml:space="preserve">The example code was used </w:t>
+      </w:r>
+      <w:r>
+        <w:t xml:space="preserve">and extended. </w:t>
+      </w:r>
+    </w:p>
+    <w:p>
+      <w:r>
+        <w:t>Before running the graphs, our expectations are:</w:t>
+      </w:r>
+    </w:p>
+    <w:p>
+      <w:pPr>
+        <w:pStyle w:val="ListParagraph"/>
+        <w:numPr>
+          <w:ilvl w:val="0"/>
+          <w:numId w:val="10"/>
+        </w:numPr>
+      </w:pPr>
+      <w:r>
+        <w:t xml:space="preserve">Given a certain amount of </w:t>
+      </w:r>
+      <w:r>
+        <w:rPr>
+          <w:b/>
+          <w:bCs/>
+        </w:rPr>
+        <w:t>time</w:t>
+      </w:r>
+      <w:r>
+        <w:t>,</w:t>
+      </w:r>
+      <w:r>
+        <w:t xml:space="preserve"> </w:t>
+      </w:r>
+      <w:r>
+        <w:t xml:space="preserve">Ordered Alpha-Beta would reach biggest depth, then regular Alpha-Beta. Minimax would reach the </w:t>
+      </w:r>
+      <w:proofErr w:type="gramStart"/>
+      <w:r>
+        <w:t>most shallow</w:t>
+      </w:r>
+      <w:proofErr w:type="gramEnd"/>
+      <w:r>
+        <w:t xml:space="preserve"> depth.</w:t>
+      </w:r>
+    </w:p>
+    <w:p>
+      <w:pPr>
+        <w:pStyle w:val="ListParagraph"/>
+        <w:numPr>
+          <w:ilvl w:val="0"/>
+          <w:numId w:val="10"/>
+        </w:numPr>
+      </w:pPr>
+      <w:r>
+        <w:t xml:space="preserve">For a given </w:t>
+      </w:r>
+      <w:r>
+        <w:rPr>
+          <w:b/>
+          <w:bCs/>
+        </w:rPr>
+        <w:t>depth</w:t>
+      </w:r>
+      <w:r>
+        <w:t xml:space="preserve">, </w:t>
+      </w:r>
+      <w:r>
+        <w:t>the Minimax Agent will use the most amount of heuristics, since it does not prune any branches, and has to develop the whole tree.</w:t>
+      </w:r>
+      <w:r>
+        <w:t xml:space="preserve"> </w:t>
+      </w:r>
+    </w:p>
+    <w:p>
+      <w:pPr>
+        <w:pStyle w:val="ListParagraph"/>
+        <w:numPr>
+          <w:ilvl w:val="0"/>
+          <w:numId w:val="10"/>
+        </w:numPr>
+      </w:pPr>
+      <w:r>
+        <w:t xml:space="preserve">For a given </w:t>
+      </w:r>
+      <w:r>
+        <w:rPr>
+          <w:b/>
+          <w:bCs/>
+        </w:rPr>
+        <w:t>depth</w:t>
+      </w:r>
+      <w:r>
+        <w:t xml:space="preserve">, </w:t>
+      </w:r>
+      <w:r>
+        <w:t xml:space="preserve">Ordered Alpha-Beta </w:t>
+      </w:r>
+      <w:r>
+        <w:t xml:space="preserve">will develop </w:t>
+      </w:r>
+      <w:r>
+        <w:t xml:space="preserve">less branches than the regular Alpha-Beta, </w:t>
+      </w:r>
+      <w:r>
+        <w:t>since branches will be cut closer to the root, thus their children branches will never be discovered.</w:t>
+      </w:r>
+    </w:p>
+    <w:p>
+      <w:pPr>
+        <w:pStyle w:val="ListParagraph"/>
+        <w:numPr>
+          <w:ilvl w:val="0"/>
+          <w:numId w:val="10"/>
+        </w:numPr>
+      </w:pPr>
+      <w:r>
+        <w:t xml:space="preserve">For a given </w:t>
+      </w:r>
+      <w:proofErr w:type="gramStart"/>
+      <w:r>
+        <w:rPr>
+          <w:b/>
+          <w:bCs/>
+        </w:rPr>
+        <w:t>depth</w:t>
+      </w:r>
+      <w:r>
+        <w:t xml:space="preserve">, </w:t>
+      </w:r>
+      <w:r>
+        <w:t xml:space="preserve"> </w:t>
+      </w:r>
+      <w:r>
+        <w:t>The</w:t>
+      </w:r>
+      <w:proofErr w:type="gramEnd"/>
+      <w:r>
+        <w:t xml:space="preserve"> </w:t>
+      </w:r>
+      <w:r>
+        <w:t xml:space="preserve">Ordered Alpha Beta will prune less branches than </w:t>
+      </w:r>
+      <w:r>
+        <w:t>regular Alpha-Beta</w:t>
+      </w:r>
+      <w:r>
+        <w:t>, out of the reasons states in the previous statement</w:t>
+      </w:r>
+    </w:p>
+    <w:p/>
+    <w:p>
+      <w:r>
+        <w:t xml:space="preserve">To verify those statements, we do the experiments. First, on more simple </w:t>
+      </w:r>
+      <w:r>
+        <w:t xml:space="preserve">heuristic, consisting only of </w:t>
+      </w:r>
+      <w:r>
+        <w:t xml:space="preserve">the </w:t>
+      </w:r>
+      <w:proofErr w:type="spellStart"/>
+      <w:r>
+        <w:t>State</w:t>
+      </w:r>
+      <w:r>
+        <w:t>Score</w:t>
+      </w:r>
+      <w:proofErr w:type="spellEnd"/>
+      <w:r>
+        <w:t xml:space="preserve"> value</w:t>
+      </w:r>
+      <w:r>
+        <w:t>:</w:t>
+      </w:r>
+    </w:p>
+    <w:p>
+      <w:r>
+        <w:rPr>
+          <w:noProof/>
+        </w:rPr>
+        <w:lastRenderedPageBreak/>
+        <w:drawing>
+          <wp:inline distT="0" distB="0" distL="0" distR="0" wp14:anchorId="6E065EC3" wp14:editId="520B8CB9">
+            <wp:extent cx="4709160" cy="3529584"/>
+            <wp:effectExtent l="0" t="0" r="0" b="0"/>
+            <wp:docPr id="1" name="Picture 1"/>
+            <wp:cNvGraphicFramePr>
+              <a:graphicFrameLocks xmlns:a="http://schemas.openxmlformats.org/drawingml/2006/main" noChangeAspect="1"/>
+            </wp:cNvGraphicFramePr>
+            <a:graphic xmlns:a="http://schemas.openxmlformats.org/drawingml/2006/main">
+              <a:graphicData uri="http://schemas.openxmlformats.org/drawingml/2006/picture">
+                <pic:pic xmlns:pic="http://schemas.openxmlformats.org/drawingml/2006/picture">
+                  <pic:nvPicPr>
+                    <pic:cNvPr id="0" name="Picture 1"/>
+                    <pic:cNvPicPr>
+                      <a:picLocks noChangeAspect="1" noChangeArrowheads="1"/>
+                    </pic:cNvPicPr>
+                  </pic:nvPicPr>
+                  <pic:blipFill>
+                    <a:blip r:embed="rId10">
+                      <a:extLst>
+                        <a:ext uri="{28A0092B-C50C-407E-A947-70E740481C1C}">
+                          <a14:useLocalDpi xmlns:a14="http://schemas.microsoft.com/office/drawing/2010/main" val="0"/>
+                        </a:ext>
+                      </a:extLst>
+                    </a:blip>
+                    <a:srcRect/>
+                    <a:stretch>
+                      <a:fillRect/>
+                    </a:stretch>
+                  </pic:blipFill>
+                  <pic:spPr bwMode="auto">
+                    <a:xfrm>
+                      <a:off x="0" y="0"/>
+                      <a:ext cx="4709160" cy="3529584"/>
+                    </a:xfrm>
+                    <a:prstGeom prst="rect">
+                      <a:avLst/>
+                    </a:prstGeom>
+                    <a:noFill/>
+                    <a:ln>
+                      <a:noFill/>
+                    </a:ln>
+                  </pic:spPr>
+                </pic:pic>
+              </a:graphicData>
+            </a:graphic>
+          </wp:inline>
+        </w:drawing>
+      </w:r>
+    </w:p>
+    <w:p>
+      <w:r>
+        <w:rPr>
+          <w:noProof/>
+        </w:rPr>
+        <w:lastRenderedPageBreak/>
+        <w:drawing>
+          <wp:inline distT="0" distB="0" distL="0" distR="0" wp14:anchorId="41253FAA" wp14:editId="212CE2F5">
+            <wp:extent cx="4681728" cy="3511296"/>
+            <wp:effectExtent l="0" t="0" r="5080" b="0"/>
+            <wp:docPr id="4" name="Picture 4"/>
+            <wp:cNvGraphicFramePr>
+              <a:graphicFrameLocks xmlns:a="http://schemas.openxmlformats.org/drawingml/2006/main" noChangeAspect="1"/>
+            </wp:cNvGraphicFramePr>
+            <a:graphic xmlns:a="http://schemas.openxmlformats.org/drawingml/2006/main">
+              <a:graphicData uri="http://schemas.openxmlformats.org/drawingml/2006/picture">
+                <pic:pic xmlns:pic="http://schemas.openxmlformats.org/drawingml/2006/picture">
+                  <pic:nvPicPr>
+                    <pic:cNvPr id="0" name="Picture 2"/>
+                    <pic:cNvPicPr>
+                      <a:picLocks noChangeAspect="1" noChangeArrowheads="1"/>
+                    </pic:cNvPicPr>
+                  </pic:nvPicPr>
+                  <pic:blipFill>
+                    <a:blip r:embed="rId11">
+                      <a:extLst>
+                        <a:ext uri="{28A0092B-C50C-407E-A947-70E740481C1C}">
+                          <a14:useLocalDpi xmlns:a14="http://schemas.microsoft.com/office/drawing/2010/main" val="0"/>
+                        </a:ext>
+                      </a:extLst>
+                    </a:blip>
+                    <a:srcRect/>
+                    <a:stretch>
+                      <a:fillRect/>
+                    </a:stretch>
+                  </pic:blipFill>
+                  <pic:spPr bwMode="auto">
+                    <a:xfrm>
+                      <a:off x="0" y="0"/>
+                      <a:ext cx="4681728" cy="3511296"/>
+                    </a:xfrm>
+                    <a:prstGeom prst="rect">
+                      <a:avLst/>
+                    </a:prstGeom>
+                    <a:noFill/>
+                    <a:ln>
+                      <a:noFill/>
+                    </a:ln>
+                  </pic:spPr>
+                </pic:pic>
+              </a:graphicData>
+            </a:graphic>
+          </wp:inline>
+        </w:drawing>
+      </w:r>
+      <w:r>
+        <w:rPr>
+          <w:noProof/>
+        </w:rPr>
+        <w:drawing>
+          <wp:inline distT="0" distB="0" distL="0" distR="0" wp14:anchorId="45D94C63" wp14:editId="02E4DE32">
+            <wp:extent cx="4681728" cy="3511296"/>
+            <wp:effectExtent l="0" t="0" r="5080" b="0"/>
+            <wp:docPr id="5" name="Picture 5"/>
+            <wp:cNvGraphicFramePr>
+              <a:graphicFrameLocks xmlns:a="http://schemas.openxmlformats.org/drawingml/2006/main" noChangeAspect="1"/>
+            </wp:cNvGraphicFramePr>
+            <a:graphic xmlns:a="http://schemas.openxmlformats.org/drawingml/2006/main">
+              <a:graphicData uri="http://schemas.openxmlformats.org/drawingml/2006/picture">
+                <pic:pic xmlns:pic="http://schemas.openxmlformats.org/drawingml/2006/picture">
+                  <pic:nvPicPr>
+                    <pic:cNvPr id="0" name="Picture 3"/>
+                    <pic:cNvPicPr>
+                      <a:picLocks noChangeAspect="1" noChangeArrowheads="1"/>
+                    </pic:cNvPicPr>
+                  </pic:nvPicPr>
+                  <pic:blipFill>
+                    <a:blip r:embed="rId12">
+                      <a:extLst>
+                        <a:ext uri="{28A0092B-C50C-407E-A947-70E740481C1C}">
+                          <a14:useLocalDpi xmlns:a14="http://schemas.microsoft.com/office/drawing/2010/main" val="0"/>
+                        </a:ext>
+                      </a:extLst>
+                    </a:blip>
+                    <a:srcRect/>
+                    <a:stretch>
+                      <a:fillRect/>
+                    </a:stretch>
+                  </pic:blipFill>
+                  <pic:spPr bwMode="auto">
+                    <a:xfrm>
+                      <a:off x="0" y="0"/>
+                      <a:ext cx="4681728" cy="3511296"/>
+                    </a:xfrm>
+                    <a:prstGeom prst="rect">
+                      <a:avLst/>
+                    </a:prstGeom>
+                    <a:noFill/>
+                    <a:ln>
+                      <a:noFill/>
+                    </a:ln>
+                  </pic:spPr>
+                </pic:pic>
+              </a:graphicData>
+            </a:graphic>
+          </wp:inline>
+        </w:drawing>
+      </w:r>
+    </w:p>
+    <w:p>
+      <w:r>
+        <w:t xml:space="preserve">We can indeed see that all those statements are verified on the simple heuristic. </w:t>
+      </w:r>
+    </w:p>
+    <w:p>
+      <w:r>
+        <w:br w:type="page"/>
+      </w:r>
+    </w:p>
+    <w:p>
+      <w:r>
+        <w:lastRenderedPageBreak/>
+        <w:t>Now, running on the more complex</w:t>
+      </w:r>
+      <w:r>
+        <w:t xml:space="preserve"> </w:t>
+      </w:r>
+      <w:r>
+        <w:t>heuristic:</w:t>
+      </w:r>
+    </w:p>
+    <w:p>
+      <w:r>
+        <w:rPr>
+          <w:noProof/>
+        </w:rPr>
+        <w:drawing>
+          <wp:inline distT="0" distB="0" distL="0" distR="0" wp14:anchorId="1510F0E4" wp14:editId="0B6BA9A1">
+            <wp:extent cx="4389120" cy="3291840"/>
+            <wp:effectExtent l="0" t="0" r="0" b="3810"/>
+            <wp:docPr id="11" name="Picture 11"/>
+            <wp:cNvGraphicFramePr>
+              <a:graphicFrameLocks xmlns:a="http://schemas.openxmlformats.org/drawingml/2006/main" noChangeAspect="1"/>
+            </wp:cNvGraphicFramePr>
+            <a:graphic xmlns:a="http://schemas.openxmlformats.org/drawingml/2006/main">
+              <a:graphicData uri="http://schemas.openxmlformats.org/drawingml/2006/picture">
+                <pic:pic xmlns:pic="http://schemas.openxmlformats.org/drawingml/2006/picture">
+                  <pic:nvPicPr>
+                    <pic:cNvPr id="0" name="Picture 5"/>
+                    <pic:cNvPicPr>
+                      <a:picLocks noChangeAspect="1" noChangeArrowheads="1"/>
+                    </pic:cNvPicPr>
+                  </pic:nvPicPr>
+                  <pic:blipFill>
+                    <a:blip r:embed="rId13">
+                      <a:extLst>
+                        <a:ext uri="{28A0092B-C50C-407E-A947-70E740481C1C}">
+                          <a14:useLocalDpi xmlns:a14="http://schemas.microsoft.com/office/drawing/2010/main" val="0"/>
+                        </a:ext>
+                      </a:extLst>
+                    </a:blip>
+                    <a:srcRect/>
+                    <a:stretch>
+                      <a:fillRect/>
+                    </a:stretch>
+                  </pic:blipFill>
+                  <pic:spPr bwMode="auto">
+                    <a:xfrm>
+                      <a:off x="0" y="0"/>
+                      <a:ext cx="4389120" cy="3291840"/>
+                    </a:xfrm>
+                    <a:prstGeom prst="rect">
+                      <a:avLst/>
+                    </a:prstGeom>
+                    <a:noFill/>
+                    <a:ln>
+                      <a:noFill/>
+                    </a:ln>
+                  </pic:spPr>
+                </pic:pic>
+              </a:graphicData>
+            </a:graphic>
+          </wp:inline>
+        </w:drawing>
+      </w:r>
+    </w:p>
+    <w:p>
+      <w:r>
+        <w:t xml:space="preserve">We can observe the same tendency – the Ordered AlphaBeta player reaches the furthest depth, while the Minimax player reaches the shallowest. </w:t>
+      </w:r>
+      <w:r>
+        <w:t>Another interesting graph to look at is the Minimax value returned. We can see that Ordered AlphaBeta succeeds to return the biggest value for a given time, thus providing us with the most beneficial (according to heuristics) move.</w:t>
+      </w:r>
+    </w:p>
+    <w:p>
+      <w:r>
+        <w:rPr>
+          <w:noProof/>
+        </w:rPr>
+        <w:drawing>
+          <wp:inline distT="0" distB="0" distL="0" distR="0" wp14:anchorId="7D439CBC" wp14:editId="340329C9">
+            <wp:extent cx="4389120" cy="3291840"/>
+            <wp:effectExtent l="0" t="0" r="0" b="3810"/>
+            <wp:docPr id="12" name="Picture 12"/>
+            <wp:cNvGraphicFramePr>
+              <a:graphicFrameLocks xmlns:a="http://schemas.openxmlformats.org/drawingml/2006/main" noChangeAspect="1"/>
+            </wp:cNvGraphicFramePr>
+            <a:graphic xmlns:a="http://schemas.openxmlformats.org/drawingml/2006/main">
+              <a:graphicData uri="http://schemas.openxmlformats.org/drawingml/2006/picture">
+                <pic:pic xmlns:pic="http://schemas.openxmlformats.org/drawingml/2006/picture">
+                  <pic:nvPicPr>
+                    <pic:cNvPr id="0" name="Picture 6"/>
+                    <pic:cNvPicPr>
+                      <a:picLocks noChangeAspect="1" noChangeArrowheads="1"/>
+                    </pic:cNvPicPr>
+                  </pic:nvPicPr>
+                  <pic:blipFill>
+                    <a:blip r:embed="rId14">
+                      <a:extLst>
+                        <a:ext uri="{28A0092B-C50C-407E-A947-70E740481C1C}">
+                          <a14:useLocalDpi xmlns:a14="http://schemas.microsoft.com/office/drawing/2010/main" val="0"/>
+                        </a:ext>
+                      </a:extLst>
+                    </a:blip>
+                    <a:srcRect/>
+                    <a:stretch>
+                      <a:fillRect/>
+                    </a:stretch>
+                  </pic:blipFill>
+                  <pic:spPr bwMode="auto">
+                    <a:xfrm>
+                      <a:off x="0" y="0"/>
+                      <a:ext cx="4389120" cy="3291840"/>
+                    </a:xfrm>
+                    <a:prstGeom prst="rect">
+                      <a:avLst/>
+                    </a:prstGeom>
+                    <a:noFill/>
+                    <a:ln>
+                      <a:noFill/>
+                    </a:ln>
+                  </pic:spPr>
+                </pic:pic>
+              </a:graphicData>
+            </a:graphic>
+          </wp:inline>
+        </w:drawing>
+      </w:r>
+    </w:p>
+    <w:p>
+      <w:r>
+        <w:br w:type="page"/>
+      </w:r>
+    </w:p>
+    <w:p>
+      <w:pPr>
+        <w:pStyle w:val="Heading2"/>
+        <w:numPr>
+          <w:ilvl w:val="0"/>
+          <w:numId w:val="2"/>
+        </w:numPr>
+      </w:pPr>
+      <w:r>
+        <w:lastRenderedPageBreak/>
+        <w:t xml:space="preserve">  </w:t>
+      </w:r>
+    </w:p>
+    <w:p/>
+    <w:p>
+      <w:r>
+        <w:t>Two agents were created</w:t>
+      </w:r>
+    </w:p>
+    <w:p>
+      <w:r>
+        <w:t xml:space="preserve">The difference in the Heuristics was only the </w:t>
+      </w:r>
+      <w:proofErr w:type="spellStart"/>
+      <w:r>
+        <w:t>MaxDistance</w:t>
+      </w:r>
+      <w:proofErr w:type="spellEnd"/>
+      <w:r>
+        <w:t xml:space="preserve"> parameter for the </w:t>
+      </w:r>
+      <w:proofErr w:type="spellStart"/>
+      <w:r>
+        <w:t>MaxGround</w:t>
+      </w:r>
+      <w:proofErr w:type="spellEnd"/>
+      <w:r>
+        <w:t xml:space="preserve"> calculation. To remind, this heuristic calculates the difference between the </w:t>
+      </w:r>
+      <w:proofErr w:type="gramStart"/>
+      <w:r>
+        <w:t>amount</w:t>
+      </w:r>
+      <w:proofErr w:type="gramEnd"/>
+      <w:r>
+        <w:t xml:space="preserve"> of</w:t>
+      </w:r>
+      <w:r>
+        <w:t xml:space="preserve"> free</w:t>
+      </w:r>
+      <w:r>
+        <w:t xml:space="preserve"> tiles that are closer to the agent and the amount which is closer to the enemy</w:t>
+      </w:r>
+      <w:r>
+        <w:t xml:space="preserve">. Only tiles below the </w:t>
+      </w:r>
+      <w:proofErr w:type="spellStart"/>
+      <w:r>
+        <w:t>MaxDistance</w:t>
+      </w:r>
+      <w:proofErr w:type="spellEnd"/>
+      <w:r>
+        <w:t xml:space="preserve"> are taken into account. The other 2 heuristics are light already, so they are left equal between the Agents.</w:t>
+      </w:r>
+    </w:p>
+    <w:p>
+      <w:r>
+        <w:t>What we expect:</w:t>
+      </w:r>
+    </w:p>
+    <w:p>
+      <w:pPr>
+        <w:pStyle w:val="ListParagraph"/>
+        <w:numPr>
+          <w:ilvl w:val="0"/>
+          <w:numId w:val="11"/>
+        </w:numPr>
+      </w:pPr>
+      <w:r>
+        <w:t xml:space="preserve">The Depth reached by the </w:t>
+      </w:r>
+      <w:r>
+        <w:t>Lite player should be higher, since the Heuristics calculation time is smaller</w:t>
+      </w:r>
+    </w:p>
+    <w:p/>
+    <w:p>
+      <w:r>
+        <w:t>And indeed:</w:t>
+      </w:r>
+    </w:p>
+    <w:p>
+      <w:r>
+        <w:rPr>
+          <w:noProof/>
+        </w:rPr>
+        <w:drawing>
+          <wp:inline distT="0" distB="0" distL="0" distR="0" wp14:anchorId="7F14E9AE" wp14:editId="6055A5D4">
+            <wp:extent cx="4389120" cy="3291840"/>
+            <wp:effectExtent l="0" t="0" r="0" b="3810"/>
+            <wp:docPr id="10" name="Picture 10"/>
+            <wp:cNvGraphicFramePr>
+              <a:graphicFrameLocks xmlns:a="http://schemas.openxmlformats.org/drawingml/2006/main" noChangeAspect="1"/>
+            </wp:cNvGraphicFramePr>
+            <a:graphic xmlns:a="http://schemas.openxmlformats.org/drawingml/2006/main">
+              <a:graphicData uri="http://schemas.openxmlformats.org/drawingml/2006/picture">
+                <pic:pic xmlns:pic="http://schemas.openxmlformats.org/drawingml/2006/picture">
+                  <pic:nvPicPr>
+                    <pic:cNvPr id="0" name="Picture 4"/>
+                    <pic:cNvPicPr>
+                      <a:picLocks noChangeAspect="1" noChangeArrowheads="1"/>
+                    </pic:cNvPicPr>
+                  </pic:nvPicPr>
+                  <pic:blipFill>
+                    <a:blip r:embed="rId15">
+                      <a:extLst>
+                        <a:ext uri="{28A0092B-C50C-407E-A947-70E740481C1C}">
+                          <a14:useLocalDpi xmlns:a14="http://schemas.microsoft.com/office/drawing/2010/main" val="0"/>
+                        </a:ext>
+                      </a:extLst>
+                    </a:blip>
+                    <a:srcRect/>
+                    <a:stretch>
+                      <a:fillRect/>
+                    </a:stretch>
+                  </pic:blipFill>
+                  <pic:spPr bwMode="auto">
+                    <a:xfrm>
+                      <a:off x="0" y="0"/>
+                      <a:ext cx="4389120" cy="3291840"/>
+                    </a:xfrm>
+                    <a:prstGeom prst="rect">
+                      <a:avLst/>
+                    </a:prstGeom>
+                    <a:noFill/>
+                    <a:ln>
+                      <a:noFill/>
+                    </a:ln>
+                  </pic:spPr>
+                </pic:pic>
+              </a:graphicData>
+            </a:graphic>
+          </wp:inline>
+        </w:drawing>
+      </w:r>
+    </w:p>
+    <w:p/>
+    <w:p>
+      <w:r>
+        <w:t>We can see that this is the case.</w:t>
+      </w:r>
+    </w:p>
+    <w:p/>
+    <w:p/>
+    <w:p/>
     <w:sectPr>
       <w:pgSz w:w="12240" w:h="15840"/>
       <w:pgMar w:top="1440" w:right="1440" w:bottom="1440" w:left="1440" w:header="720" w:footer="720" w:gutter="0"/>
@@ -4558,6 +6559,119 @@
     </w:lvl>
   </w:abstractNum>
   <w:abstractNum w:abstractNumId="2" w15:restartNumberingAfterBreak="0">
+    <w:nsid w:val="08955D06"/>
+    <w:multiLevelType w:val="hybridMultilevel"/>
+    <w:tmpl w:val="130E86D0"/>
+    <w:lvl w:ilvl="0" w:tplc="04090001">
+      <w:start w:val="1"/>
+      <w:numFmt w:val="bullet"/>
+      <w:lvlText w:val=""/>
+      <w:lvlJc w:val="left"/>
+      <w:pPr>
+        <w:ind w:left="720" w:hanging="360"/>
+      </w:pPr>
+      <w:rPr>
+        <w:rFonts w:ascii="Symbol" w:hAnsi="Symbol" w:hint="default"/>
+      </w:rPr>
+    </w:lvl>
+    <w:lvl w:ilvl="1" w:tplc="04090003" w:tentative="1">
+      <w:start w:val="1"/>
+      <w:numFmt w:val="bullet"/>
+      <w:lvlText w:val="o"/>
+      <w:lvlJc w:val="left"/>
+      <w:pPr>
+        <w:ind w:left="1440" w:hanging="360"/>
+      </w:pPr>
+      <w:rPr>
+        <w:rFonts w:ascii="Courier New" w:hAnsi="Courier New" w:cs="Courier New" w:hint="default"/>
+      </w:rPr>
+    </w:lvl>
+    <w:lvl w:ilvl="2" w:tplc="04090005" w:tentative="1">
+      <w:start w:val="1"/>
+      <w:numFmt w:val="bullet"/>
+      <w:lvlText w:val=""/>
+      <w:lvlJc w:val="left"/>
+      <w:pPr>
+        <w:ind w:left="2160" w:hanging="360"/>
+      </w:pPr>
+      <w:rPr>
+        <w:rFonts w:ascii="Wingdings" w:hAnsi="Wingdings" w:hint="default"/>
+      </w:rPr>
+    </w:lvl>
+    <w:lvl w:ilvl="3" w:tplc="04090001" w:tentative="1">
+      <w:start w:val="1"/>
+      <w:numFmt w:val="bullet"/>
+      <w:lvlText w:val=""/>
+      <w:lvlJc w:val="left"/>
+      <w:pPr>
+        <w:ind w:left="2880" w:hanging="360"/>
+      </w:pPr>
+      <w:rPr>
+        <w:rFonts w:ascii="Symbol" w:hAnsi="Symbol" w:hint="default"/>
+      </w:rPr>
+    </w:lvl>
+    <w:lvl w:ilvl="4" w:tplc="04090003" w:tentative="1">
+      <w:start w:val="1"/>
+      <w:numFmt w:val="bullet"/>
+      <w:lvlText w:val="o"/>
+      <w:lvlJc w:val="left"/>
+      <w:pPr>
+        <w:ind w:left="3600" w:hanging="360"/>
+      </w:pPr>
+      <w:rPr>
+        <w:rFonts w:ascii="Courier New" w:hAnsi="Courier New" w:cs="Courier New" w:hint="default"/>
+      </w:rPr>
+    </w:lvl>
+    <w:lvl w:ilvl="5" w:tplc="04090005" w:tentative="1">
+      <w:start w:val="1"/>
+      <w:numFmt w:val="bullet"/>
+      <w:lvlText w:val=""/>
+      <w:lvlJc w:val="left"/>
+      <w:pPr>
+        <w:ind w:left="4320" w:hanging="360"/>
+      </w:pPr>
+      <w:rPr>
+        <w:rFonts w:ascii="Wingdings" w:hAnsi="Wingdings" w:hint="default"/>
+      </w:rPr>
+    </w:lvl>
+    <w:lvl w:ilvl="6" w:tplc="04090001" w:tentative="1">
+      <w:start w:val="1"/>
+      <w:numFmt w:val="bullet"/>
+      <w:lvlText w:val=""/>
+      <w:lvlJc w:val="left"/>
+      <w:pPr>
+        <w:ind w:left="5040" w:hanging="360"/>
+      </w:pPr>
+      <w:rPr>
+        <w:rFonts w:ascii="Symbol" w:hAnsi="Symbol" w:hint="default"/>
+      </w:rPr>
+    </w:lvl>
+    <w:lvl w:ilvl="7" w:tplc="04090003" w:tentative="1">
+      <w:start w:val="1"/>
+      <w:numFmt w:val="bullet"/>
+      <w:lvlText w:val="o"/>
+      <w:lvlJc w:val="left"/>
+      <w:pPr>
+        <w:ind w:left="5760" w:hanging="360"/>
+      </w:pPr>
+      <w:rPr>
+        <w:rFonts w:ascii="Courier New" w:hAnsi="Courier New" w:cs="Courier New" w:hint="default"/>
+      </w:rPr>
+    </w:lvl>
+    <w:lvl w:ilvl="8" w:tplc="04090005" w:tentative="1">
+      <w:start w:val="1"/>
+      <w:numFmt w:val="bullet"/>
+      <w:lvlText w:val=""/>
+      <w:lvlJc w:val="left"/>
+      <w:pPr>
+        <w:ind w:left="6480" w:hanging="360"/>
+      </w:pPr>
+      <w:rPr>
+        <w:rFonts w:ascii="Wingdings" w:hAnsi="Wingdings" w:hint="default"/>
+      </w:rPr>
+    </w:lvl>
+  </w:abstractNum>
+  <w:abstractNum w:abstractNumId="3" w15:restartNumberingAfterBreak="0">
     <w:nsid w:val="0F892C88"/>
     <w:multiLevelType w:val="hybridMultilevel"/>
     <w:tmpl w:val="0FE8921E"/>
@@ -4670,7 +6784,7 @@
       </w:rPr>
     </w:lvl>
   </w:abstractNum>
-  <w:abstractNum w:abstractNumId="3" w15:restartNumberingAfterBreak="0">
+  <w:abstractNum w:abstractNumId="4" w15:restartNumberingAfterBreak="0">
     <w:nsid w:val="1AA43154"/>
     <w:multiLevelType w:val="hybridMultilevel"/>
     <w:tmpl w:val="1F4ABD34"/>
@@ -4783,7 +6897,7 @@
       </w:rPr>
     </w:lvl>
   </w:abstractNum>
-  <w:abstractNum w:abstractNumId="4" w15:restartNumberingAfterBreak="0">
+  <w:abstractNum w:abstractNumId="5" w15:restartNumberingAfterBreak="0">
     <w:nsid w:val="2B5C2CFC"/>
     <w:multiLevelType w:val="hybridMultilevel"/>
     <w:tmpl w:val="06DC9F08"/>
@@ -4896,7 +7010,7 @@
       </w:rPr>
     </w:lvl>
   </w:abstractNum>
-  <w:abstractNum w:abstractNumId="5" w15:restartNumberingAfterBreak="0">
+  <w:abstractNum w:abstractNumId="6" w15:restartNumberingAfterBreak="0">
     <w:nsid w:val="353D3050"/>
     <w:multiLevelType w:val="hybridMultilevel"/>
     <w:tmpl w:val="4B64D15C"/>
@@ -5009,7 +7123,7 @@
       </w:rPr>
     </w:lvl>
   </w:abstractNum>
-  <w:abstractNum w:abstractNumId="6" w15:restartNumberingAfterBreak="0">
+  <w:abstractNum w:abstractNumId="7" w15:restartNumberingAfterBreak="0">
     <w:nsid w:val="3D053128"/>
     <w:multiLevelType w:val="hybridMultilevel"/>
     <w:tmpl w:val="51EE9C48"/>
@@ -5098,7 +7212,120 @@
       </w:pPr>
     </w:lvl>
   </w:abstractNum>
-  <w:abstractNum w:abstractNumId="7" w15:restartNumberingAfterBreak="0">
+  <w:abstractNum w:abstractNumId="8" w15:restartNumberingAfterBreak="0">
+    <w:nsid w:val="4D1C004E"/>
+    <w:multiLevelType w:val="hybridMultilevel"/>
+    <w:tmpl w:val="E926E926"/>
+    <w:lvl w:ilvl="0" w:tplc="04090001">
+      <w:start w:val="1"/>
+      <w:numFmt w:val="bullet"/>
+      <w:lvlText w:val=""/>
+      <w:lvlJc w:val="left"/>
+      <w:pPr>
+        <w:ind w:left="720" w:hanging="360"/>
+      </w:pPr>
+      <w:rPr>
+        <w:rFonts w:ascii="Symbol" w:hAnsi="Symbol" w:hint="default"/>
+      </w:rPr>
+    </w:lvl>
+    <w:lvl w:ilvl="1" w:tplc="04090003" w:tentative="1">
+      <w:start w:val="1"/>
+      <w:numFmt w:val="bullet"/>
+      <w:lvlText w:val="o"/>
+      <w:lvlJc w:val="left"/>
+      <w:pPr>
+        <w:ind w:left="1440" w:hanging="360"/>
+      </w:pPr>
+      <w:rPr>
+        <w:rFonts w:ascii="Courier New" w:hAnsi="Courier New" w:cs="Courier New" w:hint="default"/>
+      </w:rPr>
+    </w:lvl>
+    <w:lvl w:ilvl="2" w:tplc="04090005" w:tentative="1">
+      <w:start w:val="1"/>
+      <w:numFmt w:val="bullet"/>
+      <w:lvlText w:val=""/>
+      <w:lvlJc w:val="left"/>
+      <w:pPr>
+        <w:ind w:left="2160" w:hanging="360"/>
+      </w:pPr>
+      <w:rPr>
+        <w:rFonts w:ascii="Wingdings" w:hAnsi="Wingdings" w:hint="default"/>
+      </w:rPr>
+    </w:lvl>
+    <w:lvl w:ilvl="3" w:tplc="04090001" w:tentative="1">
+      <w:start w:val="1"/>
+      <w:numFmt w:val="bullet"/>
+      <w:lvlText w:val=""/>
+      <w:lvlJc w:val="left"/>
+      <w:pPr>
+        <w:ind w:left="2880" w:hanging="360"/>
+      </w:pPr>
+      <w:rPr>
+        <w:rFonts w:ascii="Symbol" w:hAnsi="Symbol" w:hint="default"/>
+      </w:rPr>
+    </w:lvl>
+    <w:lvl w:ilvl="4" w:tplc="04090003" w:tentative="1">
+      <w:start w:val="1"/>
+      <w:numFmt w:val="bullet"/>
+      <w:lvlText w:val="o"/>
+      <w:lvlJc w:val="left"/>
+      <w:pPr>
+        <w:ind w:left="3600" w:hanging="360"/>
+      </w:pPr>
+      <w:rPr>
+        <w:rFonts w:ascii="Courier New" w:hAnsi="Courier New" w:cs="Courier New" w:hint="default"/>
+      </w:rPr>
+    </w:lvl>
+    <w:lvl w:ilvl="5" w:tplc="04090005" w:tentative="1">
+      <w:start w:val="1"/>
+      <w:numFmt w:val="bullet"/>
+      <w:lvlText w:val=""/>
+      <w:lvlJc w:val="left"/>
+      <w:pPr>
+        <w:ind w:left="4320" w:hanging="360"/>
+      </w:pPr>
+      <w:rPr>
+        <w:rFonts w:ascii="Wingdings" w:hAnsi="Wingdings" w:hint="default"/>
+      </w:rPr>
+    </w:lvl>
+    <w:lvl w:ilvl="6" w:tplc="04090001" w:tentative="1">
+      <w:start w:val="1"/>
+      <w:numFmt w:val="bullet"/>
+      <w:lvlText w:val=""/>
+      <w:lvlJc w:val="left"/>
+      <w:pPr>
+        <w:ind w:left="5040" w:hanging="360"/>
+      </w:pPr>
+      <w:rPr>
+        <w:rFonts w:ascii="Symbol" w:hAnsi="Symbol" w:hint="default"/>
+      </w:rPr>
+    </w:lvl>
+    <w:lvl w:ilvl="7" w:tplc="04090003" w:tentative="1">
+      <w:start w:val="1"/>
+      <w:numFmt w:val="bullet"/>
+      <w:lvlText w:val="o"/>
+      <w:lvlJc w:val="left"/>
+      <w:pPr>
+        <w:ind w:left="5760" w:hanging="360"/>
+      </w:pPr>
+      <w:rPr>
+        <w:rFonts w:ascii="Courier New" w:hAnsi="Courier New" w:cs="Courier New" w:hint="default"/>
+      </w:rPr>
+    </w:lvl>
+    <w:lvl w:ilvl="8" w:tplc="04090005" w:tentative="1">
+      <w:start w:val="1"/>
+      <w:numFmt w:val="bullet"/>
+      <w:lvlText w:val=""/>
+      <w:lvlJc w:val="left"/>
+      <w:pPr>
+        <w:ind w:left="6480" w:hanging="360"/>
+      </w:pPr>
+      <w:rPr>
+        <w:rFonts w:ascii="Wingdings" w:hAnsi="Wingdings" w:hint="default"/>
+      </w:rPr>
+    </w:lvl>
+  </w:abstractNum>
+  <w:abstractNum w:abstractNumId="9" w15:restartNumberingAfterBreak="0">
     <w:nsid w:val="6455701B"/>
     <w:multiLevelType w:val="hybridMultilevel"/>
     <w:tmpl w:val="F3909980"/>
@@ -5187,7 +7414,7 @@
       </w:pPr>
     </w:lvl>
   </w:abstractNum>
-  <w:abstractNum w:abstractNumId="8" w15:restartNumberingAfterBreak="0">
+  <w:abstractNum w:abstractNumId="10" w15:restartNumberingAfterBreak="0">
     <w:nsid w:val="69163079"/>
     <w:multiLevelType w:val="hybridMultilevel"/>
     <w:tmpl w:val="DED42500"/>
@@ -5280,28 +7507,34 @@
     <w:abstractNumId w:val="1"/>
   </w:num>
   <w:num w:numId="2">
+    <w:abstractNumId w:val="7"/>
+  </w:num>
+  <w:num w:numId="3">
+    <w:abstractNumId w:val="10"/>
+  </w:num>
+  <w:num w:numId="4">
+    <w:abstractNumId w:val="4"/>
+  </w:num>
+  <w:num w:numId="5">
+    <w:abstractNumId w:val="3"/>
+  </w:num>
+  <w:num w:numId="6">
     <w:abstractNumId w:val="6"/>
   </w:num>
-  <w:num w:numId="3">
-    <w:abstractNumId w:val="8"/>
-  </w:num>
-  <w:num w:numId="4">
-    <w:abstractNumId w:val="3"/>
-  </w:num>
-  <w:num w:numId="5">
-    <w:abstractNumId w:val="2"/>
-  </w:num>
-  <w:num w:numId="6">
-    <w:abstractNumId w:val="5"/>
-  </w:num>
   <w:num w:numId="7">
-    <w:abstractNumId w:val="7"/>
+    <w:abstractNumId w:val="9"/>
   </w:num>
   <w:num w:numId="8">
-    <w:abstractNumId w:val="4"/>
+    <w:abstractNumId w:val="5"/>
   </w:num>
   <w:num w:numId="9">
     <w:abstractNumId w:val="0"/>
+  </w:num>
+  <w:num w:numId="10">
+    <w:abstractNumId w:val="8"/>
+  </w:num>
+  <w:num w:numId="11">
+    <w:abstractNumId w:val="2"/>
   </w:num>
 </w:numbering>
 </file>
@@ -5705,6 +7938,27 @@
     <w:name w:val="Normal"/>
     <w:qFormat/>
   </w:style>
+  <w:style w:type="paragraph" w:styleId="Heading1">
+    <w:name w:val="heading 1"/>
+    <w:basedOn w:val="Normal"/>
+    <w:next w:val="Normal"/>
+    <w:link w:val="Heading1Char"/>
+    <w:uiPriority w:val="9"/>
+    <w:qFormat/>
+    <w:rsid w:val="005A5443"/>
+    <w:pPr>
+      <w:keepNext/>
+      <w:keepLines/>
+      <w:spacing w:before="240" w:after="0"/>
+      <w:outlineLvl w:val="0"/>
+    </w:pPr>
+    <w:rPr>
+      <w:rFonts w:asciiTheme="majorHAnsi" w:eastAsiaTheme="majorEastAsia" w:hAnsiTheme="majorHAnsi" w:cstheme="majorBidi"/>
+      <w:color w:val="2F5496" w:themeColor="accent1" w:themeShade="BF"/>
+      <w:sz w:val="32"/>
+      <w:szCs w:val="32"/>
+    </w:rPr>
+  </w:style>
   <w:style w:type="paragraph" w:styleId="Heading2">
     <w:name w:val="heading 2"/>
     <w:basedOn w:val="Normal"/>
@@ -5787,6 +8041,38 @@
       <w:ind w:left="720"/>
       <w:contextualSpacing/>
     </w:pPr>
+  </w:style>
+  <w:style w:type="character" w:customStyle="1" w:styleId="Heading1Char">
+    <w:name w:val="Heading 1 Char"/>
+    <w:basedOn w:val="DefaultParagraphFont"/>
+    <w:link w:val="Heading1"/>
+    <w:uiPriority w:val="9"/>
+    <w:rsid w:val="005A5443"/>
+    <w:rPr>
+      <w:rFonts w:asciiTheme="majorHAnsi" w:eastAsiaTheme="majorEastAsia" w:hAnsiTheme="majorHAnsi" w:cstheme="majorBidi"/>
+      <w:color w:val="2F5496" w:themeColor="accent1" w:themeShade="BF"/>
+      <w:sz w:val="32"/>
+      <w:szCs w:val="32"/>
+    </w:rPr>
+  </w:style>
+  <w:style w:type="table" w:styleId="TableGrid">
+    <w:name w:val="Table Grid"/>
+    <w:basedOn w:val="TableNormal"/>
+    <w:uiPriority w:val="39"/>
+    <w:rsid w:val="001D27B6"/>
+    <w:pPr>
+      <w:spacing w:after="0" w:line="240" w:lineRule="auto"/>
+    </w:pPr>
+    <w:tblPr>
+      <w:tblBorders>
+        <w:top w:val="single" w:sz="4" w:space="0" w:color="auto"/>
+        <w:left w:val="single" w:sz="4" w:space="0" w:color="auto"/>
+        <w:bottom w:val="single" w:sz="4" w:space="0" w:color="auto"/>
+        <w:right w:val="single" w:sz="4" w:space="0" w:color="auto"/>
+        <w:insideH w:val="single" w:sz="4" w:space="0" w:color="auto"/>
+        <w:insideV w:val="single" w:sz="4" w:space="0" w:color="auto"/>
+      </w:tblBorders>
+    </w:tblPr>
   </w:style>
 </w:styles>
 </file>

</xml_diff>

<commit_message>
upload the hw2 submitted
</commit_message>
<xml_diff>
--- a/hw_2/report.docx
+++ b/hw_2/report.docx
@@ -2,6 +2,358 @@
 <file path=word/document.xml><?xml version="1.0" encoding="utf-8"?>
 <w:document xmlns:wpc="http://schemas.microsoft.com/office/word/2010/wordprocessingCanvas" xmlns:cx="http://schemas.microsoft.com/office/drawing/2014/chartex" xmlns:cx1="http://schemas.microsoft.com/office/drawing/2015/9/8/chartex" xmlns:cx2="http://schemas.microsoft.com/office/drawing/2015/10/21/chartex" xmlns:cx3="http://schemas.microsoft.com/office/drawing/2016/5/9/chartex" xmlns:cx4="http://schemas.microsoft.com/office/drawing/2016/5/10/chartex" xmlns:cx5="http://schemas.microsoft.com/office/drawing/2016/5/11/chartex" xmlns:cx6="http://schemas.microsoft.com/office/drawing/2016/5/12/chartex" xmlns:cx7="http://schemas.microsoft.com/office/drawing/2016/5/13/chartex" xmlns:cx8="http://schemas.microsoft.com/office/drawing/2016/5/14/chartex" xmlns:mc="http://schemas.openxmlformats.org/markup-compatibility/2006" xmlns:aink="http://schemas.microsoft.com/office/drawing/2016/ink" xmlns:am3d="http://schemas.microsoft.com/office/drawing/2017/model3d" xmlns:o="urn:schemas-microsoft-com:office:office" xmlns:r="http://schemas.openxmlformats.org/officeDocument/2006/relationships" xmlns:m="http://schemas.openxmlformats.org/officeDocument/2006/math" xmlns:v="urn:schemas-microsoft-com:vml" xmlns:wp14="http://schemas.microsoft.com/office/word/2010/wordprocessingDrawing" xmlns:wp="http://schemas.openxmlformats.org/drawingml/2006/wordprocessingDrawing" xmlns:w10="urn:schemas-microsoft-com:office:word" xmlns:w="http://schemas.openxmlformats.org/wordprocessingml/2006/main" xmlns:w14="http://schemas.microsoft.com/office/word/2010/wordml" xmlns:w15="http://schemas.microsoft.com/office/word/2012/wordml" xmlns:w16cex="http://schemas.microsoft.com/office/word/2018/wordml/cex" xmlns:w16cid="http://schemas.microsoft.com/office/word/2016/wordml/cid" xmlns:w16="http://schemas.microsoft.com/office/word/2018/wordml" xmlns:w16se="http://schemas.microsoft.com/office/word/2015/wordml/symex" xmlns:wpg="http://schemas.microsoft.com/office/word/2010/wordprocessingGroup" xmlns:wpi="http://schemas.microsoft.com/office/word/2010/wordprocessingInk" xmlns:wne="http://schemas.microsoft.com/office/word/2006/wordml" xmlns:wps="http://schemas.microsoft.com/office/word/2010/wordprocessingShape" mc:Ignorable="w14 w15 w16se w16cid w16 w16cex wp14">
   <w:body>
+    <w:bookmarkStart w:id="0" w:name="_Hlk42632245" w:displacedByCustomXml="next"/>
+    <w:bookmarkEnd w:id="0" w:displacedByCustomXml="next"/>
+    <w:sdt>
+      <w:sdtPr>
+        <w:rPr>
+          <w:rFonts w:eastAsiaTheme="minorHAnsi"/>
+          <w:color w:val="4472C4" w:themeColor="accent1"/>
+          <w:lang w:bidi="he-IL"/>
+        </w:rPr>
+        <w:id w:val="-150611508"/>
+        <w:docPartObj>
+          <w:docPartGallery w:val="Cover Pages"/>
+          <w:docPartUnique/>
+        </w:docPartObj>
+      </w:sdtPr>
+      <w:sdtEndPr>
+        <w:rPr>
+          <w:color w:val="auto"/>
+        </w:rPr>
+      </w:sdtEndPr>
+      <w:sdtContent>
+        <w:p>
+          <w:pPr>
+            <w:pStyle w:val="NoSpacing"/>
+            <w:spacing w:before="1540" w:after="240"/>
+            <w:jc w:val="center"/>
+            <w:rPr>
+              <w:color w:val="4472C4" w:themeColor="accent1"/>
+            </w:rPr>
+          </w:pPr>
+          <w:r>
+            <w:rPr>
+              <w:noProof/>
+              <w:color w:val="4472C4" w:themeColor="accent1"/>
+            </w:rPr>
+            <w:drawing>
+              <wp:inline distT="0" distB="0" distL="0" distR="0" wp14:anchorId="3E1D5290" wp14:editId="05F542F2">
+                <wp:extent cx="1417320" cy="750898"/>
+                <wp:effectExtent l="0" t="0" r="0" b="0"/>
+                <wp:docPr id="143" name="Picture 143"/>
+                <wp:cNvGraphicFramePr>
+                  <a:graphicFrameLocks xmlns:a="http://schemas.openxmlformats.org/drawingml/2006/main" noChangeAspect="1"/>
+                </wp:cNvGraphicFramePr>
+                <a:graphic xmlns:a="http://schemas.openxmlformats.org/drawingml/2006/main">
+                  <a:graphicData uri="http://schemas.openxmlformats.org/drawingml/2006/picture">
+                    <pic:pic xmlns:pic="http://schemas.openxmlformats.org/drawingml/2006/picture">
+                      <pic:nvPicPr>
+                        <pic:cNvPr id="3" name="t55.png"/>
+                        <pic:cNvPicPr/>
+                      </pic:nvPicPr>
+                      <pic:blipFill>
+                        <a:blip r:embed="rId5" cstate="print">
+                          <a:duotone>
+                            <a:schemeClr val="accent1">
+                              <a:shade val="45000"/>
+                              <a:satMod val="135000"/>
+                            </a:schemeClr>
+                            <a:prstClr val="white"/>
+                          </a:duotone>
+                          <a:extLst>
+                            <a:ext uri="{28A0092B-C50C-407E-A947-70E740481C1C}">
+                              <a14:useLocalDpi xmlns:a14="http://schemas.microsoft.com/office/drawing/2010/main" val="0"/>
+                            </a:ext>
+                          </a:extLst>
+                        </a:blip>
+                        <a:stretch>
+                          <a:fillRect/>
+                        </a:stretch>
+                      </pic:blipFill>
+                      <pic:spPr>
+                        <a:xfrm>
+                          <a:off x="0" y="0"/>
+                          <a:ext cx="1417320" cy="750898"/>
+                        </a:xfrm>
+                        <a:prstGeom prst="rect">
+                          <a:avLst/>
+                        </a:prstGeom>
+                        <a:noFill/>
+                        <a:ln>
+                          <a:noFill/>
+                        </a:ln>
+                      </pic:spPr>
+                    </pic:pic>
+                  </a:graphicData>
+                </a:graphic>
+              </wp:inline>
+            </w:drawing>
+          </w:r>
+        </w:p>
+        <w:sdt>
+          <w:sdtPr>
+            <w:rPr>
+              <w:rFonts w:asciiTheme="majorHAnsi" w:eastAsiaTheme="majorEastAsia" w:hAnsiTheme="majorHAnsi" w:cstheme="majorBidi"/>
+              <w:caps/>
+              <w:color w:val="4472C4" w:themeColor="accent1"/>
+              <w:sz w:val="72"/>
+              <w:szCs w:val="72"/>
+            </w:rPr>
+            <w:alias w:val="Title"/>
+            <w:tag w:val=""/>
+            <w:id w:val="1735040861"/>
+            <w:placeholder>
+              <w:docPart w:val="DB4A8A30BFE74433960C88641F2381BA"/>
+            </w:placeholder>
+            <w:dataBinding w:prefixMappings="xmlns:ns0='http://purl.org/dc/elements/1.1/' xmlns:ns1='http://schemas.openxmlformats.org/package/2006/metadata/core-properties' " w:xpath="/ns1:coreProperties[1]/ns0:title[1]" w:storeItemID="{6C3C8BC8-F283-45AE-878A-BAB7291924A1}"/>
+            <w:text/>
+          </w:sdtPr>
+          <w:sdtEndPr>
+            <w:rPr>
+              <w:sz w:val="80"/>
+              <w:szCs w:val="80"/>
+            </w:rPr>
+          </w:sdtEndPr>
+          <w:sdtContent>
+            <w:p>
+              <w:pPr>
+                <w:pStyle w:val="NoSpacing"/>
+                <w:pBdr>
+                  <w:top w:val="single" w:sz="6" w:space="6" w:color="4472C4" w:themeColor="accent1"/>
+                  <w:bottom w:val="single" w:sz="6" w:space="6" w:color="4472C4" w:themeColor="accent1"/>
+                </w:pBdr>
+                <w:spacing w:after="240"/>
+                <w:jc w:val="center"/>
+                <w:rPr>
+                  <w:rFonts w:asciiTheme="majorHAnsi" w:eastAsiaTheme="majorEastAsia" w:hAnsiTheme="majorHAnsi" w:cstheme="majorBidi"/>
+                  <w:caps/>
+                  <w:color w:val="4472C4" w:themeColor="accent1"/>
+                  <w:sz w:val="80"/>
+                  <w:szCs w:val="80"/>
+                </w:rPr>
+              </w:pPr>
+              <w:r>
+                <w:rPr>
+                  <w:rFonts w:asciiTheme="majorHAnsi" w:eastAsiaTheme="majorEastAsia" w:hAnsiTheme="majorHAnsi" w:cstheme="majorBidi"/>
+                  <w:caps/>
+                  <w:color w:val="4472C4" w:themeColor="accent1"/>
+                  <w:sz w:val="72"/>
+                  <w:szCs w:val="72"/>
+                </w:rPr>
+                <w:t>Artificial intelligence</w:t>
+              </w:r>
+              <w:r>
+                <w:rPr>
+                  <w:rFonts w:asciiTheme="majorHAnsi" w:eastAsiaTheme="majorEastAsia" w:hAnsiTheme="majorHAnsi" w:cstheme="majorBidi"/>
+                  <w:caps/>
+                  <w:color w:val="4472C4" w:themeColor="accent1"/>
+                  <w:sz w:val="72"/>
+                  <w:szCs w:val="72"/>
+                </w:rPr>
+                <w:t xml:space="preserve"> 236501</w:t>
+              </w:r>
+            </w:p>
+          </w:sdtContent>
+        </w:sdt>
+        <w:sdt>
+          <w:sdtPr>
+            <w:rPr>
+              <w:color w:val="4472C4" w:themeColor="accent1"/>
+              <w:sz w:val="28"/>
+              <w:szCs w:val="28"/>
+            </w:rPr>
+            <w:alias w:val="Subtitle"/>
+            <w:tag w:val=""/>
+            <w:id w:val="328029620"/>
+            <w:placeholder>
+              <w:docPart w:val="338F7BC642D74DF9824206001D0A49D8"/>
+            </w:placeholder>
+            <w:dataBinding w:prefixMappings="xmlns:ns0='http://purl.org/dc/elements/1.1/' xmlns:ns1='http://schemas.openxmlformats.org/package/2006/metadata/core-properties' " w:xpath="/ns1:coreProperties[1]/ns0:subject[1]" w:storeItemID="{6C3C8BC8-F283-45AE-878A-BAB7291924A1}"/>
+            <w:text/>
+          </w:sdtPr>
+          <w:sdtEndPr/>
+          <w:sdtContent>
+            <w:p>
+              <w:pPr>
+                <w:pStyle w:val="NoSpacing"/>
+                <w:jc w:val="center"/>
+                <w:rPr>
+                  <w:color w:val="4472C4" w:themeColor="accent1"/>
+                  <w:sz w:val="28"/>
+                  <w:szCs w:val="28"/>
+                </w:rPr>
+              </w:pPr>
+              <w:r>
+                <w:rPr>
+                  <w:color w:val="4472C4" w:themeColor="accent1"/>
+                  <w:sz w:val="28"/>
+                  <w:szCs w:val="28"/>
+                </w:rPr>
+                <w:t>Homework #2</w:t>
+              </w:r>
+            </w:p>
+          </w:sdtContent>
+        </w:sdt>
+        <w:p>
+          <w:pPr>
+            <w:pStyle w:val="NoSpacing"/>
+            <w:spacing w:before="480"/>
+            <w:jc w:val="center"/>
+            <w:rPr>
+              <w:color w:val="4472C4" w:themeColor="accent1"/>
+            </w:rPr>
+          </w:pPr>
+          <w:r>
+            <w:rPr>
+              <w:noProof/>
+              <w:color w:val="4472C4" w:themeColor="accent1"/>
+            </w:rPr>
+            <w:drawing>
+              <wp:inline distT="0" distB="0" distL="0" distR="0" wp14:anchorId="7EE7E98F" wp14:editId="3789F461">
+                <wp:extent cx="758952" cy="478932"/>
+                <wp:effectExtent l="0" t="0" r="3175" b="0"/>
+                <wp:docPr id="144" name="Picture 144"/>
+                <wp:cNvGraphicFramePr>
+                  <a:graphicFrameLocks xmlns:a="http://schemas.openxmlformats.org/drawingml/2006/main" noChangeAspect="1"/>
+                </wp:cNvGraphicFramePr>
+                <a:graphic xmlns:a="http://schemas.openxmlformats.org/drawingml/2006/main">
+                  <a:graphicData uri="http://schemas.openxmlformats.org/drawingml/2006/picture">
+                    <pic:pic xmlns:pic="http://schemas.openxmlformats.org/drawingml/2006/picture">
+                      <pic:nvPicPr>
+                        <pic:cNvPr id="9" name="roco bottom.png"/>
+                        <pic:cNvPicPr/>
+                      </pic:nvPicPr>
+                      <pic:blipFill>
+                        <a:blip r:embed="rId6" cstate="print">
+                          <a:duotone>
+                            <a:schemeClr val="accent1">
+                              <a:shade val="45000"/>
+                              <a:satMod val="135000"/>
+                            </a:schemeClr>
+                            <a:prstClr val="white"/>
+                          </a:duotone>
+                          <a:extLst>
+                            <a:ext uri="{28A0092B-C50C-407E-A947-70E740481C1C}">
+                              <a14:useLocalDpi xmlns:a14="http://schemas.microsoft.com/office/drawing/2010/main" val="0"/>
+                            </a:ext>
+                          </a:extLst>
+                        </a:blip>
+                        <a:stretch>
+                          <a:fillRect/>
+                        </a:stretch>
+                      </pic:blipFill>
+                      <pic:spPr>
+                        <a:xfrm>
+                          <a:off x="0" y="0"/>
+                          <a:ext cx="758952" cy="478932"/>
+                        </a:xfrm>
+                        <a:prstGeom prst="rect">
+                          <a:avLst/>
+                        </a:prstGeom>
+                      </pic:spPr>
+                    </pic:pic>
+                  </a:graphicData>
+                </a:graphic>
+              </wp:inline>
+            </w:drawing>
+          </w:r>
+        </w:p>
+        <w:p/>
+        <w:p>
+          <w:r>
+            <w:t>Submission by:</w:t>
+          </w:r>
+        </w:p>
+        <w:p/>
+        <w:p>
+          <w:pPr>
+            <w:pStyle w:val="ListParagraph"/>
+            <w:numPr>
+              <w:ilvl w:val="0"/>
+              <w:numId w:val="15"/>
+            </w:numPr>
+            <w:rPr>
+              <w:sz w:val="28"/>
+              <w:szCs w:val="28"/>
+            </w:rPr>
+          </w:pPr>
+          <w:r>
+            <w:rPr>
+              <w:sz w:val="28"/>
+              <w:szCs w:val="28"/>
+            </w:rPr>
+            <w:t xml:space="preserve">Alexander </w:t>
+          </w:r>
+          <w:proofErr w:type="gramStart"/>
+          <w:r>
+            <w:rPr>
+              <w:sz w:val="28"/>
+              <w:szCs w:val="28"/>
+            </w:rPr>
+            <w:t>Shender :</w:t>
+          </w:r>
+          <w:proofErr w:type="gramEnd"/>
+          <w:r>
+            <w:rPr>
+              <w:sz w:val="28"/>
+              <w:szCs w:val="28"/>
+            </w:rPr>
+            <w:t xml:space="preserve"> 328626114</w:t>
+          </w:r>
+        </w:p>
+        <w:p>
+          <w:pPr>
+            <w:pStyle w:val="ListParagraph"/>
+            <w:numPr>
+              <w:ilvl w:val="0"/>
+              <w:numId w:val="15"/>
+            </w:numPr>
+            <w:rPr>
+              <w:sz w:val="28"/>
+              <w:szCs w:val="28"/>
+            </w:rPr>
+          </w:pPr>
+          <w:r>
+            <w:rPr>
+              <w:sz w:val="28"/>
+              <w:szCs w:val="28"/>
+            </w:rPr>
+            <w:t xml:space="preserve">Samuel </w:t>
+          </w:r>
+          <w:proofErr w:type="spellStart"/>
+          <w:r>
+            <w:rPr>
+              <w:sz w:val="28"/>
+              <w:szCs w:val="28"/>
+            </w:rPr>
+            <w:t>Panzieri</w:t>
+          </w:r>
+          <w:proofErr w:type="spellEnd"/>
+          <w:r>
+            <w:rPr>
+              <w:sz w:val="28"/>
+              <w:szCs w:val="28"/>
+            </w:rPr>
+            <w:t xml:space="preserve">: </w:t>
+          </w:r>
+          <w:r>
+            <w:rPr>
+              <w:sz w:val="28"/>
+              <w:szCs w:val="28"/>
+            </w:rPr>
+            <w:t>336239462</w:t>
+          </w:r>
+        </w:p>
+        <w:p/>
+        <w:p>
+          <w:r>
+            <w:br w:type="page"/>
+          </w:r>
+        </w:p>
+        <w:p/>
+      </w:sdtContent>
+    </w:sdt>
     <w:p>
       <w:pPr>
         <w:pStyle w:val="Heading2"/>
@@ -10,8 +362,6 @@
           <w:numId w:val="2"/>
         </w:numPr>
       </w:pPr>
-      <w:bookmarkStart w:id="0" w:name="_Hlk42632245"/>
-      <w:bookmarkEnd w:id="0"/>
       <w:r>
         <w:t xml:space="preserve"> </w:t>
       </w:r>
@@ -208,7 +558,21 @@
         <w:rPr>
           <w:rFonts w:eastAsiaTheme="minorEastAsia"/>
         </w:rPr>
-        <w:t xml:space="preserve">Since the state variable doesn’t contain exact information on the agent 1 and agent 2 locations, we have to loop through </w:t>
+        <w:t xml:space="preserve">Since the state variable </w:t>
+      </w:r>
+      <w:proofErr w:type="gramStart"/>
+      <w:r>
+        <w:rPr>
+          <w:rFonts w:eastAsiaTheme="minorEastAsia"/>
+        </w:rPr>
+        <w:t>doesn’t</w:t>
+      </w:r>
+      <w:proofErr w:type="gramEnd"/>
+      <w:r>
+        <w:rPr>
+          <w:rFonts w:eastAsiaTheme="minorEastAsia"/>
+        </w:rPr>
+        <w:t xml:space="preserve"> contain exact information on the agent 1 and agent 2 locations, we have to loop through </w:t>
       </w:r>
       <m:oMath>
         <m:r>
@@ -660,7 +1024,15 @@
         </w:numPr>
       </w:pPr>
       <w:r>
-        <w:t>Player can move to a tile which isn’t a wall</w:t>
+        <w:t xml:space="preserve">Player can move to a tile which </w:t>
+      </w:r>
+      <w:proofErr w:type="gramStart"/>
+      <w:r>
+        <w:t>isn’t</w:t>
+      </w:r>
+      <w:proofErr w:type="gramEnd"/>
+      <w:r>
+        <w:t xml:space="preserve"> a wall</w:t>
       </w:r>
     </w:p>
     <w:p>
@@ -2263,18 +2635,28 @@
     <w:p/>
     <w:p>
       <w:r>
-        <w:t xml:space="preserve">The branching factor can be 4 in the initial turn of </w:t>
-      </w:r>
-      <w:proofErr w:type="spellStart"/>
-      <w:r>
-        <w:t>a</w:t>
-      </w:r>
-      <w:proofErr w:type="spellEnd"/>
-      <w:r>
-        <w:t xml:space="preserve"> any player, if surrounded by unvisited or white tiles. From second turn on, it will be 0-3, since we can never visit the tile which we have already visited.</w:t>
-      </w:r>
-    </w:p>
-    <w:p/>
+        <w:t>The branching factor can be 4 in the initial turn of any player, if surrounded by unvisited or white tiles. From second turn</w:t>
+      </w:r>
+      <w:r>
+        <w:t xml:space="preserve"> of every player (third depth of a tree)</w:t>
+      </w:r>
+      <w:r>
+        <w:t xml:space="preserve">, it will be </w:t>
+      </w:r>
+      <w:proofErr w:type="gramStart"/>
+      <w:r>
+        <w:t>0-3, since</w:t>
+      </w:r>
+      <w:proofErr w:type="gramEnd"/>
+      <w:r>
+        <w:t xml:space="preserve"> we can never visit the tile which we have already visited.</w:t>
+      </w:r>
+    </w:p>
+    <w:p>
+      <w:r>
+        <w:br w:type="page"/>
+      </w:r>
+    </w:p>
     <w:p/>
     <w:p>
       <w:pPr>
@@ -2382,9 +2764,13 @@
           <w:numId w:val="5"/>
         </w:numPr>
       </w:pPr>
-      <w:r>
-        <w:lastRenderedPageBreak/>
-        <w:t>Doesn’t take enemy location into account</w:t>
+      <w:proofErr w:type="gramStart"/>
+      <w:r>
+        <w:t>Doesn’t</w:t>
+      </w:r>
+      <w:proofErr w:type="gramEnd"/>
+      <w:r>
+        <w:t xml:space="preserve"> take enemy location into account</w:t>
       </w:r>
     </w:p>
     <w:p>
@@ -2448,7 +2834,7 @@
                     </pic:cNvPicPr>
                   </pic:nvPicPr>
                   <pic:blipFill>
-                    <a:blip r:embed="rId5" cstate="print">
+                    <a:blip r:embed="rId7" cstate="print">
                       <a:extLst>
                         <a:ext uri="{28A0092B-C50C-407E-A947-70E740481C1C}">
                           <a14:useLocalDpi xmlns:a14="http://schemas.microsoft.com/office/drawing/2010/main" val="0"/>
@@ -2531,20 +2917,6 @@
     </w:p>
     <w:p>
       <w:pPr>
-        <w:rPr>
-          <w:rFonts w:eastAsiaTheme="minorEastAsia"/>
-        </w:rPr>
-      </w:pPr>
-    </w:p>
-    <w:p>
-      <w:pPr>
-        <w:rPr>
-          <w:rFonts w:eastAsiaTheme="minorEastAsia"/>
-        </w:rPr>
-      </w:pPr>
-    </w:p>
-    <w:p>
-      <w:pPr>
         <w:pStyle w:val="Heading2"/>
         <w:numPr>
           <w:ilvl w:val="0"/>
@@ -2558,6 +2930,7 @@
         <w:rPr>
           <w:rFonts w:eastAsiaTheme="minorEastAsia"/>
         </w:rPr>
+        <w:lastRenderedPageBreak/>
         <w:t xml:space="preserve"> </w:t>
       </w:r>
     </w:p>
@@ -2626,7 +2999,7 @@
                     </pic:cNvPicPr>
                   </pic:nvPicPr>
                   <pic:blipFill>
-                    <a:blip r:embed="rId6" cstate="print">
+                    <a:blip r:embed="rId8" cstate="print">
                       <a:extLst>
                         <a:ext uri="{28A0092B-C50C-407E-A947-70E740481C1C}">
                           <a14:useLocalDpi xmlns:a14="http://schemas.microsoft.com/office/drawing/2010/main" val="0"/>
@@ -2745,6 +3118,11 @@
         <w:t>It looks only 1 step further.</w:t>
       </w:r>
     </w:p>
+    <w:p>
+      <w:r>
+        <w:br w:type="page"/>
+      </w:r>
+    </w:p>
     <w:p/>
     <w:p>
       <w:pPr>
@@ -2758,169 +3136,731 @@
         <w:t xml:space="preserve"> </w:t>
       </w:r>
     </w:p>
-    <w:p>
-      <w:r>
-        <w:t>First let’s define 3 components:</w:t>
-      </w:r>
-    </w:p>
-    <w:p>
-      <w:r>
-        <w:t xml:space="preserve">1) </w:t>
-      </w:r>
-    </w:p>
-    <w:p>
+    <w:p/>
+    <w:p>
+      <w:r>
+        <w:t>As described earlier, the heuristic is based on 3 main parts:</w:t>
+      </w:r>
+    </w:p>
+    <w:p/>
+    <w:p>
+      <m:oMathPara>
+        <m:oMath>
+          <m:d>
+            <m:dPr>
+              <m:begChr m:val="{"/>
+              <m:endChr m:val=""/>
+              <m:ctrlPr>
+                <w:rPr>
+                  <w:rFonts w:ascii="Cambria Math" w:hAnsi="Cambria Math"/>
+                  <w:i/>
+                  <w:sz w:val="18"/>
+                  <w:szCs w:val="18"/>
+                </w:rPr>
+              </m:ctrlPr>
+            </m:dPr>
+            <m:e>
+              <m:eqArr>
+                <m:eqArrPr>
+                  <m:ctrlPr>
+                    <w:rPr>
+                      <w:rFonts w:ascii="Cambria Math" w:hAnsi="Cambria Math"/>
+                      <w:i/>
+                      <w:sz w:val="18"/>
+                      <w:szCs w:val="18"/>
+                    </w:rPr>
+                  </m:ctrlPr>
+                </m:eqArrPr>
+                <m:e>
+                  <m:r>
+                    <w:rPr>
+                      <w:rFonts w:ascii="Cambria Math" w:hAnsi="Cambria Math"/>
+                      <w:sz w:val="18"/>
+                      <w:szCs w:val="18"/>
+                    </w:rPr>
+                    <m:t>H=a⋅</m:t>
+                  </m:r>
+                  <m:d>
+                    <m:dPr>
+                      <m:ctrlPr>
+                        <w:rPr>
+                          <w:rFonts w:ascii="Cambria Math" w:hAnsi="Cambria Math"/>
+                          <w:i/>
+                          <w:sz w:val="18"/>
+                          <w:szCs w:val="18"/>
+                        </w:rPr>
+                      </m:ctrlPr>
+                    </m:dPr>
+                    <m:e>
+                      <m:r>
+                        <w:rPr>
+                          <w:rFonts w:ascii="Cambria Math" w:hAnsi="Cambria Math"/>
+                          <w:sz w:val="18"/>
+                          <w:szCs w:val="18"/>
+                        </w:rPr>
+                        <m:t>MaxGround</m:t>
+                      </m:r>
+                      <m:r>
+                        <w:rPr>
+                          <w:rFonts w:ascii="Cambria Math" w:hAnsi="Cambria Math"/>
+                          <w:sz w:val="18"/>
+                          <w:szCs w:val="18"/>
+                        </w:rPr>
+                        <m:t>(s)</m:t>
+                      </m:r>
+                    </m:e>
+                  </m:d>
+                  <m:r>
+                    <w:rPr>
+                      <w:rFonts w:ascii="Cambria Math" w:hAnsi="Cambria Math"/>
+                      <w:sz w:val="18"/>
+                      <w:szCs w:val="18"/>
+                    </w:rPr>
+                    <m:t>+ b⋅StateScore</m:t>
+                  </m:r>
+                  <m:d>
+                    <m:dPr>
+                      <m:ctrlPr>
+                        <w:rPr>
+                          <w:rFonts w:ascii="Cambria Math" w:hAnsi="Cambria Math"/>
+                          <w:i/>
+                          <w:sz w:val="18"/>
+                          <w:szCs w:val="18"/>
+                        </w:rPr>
+                      </m:ctrlPr>
+                    </m:dPr>
+                    <m:e>
+                      <m:r>
+                        <w:rPr>
+                          <w:rFonts w:ascii="Cambria Math" w:hAnsi="Cambria Math"/>
+                          <w:sz w:val="18"/>
+                          <w:szCs w:val="18"/>
+                        </w:rPr>
+                        <m:t>s</m:t>
+                      </m:r>
+                    </m:e>
+                  </m:d>
+                  <m:r>
+                    <w:rPr>
+                      <w:rFonts w:ascii="Cambria Math" w:hAnsi="Cambria Math"/>
+                      <w:sz w:val="18"/>
+                      <w:szCs w:val="18"/>
+                    </w:rPr>
+                    <m:t>-c⋅EnemyDistance</m:t>
+                  </m:r>
+                  <m:d>
+                    <m:dPr>
+                      <m:ctrlPr>
+                        <w:rPr>
+                          <w:rFonts w:ascii="Cambria Math" w:hAnsi="Cambria Math"/>
+                          <w:i/>
+                          <w:sz w:val="18"/>
+                          <w:szCs w:val="18"/>
+                        </w:rPr>
+                      </m:ctrlPr>
+                    </m:dPr>
+                    <m:e>
+                      <m:r>
+                        <w:rPr>
+                          <w:rFonts w:ascii="Cambria Math" w:hAnsi="Cambria Math"/>
+                          <w:sz w:val="18"/>
+                          <w:szCs w:val="18"/>
+                        </w:rPr>
+                        <m:t>s</m:t>
+                      </m:r>
+                    </m:e>
+                  </m:d>
+                  <m:r>
+                    <w:rPr>
+                      <w:rFonts w:ascii="Cambria Math" w:hAnsi="Cambria Math"/>
+                      <w:sz w:val="18"/>
+                      <w:szCs w:val="18"/>
+                    </w:rPr>
+                    <m:t>;  iff EnemyDistance</m:t>
+                  </m:r>
+                  <m:d>
+                    <m:dPr>
+                      <m:ctrlPr>
+                        <w:rPr>
+                          <w:rFonts w:ascii="Cambria Math" w:hAnsi="Cambria Math"/>
+                          <w:i/>
+                          <w:sz w:val="18"/>
+                          <w:szCs w:val="18"/>
+                        </w:rPr>
+                      </m:ctrlPr>
+                    </m:dPr>
+                    <m:e>
+                      <m:r>
+                        <w:rPr>
+                          <w:rFonts w:ascii="Cambria Math" w:hAnsi="Cambria Math"/>
+                          <w:sz w:val="18"/>
+                          <w:szCs w:val="18"/>
+                        </w:rPr>
+                        <m:t>s</m:t>
+                      </m:r>
+                    </m:e>
+                  </m:d>
+                  <m:r>
+                    <w:rPr>
+                      <w:rFonts w:ascii="Cambria Math" w:hAnsi="Cambria Math"/>
+                      <w:sz w:val="18"/>
+                      <w:szCs w:val="18"/>
+                    </w:rPr>
+                    <m:t xml:space="preserve">&gt;0 </m:t>
+                  </m:r>
+                </m:e>
+                <m:e>
+                  <m:r>
+                    <w:rPr>
+                      <w:rFonts w:ascii="Cambria Math" w:hAnsi="Cambria Math"/>
+                      <w:sz w:val="18"/>
+                      <w:szCs w:val="18"/>
+                    </w:rPr>
+                    <m:t>H=a⋅</m:t>
+                  </m:r>
+                  <m:d>
+                    <m:dPr>
+                      <m:ctrlPr>
+                        <w:rPr>
+                          <w:rFonts w:ascii="Cambria Math" w:hAnsi="Cambria Math"/>
+                          <w:i/>
+                          <w:sz w:val="18"/>
+                          <w:szCs w:val="18"/>
+                        </w:rPr>
+                      </m:ctrlPr>
+                    </m:dPr>
+                    <m:e>
+                      <m:r>
+                        <w:rPr>
+                          <w:rFonts w:ascii="Cambria Math" w:hAnsi="Cambria Math"/>
+                          <w:sz w:val="18"/>
+                          <w:szCs w:val="18"/>
+                        </w:rPr>
+                        <m:t>MaxGround</m:t>
+                      </m:r>
+                      <m:r>
+                        <w:rPr>
+                          <w:rFonts w:ascii="Cambria Math" w:hAnsi="Cambria Math"/>
+                          <w:sz w:val="18"/>
+                          <w:szCs w:val="18"/>
+                        </w:rPr>
+                        <m:t>(s)</m:t>
+                      </m:r>
+                    </m:e>
+                  </m:d>
+                  <m:r>
+                    <w:rPr>
+                      <w:rFonts w:ascii="Cambria Math" w:hAnsi="Cambria Math"/>
+                      <w:sz w:val="18"/>
+                      <w:szCs w:val="18"/>
+                    </w:rPr>
+                    <m:t>+ b⋅StateScore</m:t>
+                  </m:r>
+                  <m:d>
+                    <m:dPr>
+                      <m:ctrlPr>
+                        <w:rPr>
+                          <w:rFonts w:ascii="Cambria Math" w:hAnsi="Cambria Math"/>
+                          <w:i/>
+                          <w:sz w:val="18"/>
+                          <w:szCs w:val="18"/>
+                        </w:rPr>
+                      </m:ctrlPr>
+                    </m:dPr>
+                    <m:e>
+                      <m:r>
+                        <w:rPr>
+                          <w:rFonts w:ascii="Cambria Math" w:hAnsi="Cambria Math"/>
+                          <w:sz w:val="18"/>
+                          <w:szCs w:val="18"/>
+                        </w:rPr>
+                        <m:t>s</m:t>
+                      </m:r>
+                    </m:e>
+                  </m:d>
+                  <m:r>
+                    <w:rPr>
+                      <w:rFonts w:ascii="Cambria Math" w:hAnsi="Cambria Math"/>
+                      <w:sz w:val="18"/>
+                      <w:szCs w:val="18"/>
+                    </w:rPr>
+                    <m:t>;  iff EnemyDistance</m:t>
+                  </m:r>
+                  <m:d>
+                    <m:dPr>
+                      <m:ctrlPr>
+                        <w:rPr>
+                          <w:rFonts w:ascii="Cambria Math" w:hAnsi="Cambria Math"/>
+                          <w:i/>
+                          <w:sz w:val="18"/>
+                          <w:szCs w:val="18"/>
+                        </w:rPr>
+                      </m:ctrlPr>
+                    </m:dPr>
+                    <m:e>
+                      <m:r>
+                        <w:rPr>
+                          <w:rFonts w:ascii="Cambria Math" w:hAnsi="Cambria Math"/>
+                          <w:sz w:val="18"/>
+                          <w:szCs w:val="18"/>
+                        </w:rPr>
+                        <m:t>s</m:t>
+                      </m:r>
+                    </m:e>
+                  </m:d>
+                  <m:r>
+                    <w:rPr>
+                      <w:rFonts w:ascii="Cambria Math" w:hAnsi="Cambria Math"/>
+                      <w:sz w:val="18"/>
+                      <w:szCs w:val="18"/>
+                    </w:rPr>
+                    <m:t>==-1 or iff EnemyDistance</m:t>
+                  </m:r>
+                  <m:d>
+                    <m:dPr>
+                      <m:ctrlPr>
+                        <w:rPr>
+                          <w:rFonts w:ascii="Cambria Math" w:hAnsi="Cambria Math"/>
+                          <w:i/>
+                          <w:sz w:val="18"/>
+                          <w:szCs w:val="18"/>
+                        </w:rPr>
+                      </m:ctrlPr>
+                    </m:dPr>
+                    <m:e>
+                      <m:r>
+                        <w:rPr>
+                          <w:rFonts w:ascii="Cambria Math" w:hAnsi="Cambria Math"/>
+                          <w:sz w:val="18"/>
+                          <w:szCs w:val="18"/>
+                        </w:rPr>
+                        <m:t>s</m:t>
+                      </m:r>
+                    </m:e>
+                  </m:d>
+                  <m:r>
+                    <w:rPr>
+                      <w:rFonts w:ascii="Cambria Math" w:hAnsi="Cambria Math"/>
+                      <w:sz w:val="18"/>
+                      <w:szCs w:val="18"/>
+                    </w:rPr>
+                    <m:t>&lt;DistFromOppRevelent</m:t>
+                  </m:r>
+                </m:e>
+              </m:eqArr>
+            </m:e>
+          </m:d>
+        </m:oMath>
+      </m:oMathPara>
+    </w:p>
+    <w:p>
+      <w:r>
+        <w:t>Where:</w:t>
+      </w:r>
+    </w:p>
+    <w:p>
+      <w:pPr>
+        <w:pStyle w:val="ListParagraph"/>
+        <w:numPr>
+          <w:ilvl w:val="0"/>
+          <w:numId w:val="12"/>
+        </w:numPr>
+        <w:rPr>
+          <w:rFonts w:eastAsiaTheme="minorEastAsia"/>
+        </w:rPr>
+      </w:pPr>
+      <m:oMath>
+        <m:r>
+          <w:rPr>
+            <w:rFonts w:ascii="Cambria Math" w:hAnsi="Cambria Math"/>
+          </w:rPr>
+          <m:t>EnemyDistance</m:t>
+        </m:r>
+        <m:d>
+          <m:dPr>
+            <m:ctrlPr>
+              <w:rPr>
+                <w:rFonts w:ascii="Cambria Math" w:hAnsi="Cambria Math"/>
+                <w:i/>
+              </w:rPr>
+            </m:ctrlPr>
+          </m:dPr>
+          <m:e>
+            <m:r>
+              <w:rPr>
+                <w:rFonts w:ascii="Cambria Math" w:hAnsi="Cambria Math"/>
+              </w:rPr>
+              <m:t>s</m:t>
+            </m:r>
+          </m:e>
+        </m:d>
+      </m:oMath>
+      <w:r>
+        <w:rPr>
+          <w:rFonts w:eastAsiaTheme="minorEastAsia"/>
+        </w:rPr>
+        <w:t xml:space="preserve"> : </w:t>
+      </w:r>
+      <m:oMath>
+        <m:r>
+          <w:rPr>
+            <w:rFonts w:ascii="Cambria Math" w:hAnsi="Cambria Math"/>
+          </w:rPr>
+          <w:br/>
+        </m:r>
+      </m:oMath>
+      <w:r>
+        <w:rPr>
+          <w:rFonts w:eastAsiaTheme="minorEastAsia"/>
+        </w:rPr>
+        <w:t>the shortest distance from the enemy-as found through the empty tiles.</w:t>
+      </w:r>
+      <w:r>
+        <w:rPr>
+          <w:rFonts w:eastAsiaTheme="minorEastAsia"/>
+        </w:rPr>
+        <w:t xml:space="preserve"> If there is no connection to the enemy, return -1</w:t>
+      </w:r>
+    </w:p>
+    <w:p>
+      <w:pPr>
+        <w:pStyle w:val="ListParagraph"/>
+        <w:numPr>
+          <w:ilvl w:val="0"/>
+          <w:numId w:val="12"/>
+        </w:numPr>
+        <w:rPr>
+          <w:i/>
+          <w:iCs/>
+        </w:rPr>
+      </w:pPr>
+      <m:oMath>
+        <m:r>
+          <w:rPr>
+            <w:rFonts w:ascii="Cambria Math" w:hAnsi="Cambria Math"/>
+          </w:rPr>
+          <m:t>MaxGround(s)</m:t>
+        </m:r>
+      </m:oMath>
+      <w:r>
+        <w:rPr>
+          <w:rFonts w:eastAsiaTheme="minorEastAsia"/>
+          <w:iCs/>
+        </w:rPr>
+        <w:t xml:space="preserve"> :</w:t>
+      </w:r>
+    </w:p>
+    <w:p>
+      <w:pPr>
+        <w:pStyle w:val="ListParagraph"/>
+        <w:rPr>
+          <w:rFonts w:eastAsiaTheme="minorEastAsia"/>
+        </w:rPr>
+      </w:pPr>
+      <w:r>
+        <w:rPr>
+          <w:rFonts w:eastAsiaTheme="minorEastAsia"/>
+        </w:rPr>
+        <w:t>the tiles advantage of a player against the opponent. Calculates the difference of the nu</w:t>
+      </w:r>
+      <w:r>
+        <w:rPr>
+          <w:rFonts w:eastAsiaTheme="minorEastAsia"/>
+        </w:rPr>
+        <w:t xml:space="preserve">mber of tiles which are closer to the agent than to the opponent. </w:t>
+      </w:r>
+    </w:p>
+    <w:p>
+      <w:pPr>
+        <w:pStyle w:val="ListParagraph"/>
+        <w:numPr>
+          <w:ilvl w:val="0"/>
+          <w:numId w:val="12"/>
+        </w:numPr>
+        <w:rPr>
+          <w:rFonts w:eastAsiaTheme="minorEastAsia"/>
+        </w:rPr>
+      </w:pPr>
+      <m:oMath>
+        <m:r>
+          <w:rPr>
+            <w:rFonts w:ascii="Cambria Math" w:eastAsiaTheme="minorEastAsia" w:hAnsi="Cambria Math"/>
+          </w:rPr>
+          <m:t>StateScore(s)</m:t>
+        </m:r>
+      </m:oMath>
+    </w:p>
+    <w:p>
+      <w:pPr>
+        <w:pStyle w:val="ListParagraph"/>
+        <w:rPr>
+          <w:rFonts w:eastAsiaTheme="minorEastAsia"/>
+        </w:rPr>
+      </w:pPr>
+      <w:r>
+        <w:rPr>
+          <w:rFonts w:eastAsiaTheme="minorEastAsia"/>
+        </w:rPr>
+        <w:t xml:space="preserve">Calculates the number of available moves from a state where the agent is located. Similar to the </w:t>
+      </w:r>
       <w:proofErr w:type="spellStart"/>
-      <w:r>
-        <w:t>AvailableTiles</w:t>
+      <w:proofErr w:type="gramStart"/>
+      <w:r>
+        <w:rPr>
+          <w:rFonts w:eastAsiaTheme="minorEastAsia"/>
+        </w:rPr>
+        <w:t>SimplePlayer</w:t>
       </w:r>
       <w:proofErr w:type="spellEnd"/>
       <w:r>
-        <w:t xml:space="preserve">(S) = </w:t>
+        <w:rPr>
+          <w:rFonts w:eastAsiaTheme="minorEastAsia"/>
+        </w:rPr>
+        <w:t>, but</w:t>
+      </w:r>
+      <w:proofErr w:type="gramEnd"/>
+      <w:r>
+        <w:rPr>
+          <w:rFonts w:eastAsiaTheme="minorEastAsia"/>
+        </w:rPr>
+        <w:t xml:space="preserve"> is the opposite! E.g., when there are 3 free tiles available, it will return 3. If </w:t>
+      </w:r>
+      <w:proofErr w:type="gramStart"/>
+      <w:r>
+        <w:rPr>
+          <w:rFonts w:eastAsiaTheme="minorEastAsia"/>
+        </w:rPr>
+        <w:t>none available</w:t>
+      </w:r>
+      <w:proofErr w:type="gramEnd"/>
+      <w:r>
+        <w:rPr>
+          <w:rFonts w:eastAsiaTheme="minorEastAsia"/>
+        </w:rPr>
+        <w:t>, returns -1</w:t>
+      </w:r>
+    </w:p>
+    <w:p>
+      <w:pPr>
+        <w:pStyle w:val="ListParagraph"/>
+        <w:numPr>
+          <w:ilvl w:val="0"/>
+          <w:numId w:val="12"/>
+        </w:numPr>
+        <w:rPr>
+          <w:rFonts w:eastAsiaTheme="minorEastAsia"/>
+        </w:rPr>
+      </w:pPr>
+      <m:oMath>
+        <m:r>
+          <w:rPr>
+            <w:rFonts w:ascii="Cambria Math" w:eastAsiaTheme="minorEastAsia" w:hAnsi="Cambria Math"/>
+          </w:rPr>
+          <m:t>a,b,c</m:t>
+        </m:r>
+      </m:oMath>
+      <w:r>
+        <w:rPr>
+          <w:rFonts w:eastAsiaTheme="minorEastAsia"/>
+        </w:rPr>
+        <w:t xml:space="preserve"> – scaling factors</w:t>
+      </w:r>
+    </w:p>
+    <w:p>
+      <w:pPr>
+        <w:pStyle w:val="ListParagraph"/>
+        <w:numPr>
+          <w:ilvl w:val="0"/>
+          <w:numId w:val="12"/>
+        </w:numPr>
+        <w:rPr>
+          <w:rFonts w:eastAsiaTheme="minorEastAsia"/>
+          <w:sz w:val="28"/>
+          <w:szCs w:val="28"/>
+        </w:rPr>
+      </w:pPr>
+      <m:oMath>
+        <m:r>
+          <w:rPr>
+            <w:rFonts w:ascii="Cambria Math" w:hAnsi="Cambria Math"/>
+          </w:rPr>
+          <m:t>DistFromOppRevelent</m:t>
+        </m:r>
+      </m:oMath>
+      <w:r>
+        <w:rPr>
+          <w:rFonts w:eastAsiaTheme="minorEastAsia"/>
+        </w:rPr>
+        <w:t xml:space="preserve"> – the margin (threshold) customizable by user.</w:t>
+      </w:r>
+    </w:p>
+    <w:p>
+      <w:pPr>
+        <w:pStyle w:val="ListParagraph"/>
+        <w:ind w:left="0"/>
+        <w:rPr>
+          <w:rFonts w:eastAsiaTheme="minorEastAsia"/>
+        </w:rPr>
+      </w:pPr>
+    </w:p>
+    <w:p>
+      <w:pPr>
+        <w:pStyle w:val="ListParagraph"/>
+        <w:ind w:left="0"/>
+      </w:pPr>
+      <w:r>
+        <w:rPr>
+          <w:rFonts w:eastAsiaTheme="minorEastAsia"/>
+        </w:rPr>
+        <w:t>The strategy:</w:t>
+      </w:r>
+    </w:p>
+    <w:p>
+      <w:pPr>
+        <w:pStyle w:val="ListParagraph"/>
+      </w:pPr>
+    </w:p>
+    <w:p>
+      <w:pPr>
+        <w:pStyle w:val="ListParagraph"/>
+        <w:numPr>
+          <w:ilvl w:val="0"/>
+          <w:numId w:val="9"/>
+        </w:numPr>
+      </w:pPr>
+      <w:r>
+        <w:t xml:space="preserve">When the distance to the enemy is large (perhaps in the beginning of the game), the agent will go in the direction of minimizing this distance (pay attention that there is a ‘minus’ sign). </w:t>
+      </w:r>
+    </w:p>
+    <w:p>
+      <w:pPr>
+        <w:pStyle w:val="ListParagraph"/>
+        <w:numPr>
+          <w:ilvl w:val="1"/>
+          <w:numId w:val="9"/>
+        </w:numPr>
+      </w:pPr>
+      <w:r>
+        <w:t xml:space="preserve">If there is no connection through tiles to the enemy agent, </w:t>
+      </w:r>
+      <w:proofErr w:type="gramStart"/>
+      <w:r>
+        <w:t>don’t</w:t>
+      </w:r>
+      <w:proofErr w:type="gramEnd"/>
+      <w:r>
+        <w:t xml:space="preserve"> use this heuristic (it loses any point going towards enemy if its unreachable).</w:t>
+      </w:r>
+    </w:p>
+    <w:p>
+      <w:pPr>
+        <w:pStyle w:val="ListParagraph"/>
+        <w:numPr>
+          <w:ilvl w:val="1"/>
+          <w:numId w:val="9"/>
+        </w:numPr>
+      </w:pPr>
+      <w:r>
+        <w:t xml:space="preserve">If the distance to the opponent is less than </w:t>
+      </w:r>
+      <m:oMath>
+        <m:r>
+          <w:rPr>
+            <w:rFonts w:ascii="Cambria Math" w:hAnsi="Cambria Math"/>
+          </w:rPr>
+          <m:t>DistFromOppRevelent</m:t>
+        </m:r>
+      </m:oMath>
+      <w:r>
+        <w:rPr>
+          <w:rFonts w:eastAsiaTheme="minorEastAsia"/>
+        </w:rPr>
+        <w:t>, we aren’t interested in getting closer to opponent anymore (but rather gain territory control), so we don’t use it.</w:t>
+      </w:r>
+    </w:p>
+    <w:p>
+      <w:pPr>
+        <w:pStyle w:val="ListParagraph"/>
+        <w:numPr>
+          <w:ilvl w:val="0"/>
+          <w:numId w:val="9"/>
+        </w:numPr>
+      </w:pPr>
+      <w:r>
+        <w:t xml:space="preserve">The </w:t>
       </w:r>
       <w:proofErr w:type="spellStart"/>
       <w:r>
-        <w:t>white_tiles</w:t>
+        <w:t>MaxGround</w:t>
       </w:r>
       <w:proofErr w:type="spellEnd"/>
       <w:r>
-        <w:t>/</w:t>
+        <w:t xml:space="preserve"> heuristic will prioritize the states, where the tiles advantage of the player over its rival is the maximum. (Or the disadvantage is minimum). We want to have more tiles which we can reach before the enemy can, this way gaining control. </w:t>
+      </w:r>
+    </w:p>
+    <w:p>
+      <w:pPr>
+        <w:pStyle w:val="ListParagraph"/>
+        <w:numPr>
+          <w:ilvl w:val="0"/>
+          <w:numId w:val="9"/>
+        </w:numPr>
+      </w:pPr>
+      <w:r>
+        <w:t xml:space="preserve">The </w:t>
       </w:r>
       <w:proofErr w:type="spellStart"/>
       <w:r>
-        <w:t>total_tiles</w:t>
+        <w:t>StateScore</w:t>
       </w:r>
       <w:proofErr w:type="spellEnd"/>
       <w:r>
-        <w:t>. This component offers us an insight on how advanced the game is, the bigger this component is, means we are at a later stage in the game.</w:t>
-      </w:r>
-    </w:p>
-    <w:p>
-      <w:r>
-        <w:t>2)</w:t>
-      </w:r>
-    </w:p>
-    <w:p>
+        <w:t xml:space="preserve"> will try to bring the agent to the place with the maximum available tiles. The maximum value of this heuristic is 3, so it will be relevant towards the end of the game, when the </w:t>
+      </w:r>
       <w:proofErr w:type="spellStart"/>
       <w:r>
-        <w:t>GroundDiff</w:t>
+        <w:t>EnemyDistance</w:t>
       </w:r>
       <w:proofErr w:type="spellEnd"/>
       <w:r>
-        <w:t xml:space="preserve">(S) = </w:t>
+        <w:t xml:space="preserve">(s) heuristic is not used, and the </w:t>
       </w:r>
       <w:proofErr w:type="spellStart"/>
       <w:r>
-        <w:t>Player_ground</w:t>
+        <w:t>MaxGround</w:t>
       </w:r>
       <w:proofErr w:type="spellEnd"/>
       <w:r>
-        <w:t xml:space="preserve"> – </w:t>
+        <w:t xml:space="preserve">(s) value is not significant. (same scale as </w:t>
       </w:r>
       <w:proofErr w:type="spellStart"/>
       <w:r>
-        <w:t>Opponent_ground</w:t>
+        <w:t>StateScore</w:t>
       </w:r>
       <w:proofErr w:type="spellEnd"/>
       <w:r>
-        <w:t xml:space="preserve">. Player’s ground is defined by the sum of the locations that are available, and closer to the player than to the </w:t>
+        <w:t>(s))</w:t>
+      </w:r>
+    </w:p>
+    <w:p>
+      <w:pPr>
+        <w:pStyle w:val="ListParagraph"/>
+        <w:numPr>
+          <w:ilvl w:val="0"/>
+          <w:numId w:val="9"/>
+        </w:numPr>
+      </w:pPr>
+      <w:r>
+        <w:t xml:space="preserve">We also use the Utility function. If some state is found as “final”, it calculates who wins after this state. If player wins, a value of “99999” is returned, and “-99999” if an opponent </w:t>
       </w:r>
       <w:proofErr w:type="gramStart"/>
       <w:r>
-        <w:t>opponent( in</w:t>
+        <w:t>wins</w:t>
       </w:r>
       <w:proofErr w:type="gramEnd"/>
       <w:r>
-        <w:t xml:space="preserve"> terms of number of moves). The same goes for the opponent’s ground.</w:t>
-      </w:r>
-    </w:p>
-    <w:p>
-      <w:r>
-        <w:t xml:space="preserve">3) </w:t>
-      </w:r>
-    </w:p>
-    <w:p>
-      <w:proofErr w:type="spellStart"/>
-      <w:r>
-        <w:t>Opponent_dist</w:t>
-      </w:r>
-      <w:proofErr w:type="spellEnd"/>
-      <w:r>
-        <w:t>(S) = the number of moves it will take for the player to reach the opponent.</w:t>
-      </w:r>
-    </w:p>
-    <w:p>
-      <w:r>
-        <w:t xml:space="preserve"> Given these components we can define a heuristic as follows:</w:t>
-      </w:r>
-    </w:p>
-    <w:p>
-      <w:r>
-        <w:t xml:space="preserve">H(S) = </w:t>
-      </w:r>
-      <w:proofErr w:type="spellStart"/>
-      <w:r>
-        <w:t>AvailableTiles</w:t>
-      </w:r>
-      <w:proofErr w:type="spellEnd"/>
-      <w:r>
-        <w:t>(S)*</w:t>
-      </w:r>
-      <w:proofErr w:type="spellStart"/>
-      <w:r>
-        <w:t>GroundDiff</w:t>
-      </w:r>
-      <w:proofErr w:type="spellEnd"/>
-      <w:r>
-        <w:t>(S) - (1-AvailableTiles(S</w:t>
-      </w:r>
-      <w:proofErr w:type="gramStart"/>
-      <w:r>
-        <w:t>))*</w:t>
-      </w:r>
-      <w:proofErr w:type="gramEnd"/>
-      <w:r>
-        <w:t>(</w:t>
-      </w:r>
-      <w:proofErr w:type="spellStart"/>
-      <w:r>
-        <w:t>Opponent_dist</w:t>
-      </w:r>
-      <w:proofErr w:type="spellEnd"/>
-      <w:r>
-        <w:t>(S)</w:t>
-      </w:r>
-    </w:p>
-    <w:p>
-      <w:r>
-        <w:t>This approach will be consisting of two stages: In the beginning of the game, meaning when there are more white tiles, the player will try to collect a big territorial advantage on the opponent trying to maximize his ground and minimize the opponent’s ground.</w:t>
-      </w:r>
-    </w:p>
-    <w:p>
-      <w:r>
-        <w:t xml:space="preserve">As the game proceeds and the white tiles go and diminish, the player will take an increasingly aggressive approach by trying to get closer to the opponent in order to close him. </w:t>
-      </w:r>
-    </w:p>
-    <w:p>
-      <w:r>
-        <w:t>These specific components were chosen as they give as close as a full picture of the state of the game as possible, providing crucial information in order to make the next move.</w:t>
-      </w:r>
-    </w:p>
-    <w:p/>
-    <w:p>
-      <w:pPr>
-        <w:bidi/>
-        <w:rPr>
-          <w:color w:val="FF0000"/>
-          <w:rtl/>
-        </w:rPr>
-      </w:pPr>
-    </w:p>
-    <w:p>
-      <w:pPr>
-        <w:rPr>
-          <w:color w:val="FF0000"/>
-        </w:rPr>
-      </w:pPr>
+        <w:t>. The value of “-9999” is returned if the result is a tie, so that the agent will prefer choosing another choice which is not final, and has some heuristic value returned.</w:t>
+      </w:r>
     </w:p>
     <w:p>
       <w:pPr>
@@ -2931,6 +3871,7 @@
         </w:numPr>
       </w:pPr>
       <w:r>
+        <w:lastRenderedPageBreak/>
         <w:t xml:space="preserve"> </w:t>
       </w:r>
     </w:p>
@@ -2979,8 +3920,6 @@
         <w:t>This technique is called iterative deepening, and the problem presented in the lecture regarding this technique, is that on average, the time will run out during the last iteration calculation, thus we will return the previous iteration step, but still most of the resources will be used by the last iteration, so we will use a lot of resources, for no gain since we will not manage to terminate the last iteration.</w:t>
       </w:r>
     </w:p>
-    <w:p/>
-    <w:p/>
     <w:p/>
     <w:p>
       <w:pPr>
@@ -3016,6 +3955,11 @@
       <w:proofErr w:type="gramEnd"/>
       <w:r>
         <w:t xml:space="preserve"> before the deepest). This will solve the problem partially, since at least for half of the sons we will have used our resources in order to see into the next depth level.</w:t>
+      </w:r>
+    </w:p>
+    <w:p>
+      <w:r>
+        <w:br w:type="page"/>
       </w:r>
     </w:p>
     <w:p/>
@@ -3163,7 +4107,6 @@
         <w:rPr>
           <w:rFonts w:eastAsiaTheme="minorEastAsia"/>
         </w:rPr>
-        <w:lastRenderedPageBreak/>
         <w:t>Define:</w:t>
       </w:r>
     </w:p>
@@ -4454,6 +5397,7 @@
         <w:rPr>
           <w:rFonts w:eastAsiaTheme="minorEastAsia"/>
         </w:rPr>
+        <w:lastRenderedPageBreak/>
         <w:t>When using pruning</w:t>
       </w:r>
       <w:r>
@@ -4523,19 +5467,6 @@
           <w:rFonts w:eastAsiaTheme="minorEastAsia"/>
         </w:rPr>
       </w:pPr>
-    </w:p>
-    <w:p>
-      <w:pPr>
-        <w:rPr>
-          <w:rFonts w:eastAsiaTheme="minorEastAsia"/>
-        </w:rPr>
-      </w:pPr>
-      <w:r>
-        <w:rPr>
-          <w:rFonts w:eastAsiaTheme="minorEastAsia"/>
-        </w:rPr>
-        <w:br w:type="page"/>
-      </w:r>
     </w:p>
     <w:p>
       <w:pPr>
@@ -4545,10 +5476,6 @@
           <w:numId w:val="2"/>
         </w:numPr>
       </w:pPr>
-      <w:r>
-        <w:lastRenderedPageBreak/>
-        <w:t xml:space="preserve"> </w:t>
-      </w:r>
     </w:p>
     <w:p/>
     <w:p>
@@ -4598,11 +5525,6 @@
     <w:p/>
     <w:p/>
     <w:p>
-      <w:r>
-        <w:br w:type="page"/>
-      </w:r>
-    </w:p>
-    <w:p>
       <w:pPr>
         <w:pStyle w:val="Heading2"/>
         <w:numPr>
@@ -4610,10 +5532,6 @@
           <w:numId w:val="2"/>
         </w:numPr>
       </w:pPr>
-      <w:r>
-        <w:lastRenderedPageBreak/>
-        <w:t xml:space="preserve"> </w:t>
-      </w:r>
     </w:p>
     <w:p/>
     <w:p>
@@ -4646,121 +5564,29 @@
     <w:p/>
     <w:p>
       <w:r>
-        <w:t xml:space="preserve">As described earlier, the heuristic is based on 3 </w:t>
-      </w:r>
-      <w:r>
-        <w:t>main parts</w:t>
-      </w:r>
-      <w:r>
-        <w:t>:</w:t>
-      </w:r>
-    </w:p>
-    <w:p/>
-    <w:p>
-      <w:r>
-        <w:t>EQUATION</w:t>
+        <w:t>The heuristic function used is the one defined in Answer no. 7</w:t>
+      </w:r>
+      <w:r>
+        <w:t>.</w:t>
+      </w:r>
+    </w:p>
+    <w:p>
+      <w:r>
+        <w:t>The whole algorithm is as explained in the lecture:</w:t>
+      </w:r>
+    </w:p>
+    <w:p>
+      <w:r>
+        <w:t>When a certain ‘child’ is being processed, first we check if the state is final. If it is, check whether the result is Win, Lose, or Tie. Return ‘-99999’ for loss, ‘+99999’ for win, ‘-9999’ for tie.</w:t>
+      </w:r>
+    </w:p>
+    <w:p>
+      <w:r>
+        <w:t xml:space="preserve">If state is not final, check if the depth is 0. (meaning we reached the max depth). If it is, use the heuristics to return the value. If not, find the children of the state, switch player and use same function on each child. </w:t>
       </w:r>
     </w:p>
     <w:p/>
     <w:p/>
-    <w:p>
-      <w:pPr>
-        <w:pStyle w:val="ListParagraph"/>
-        <w:numPr>
-          <w:ilvl w:val="0"/>
-          <w:numId w:val="9"/>
-        </w:numPr>
-      </w:pPr>
-      <w:r>
-        <w:t xml:space="preserve">When the distance to the enemy is large (perhaps in the beginning of the game), the agent will go in the direction of minimizing this distance. </w:t>
-      </w:r>
-    </w:p>
-    <w:p>
-      <w:pPr>
-        <w:pStyle w:val="ListParagraph"/>
-        <w:numPr>
-          <w:ilvl w:val="0"/>
-          <w:numId w:val="9"/>
-        </w:numPr>
-      </w:pPr>
-      <w:r>
-        <w:t>When the distance is smaller</w:t>
-      </w:r>
-      <w:r>
-        <w:t xml:space="preserve"> than 10 (value chosen experimentally), it will not affect the heuristics.</w:t>
-      </w:r>
-    </w:p>
-    <w:p>
-      <w:pPr>
-        <w:pStyle w:val="ListParagraph"/>
-        <w:numPr>
-          <w:ilvl w:val="0"/>
-          <w:numId w:val="9"/>
-        </w:numPr>
-      </w:pPr>
-      <w:r>
-        <w:t xml:space="preserve">Another heuristic value, which will be more dominant when the agent comes close to the enemy (the distance heuristic will be already small) is the </w:t>
-      </w:r>
-      <w:proofErr w:type="spellStart"/>
-      <w:r>
-        <w:t>MaxGround</w:t>
-      </w:r>
-      <w:proofErr w:type="spellEnd"/>
-      <w:r>
-        <w:t xml:space="preserve"> heuristic. The agent will calculate the tiles advantage of a player against the opponent</w:t>
-      </w:r>
-      <w:r>
-        <w:t>.</w:t>
-      </w:r>
-    </w:p>
-    <w:p>
-      <w:pPr>
-        <w:pStyle w:val="ListParagraph"/>
-        <w:numPr>
-          <w:ilvl w:val="0"/>
-          <w:numId w:val="9"/>
-        </w:numPr>
-      </w:pPr>
-      <w:r>
-        <w:t xml:space="preserve">Also, we have a third heuristic value, </w:t>
-      </w:r>
-      <w:proofErr w:type="spellStart"/>
-      <w:r>
-        <w:t>StateScore</w:t>
-      </w:r>
-      <w:proofErr w:type="spellEnd"/>
-      <w:r>
-        <w:t>, which calculated the number of free tiles around an agent.</w:t>
-      </w:r>
-    </w:p>
-    <w:p>
-      <w:pPr>
-        <w:pStyle w:val="ListParagraph"/>
-        <w:numPr>
-          <w:ilvl w:val="0"/>
-          <w:numId w:val="9"/>
-        </w:numPr>
-      </w:pPr>
-      <w:r>
-        <w:t xml:space="preserve">We also use the Utility function. If some state is found as “final”, it calculates who wins after this state. If player wins, a value of “99999” is returned, and “-99999” if an opponent </w:t>
-      </w:r>
-      <w:proofErr w:type="gramStart"/>
-      <w:r>
-        <w:t>wins</w:t>
-      </w:r>
-      <w:proofErr w:type="gramEnd"/>
-      <w:r>
-        <w:t xml:space="preserve">. </w:t>
-      </w:r>
-      <w:r>
-        <w:t>The value of “-9999” is returned if the result is a tie, so that the agent will prefer choosing another choice which is not final, and has some heuristic value returned.</w:t>
-      </w:r>
-    </w:p>
-    <w:p>
-      <w:r>
-        <w:br w:type="page"/>
-      </w:r>
-    </w:p>
     <w:p>
       <w:pPr>
         <w:pStyle w:val="Heading2"/>
@@ -4769,36 +5595,84 @@
           <w:numId w:val="2"/>
         </w:numPr>
       </w:pPr>
-      <w:r>
-        <w:lastRenderedPageBreak/>
+    </w:p>
+    <w:p/>
+    <w:p>
+      <w:r>
+        <w:t xml:space="preserve">The theoretical explanation was given in Question 10. </w:t>
+      </w:r>
+      <w:r>
+        <w:t>The imple</w:t>
+      </w:r>
+      <w:r>
+        <w:t>mentation was made as described in the homework assignment</w:t>
+      </w:r>
+      <w:r>
+        <w:t xml:space="preserve"> paper</w:t>
+      </w:r>
+      <w:r>
+        <w:t>, since it was found to be efficient</w:t>
+      </w:r>
+      <w:r>
+        <w:t>, and indeed there were no times when the time limit was broken.</w:t>
+      </w:r>
+      <w:r>
         <w:t xml:space="preserve"> </w:t>
       </w:r>
     </w:p>
-    <w:p/>
-    <w:p>
-      <w:r>
-        <w:t xml:space="preserve">The theoretical explanation was given in Question 10. </w:t>
-      </w:r>
-      <w:r>
-        <w:t>The imple</w:t>
-      </w:r>
-      <w:r>
-        <w:t>mentation was made as described in the homework assignment</w:t>
-      </w:r>
-      <w:r>
-        <w:t xml:space="preserve"> paper</w:t>
-      </w:r>
-      <w:r>
-        <w:t>, since it was found to be efficient</w:t>
-      </w:r>
-      <w:r>
-        <w:t>, and indeed there were no times when the time limit was broken.</w:t>
-      </w:r>
-      <w:r>
-        <w:t xml:space="preserve"> </w:t>
-      </w:r>
-    </w:p>
-    <w:p/>
+    <w:p>
+      <w:r>
+        <w:t xml:space="preserve">Additionally, to make move faster, the depth was limited to the number of available while tiles on the board (we cannot step twice on the same tile). </w:t>
+      </w:r>
+    </w:p>
+    <w:p>
+      <w:r>
+        <w:t>Also, when the best value returned is “-99999”, or “99999”, which is actually the maximum Minimax value found, the agent does not iterate further and returns the move which resulted</w:t>
+      </w:r>
+      <w:r>
+        <w:t xml:space="preserve"> in that value</w:t>
+      </w:r>
+    </w:p>
+    <w:p>
+      <w:pPr>
+        <w:pStyle w:val="ListParagraph"/>
+        <w:numPr>
+          <w:ilvl w:val="0"/>
+          <w:numId w:val="14"/>
+        </w:numPr>
+      </w:pPr>
+      <w:r>
+        <w:t xml:space="preserve">If </w:t>
+      </w:r>
+      <w:proofErr w:type="gramStart"/>
+      <w:r>
+        <w:t>it’s</w:t>
+      </w:r>
+      <w:proofErr w:type="gramEnd"/>
+      <w:r>
+        <w:t xml:space="preserve"> “-99999”, meaning best possible move is when the agent loses. No need to iterate more</w:t>
+      </w:r>
+    </w:p>
+    <w:p>
+      <w:pPr>
+        <w:pStyle w:val="ListParagraph"/>
+        <w:numPr>
+          <w:ilvl w:val="0"/>
+          <w:numId w:val="14"/>
+        </w:numPr>
+      </w:pPr>
+      <w:r>
+        <w:t xml:space="preserve">If </w:t>
+      </w:r>
+      <w:proofErr w:type="gramStart"/>
+      <w:r>
+        <w:t>it’s</w:t>
+      </w:r>
+      <w:proofErr w:type="gramEnd"/>
+      <w:r>
+        <w:t xml:space="preserve"> “99999”, that the move which guarantees victory, go for it!</w:t>
+      </w:r>
+    </w:p>
     <w:p>
       <w:r>
         <w:br w:type="page"/>
@@ -4904,7 +5778,7 @@
                     <pic:cNvPicPr/>
                   </pic:nvPicPr>
                   <pic:blipFill>
-                    <a:blip r:embed="rId7">
+                    <a:blip r:embed="rId9">
                       <a:extLst>
                         <a:ext uri="{28A0092B-C50C-407E-A947-70E740481C1C}">
                           <a14:useLocalDpi xmlns:a14="http://schemas.microsoft.com/office/drawing/2010/main" val="0"/>
@@ -4964,7 +5838,7 @@
                     <pic:cNvPicPr/>
                   </pic:nvPicPr>
                   <pic:blipFill>
-                    <a:blip r:embed="rId8">
+                    <a:blip r:embed="rId10">
                       <a:extLst>
                         <a:ext uri="{28A0092B-C50C-407E-A947-70E740481C1C}">
                           <a14:useLocalDpi xmlns:a14="http://schemas.microsoft.com/office/drawing/2010/main" val="0"/>
@@ -5092,6 +5966,33 @@
       <w:r>
         <w:t xml:space="preserve"> or second.</w:t>
       </w:r>
+      <w:r>
+        <w:t xml:space="preserve"> </w:t>
+      </w:r>
+    </w:p>
+    <w:p>
+      <w:r>
+        <w:rPr>
+          <w:i/>
+          <w:iCs/>
+        </w:rPr>
+        <w:t>NOTE:</w:t>
+      </w:r>
+      <w:r>
+        <w:rPr>
+          <w:b/>
+          <w:bCs/>
+          <w:i/>
+          <w:iCs/>
+        </w:rPr>
+        <w:t xml:space="preserve"> </w:t>
+      </w:r>
+      <w:r>
+        <w:t>After the children moves are being created for a specific leaf, their order is being randomized, so create a random behavior for the agent in case some states will return the same Minimax value (in AlphaBeta, the first one will be chosen, second one will be pruned)</w:t>
+      </w:r>
+      <w:r>
+        <w:t>.</w:t>
+      </w:r>
     </w:p>
     <w:p>
       <w:r>
@@ -5133,7 +6034,7 @@
                     <pic:cNvPicPr/>
                   </pic:nvPicPr>
                   <pic:blipFill>
-                    <a:blip r:embed="rId9"/>
+                    <a:blip r:embed="rId11"/>
                     <a:stretch>
                       <a:fillRect/>
                     </a:stretch>
@@ -5177,7 +6078,6 @@
     <w:p/>
     <w:p>
       <w:r>
-        <w:lastRenderedPageBreak/>
         <w:t>Those are the results of the games with Same heuristics for both players:</w:t>
       </w:r>
     </w:p>
@@ -5686,6 +6586,11 @@
         <w:t xml:space="preserve"> </w:t>
       </w:r>
     </w:p>
+    <w:p>
+      <w:r>
+        <w:br w:type="page"/>
+      </w:r>
+    </w:p>
     <w:p/>
     <w:p>
       <w:pPr>
@@ -5808,7 +6713,13 @@
         <w:t xml:space="preserve">less branches than the regular Alpha-Beta, </w:t>
       </w:r>
       <w:r>
-        <w:t>since branches will be cut closer to the root, thus their children branches will never be discovered.</w:t>
+        <w:t xml:space="preserve">since branches will be </w:t>
+      </w:r>
+      <w:r>
+        <w:t>pruned</w:t>
+      </w:r>
+      <w:r>
+        <w:t xml:space="preserve"> closer to the root, thus their children branches will never be discovered.</w:t>
       </w:r>
     </w:p>
     <w:p>
@@ -5844,13 +6755,7 @@
         <w:t xml:space="preserve"> </w:t>
       </w:r>
       <w:r>
-        <w:t xml:space="preserve">Ordered Alpha Beta will prune less branches than </w:t>
-      </w:r>
-      <w:r>
-        <w:t>regular Alpha-Beta</w:t>
-      </w:r>
-      <w:r>
-        <w:t>, out of the reasons states in the previous statement</w:t>
+        <w:t>Ordered Alpha Beta will prune less branches than regular Alpha-Beta, out of the reasons states in the previous statement</w:t>
       </w:r>
     </w:p>
     <w:p/>
@@ -5876,7 +6781,66 @@
         <w:t xml:space="preserve"> value</w:t>
       </w:r>
       <w:r>
-        <w:t>:</w:t>
+        <w:t xml:space="preserve">. The goal is to test the algorithms and see that they act correctly. </w:t>
+      </w:r>
+    </w:p>
+    <w:p>
+      <w:r>
+        <w:t xml:space="preserve">The maximum </w:t>
+      </w:r>
+      <w:proofErr w:type="spellStart"/>
+      <w:r>
+        <w:t>Mimimax</w:t>
+      </w:r>
+      <w:proofErr w:type="spellEnd"/>
+      <w:r>
+        <w:t xml:space="preserve"> value this heuristic will return is 3. So whenever some leaf will return this heuristic</w:t>
+      </w:r>
+      <w:r>
+        <w:t xml:space="preserve"> value</w:t>
+      </w:r>
+      <w:r>
+        <w:t xml:space="preserve"> (</w:t>
+      </w:r>
+      <w:r>
+        <w:t>=</w:t>
+      </w:r>
+      <w:r>
+        <w:t>3)</w:t>
+      </w:r>
+      <w:r>
+        <w:t xml:space="preserve">, the ‘alpha’ parameter at the root will be updated, every other branch </w:t>
+      </w:r>
+      <w:r>
+        <w:t xml:space="preserve">will develop exactly 1 </w:t>
+      </w:r>
+      <w:r>
+        <w:t>leaf</w:t>
+      </w:r>
+      <w:r>
+        <w:t xml:space="preserve"> at the specified current depth</w:t>
+      </w:r>
+      <w:r>
+        <w:t>, since no heuristic value exists which is bigger than 3.</w:t>
+      </w:r>
+      <w:r>
+        <w:t xml:space="preserve"> </w:t>
+      </w:r>
+      <w:proofErr w:type="gramStart"/>
+      <w:r>
+        <w:t>So</w:t>
+      </w:r>
+      <w:proofErr w:type="gramEnd"/>
+      <w:r>
+        <w:t xml:space="preserve"> we expect considerable bigger depth for AlphaBeta and </w:t>
+      </w:r>
+      <w:proofErr w:type="spellStart"/>
+      <w:r>
+        <w:t>OrderedAlphaBeta</w:t>
+      </w:r>
+      <w:proofErr w:type="spellEnd"/>
+      <w:r>
+        <w:t>.</w:t>
       </w:r>
     </w:p>
     <w:p>
@@ -5903,7 +6867,7 @@
                     </pic:cNvPicPr>
                   </pic:nvPicPr>
                   <pic:blipFill>
-                    <a:blip r:embed="rId10">
+                    <a:blip r:embed="rId12">
                       <a:extLst>
                         <a:ext uri="{28A0092B-C50C-407E-A947-70E740481C1C}">
                           <a14:useLocalDpi xmlns:a14="http://schemas.microsoft.com/office/drawing/2010/main" val="0"/>
@@ -5935,6 +6899,11 @@
         </w:drawing>
       </w:r>
     </w:p>
+    <w:p/>
+    <w:p/>
+    <w:p/>
+    <w:p/>
+    <w:p/>
     <w:p>
       <w:r>
         <w:rPr>
@@ -5942,9 +6911,9 @@
         </w:rPr>
         <w:lastRenderedPageBreak/>
         <w:drawing>
-          <wp:inline distT="0" distB="0" distL="0" distR="0" wp14:anchorId="41253FAA" wp14:editId="212CE2F5">
+          <wp:inline distT="0" distB="0" distL="0" distR="0" wp14:anchorId="31B108A1" wp14:editId="3BC2754D">
             <wp:extent cx="4681728" cy="3511296"/>
-            <wp:effectExtent l="0" t="0" r="5080" b="0"/>
+            <wp:effectExtent l="0" t="0" r="0" b="0"/>
             <wp:docPr id="4" name="Picture 4"/>
             <wp:cNvGraphicFramePr>
               <a:graphicFrameLocks xmlns:a="http://schemas.openxmlformats.org/drawingml/2006/main" noChangeAspect="1"/>
@@ -5959,7 +6928,7 @@
                     </pic:cNvPicPr>
                   </pic:nvPicPr>
                   <pic:blipFill>
-                    <a:blip r:embed="rId11">
+                    <a:blip r:embed="rId13">
                       <a:extLst>
                         <a:ext uri="{28A0092B-C50C-407E-A947-70E740481C1C}">
                           <a14:useLocalDpi xmlns:a14="http://schemas.microsoft.com/office/drawing/2010/main" val="0"/>
@@ -5990,10 +6959,52 @@
           </wp:inline>
         </w:drawing>
       </w:r>
+    </w:p>
+    <w:p>
+      <w:r>
+        <w:t>Interesting observation – where the branches are not pruned, and the Heuristic is used on every leaf, we can see that for each increase in depth, we have increase in a number of heuristics used</w:t>
+      </w:r>
+      <w:r>
+        <w:t xml:space="preserve"> by </w:t>
+      </w:r>
+      <w:r>
+        <w:t>a value less than</w:t>
+      </w:r>
+      <w:r>
+        <w:t xml:space="preserve"> 3</w:t>
+      </w:r>
+      <w:r>
+        <w:t>.</w:t>
+      </w:r>
+      <w:r>
+        <w:t xml:space="preserve"> </w:t>
+      </w:r>
+      <w:r>
+        <w:t>The reason is the branching factor</w:t>
+      </w:r>
+      <w:r>
+        <w:t xml:space="preserve">, which has a max </w:t>
+      </w:r>
+      <w:proofErr w:type="spellStart"/>
+      <w:r>
+        <w:t>val</w:t>
+      </w:r>
+      <w:proofErr w:type="spellEnd"/>
+      <w:r>
+        <w:t xml:space="preserve"> of 3.</w:t>
+      </w:r>
+      <w:r>
+        <w:t xml:space="preserve"> </w:t>
+      </w:r>
+    </w:p>
+    <w:p/>
+    <w:p/>
+    <w:p>
       <w:r>
         <w:rPr>
           <w:noProof/>
         </w:rPr>
+        <w:lastRenderedPageBreak/>
         <w:drawing>
           <wp:inline distT="0" distB="0" distL="0" distR="0" wp14:anchorId="45D94C63" wp14:editId="02E4DE32">
             <wp:extent cx="4681728" cy="3511296"/>
@@ -6012,7 +7023,7 @@
                     </pic:cNvPicPr>
                   </pic:nvPicPr>
                   <pic:blipFill>
-                    <a:blip r:embed="rId12">
+                    <a:blip r:embed="rId14">
                       <a:extLst>
                         <a:ext uri="{28A0092B-C50C-407E-A947-70E740481C1C}">
                           <a14:useLocalDpi xmlns:a14="http://schemas.microsoft.com/office/drawing/2010/main" val="0"/>
@@ -6049,14 +7060,9 @@
         <w:t xml:space="preserve">We can indeed see that all those statements are verified on the simple heuristic. </w:t>
       </w:r>
     </w:p>
-    <w:p>
-      <w:r>
-        <w:br w:type="page"/>
-      </w:r>
-    </w:p>
-    <w:p>
-      <w:r>
-        <w:lastRenderedPageBreak/>
+    <w:p/>
+    <w:p>
+      <w:r>
         <w:t>Now, running on the more complex</w:t>
       </w:r>
       <w:r>
@@ -6072,8 +7078,8 @@
           <w:noProof/>
         </w:rPr>
         <w:drawing>
-          <wp:inline distT="0" distB="0" distL="0" distR="0" wp14:anchorId="1510F0E4" wp14:editId="0B6BA9A1">
-            <wp:extent cx="4389120" cy="3291840"/>
+          <wp:inline distT="0" distB="0" distL="0" distR="0" wp14:anchorId="1510F0E4" wp14:editId="7166789C">
+            <wp:extent cx="4389120" cy="3139440"/>
             <wp:effectExtent l="0" t="0" r="0" b="3810"/>
             <wp:docPr id="11" name="Picture 11"/>
             <wp:cNvGraphicFramePr>
@@ -6088,8 +7094,89 @@
                       <a:picLocks noChangeAspect="1" noChangeArrowheads="1"/>
                     </pic:cNvPicPr>
                   </pic:nvPicPr>
+                  <pic:blipFill rotWithShape="1">
+                    <a:blip r:embed="rId15">
+                      <a:extLst>
+                        <a:ext uri="{28A0092B-C50C-407E-A947-70E740481C1C}">
+                          <a14:useLocalDpi xmlns:a14="http://schemas.microsoft.com/office/drawing/2010/main" val="0"/>
+                        </a:ext>
+                      </a:extLst>
+                    </a:blip>
+                    <a:srcRect t="4629"/>
+                    <a:stretch/>
+                  </pic:blipFill>
+                  <pic:spPr bwMode="auto">
+                    <a:xfrm>
+                      <a:off x="0" y="0"/>
+                      <a:ext cx="4389120" cy="3139440"/>
+                    </a:xfrm>
+                    <a:prstGeom prst="rect">
+                      <a:avLst/>
+                    </a:prstGeom>
+                    <a:noFill/>
+                    <a:ln>
+                      <a:noFill/>
+                    </a:ln>
+                    <a:extLst>
+                      <a:ext uri="{53640926-AAD7-44D8-BBD7-CCE9431645EC}">
+                        <a14:shadowObscured xmlns:a14="http://schemas.microsoft.com/office/drawing/2010/main"/>
+                      </a:ext>
+                    </a:extLst>
+                  </pic:spPr>
+                </pic:pic>
+              </a:graphicData>
+            </a:graphic>
+          </wp:inline>
+        </w:drawing>
+      </w:r>
+    </w:p>
+    <w:p>
+      <w:r>
+        <w:t xml:space="preserve">We can observe the same tendency – the Ordered AlphaBeta player reaches the furthest depth, while the Minimax player reaches the shallowest. </w:t>
+      </w:r>
+      <w:r>
+        <w:t xml:space="preserve">Another interesting graph to look at is the Minimax value </w:t>
+      </w:r>
+      <w:r>
+        <w:lastRenderedPageBreak/>
+        <w:t>returned. We can see that Ordered AlphaBeta succeeds to return the biggest value for a given time, thus providing us with the most beneficial (according to heuristics) move.</w:t>
+      </w:r>
+    </w:p>
+    <w:p>
+      <w:r>
+        <w:t>Secondly</w:t>
+      </w:r>
+      <w:r>
+        <w:t>, we observe that the gap became closer, the difference between the 3 algorithms became smaller.</w:t>
+      </w:r>
+      <w:r>
+        <w:t xml:space="preserve"> This may be explained by the following observation:</w:t>
+      </w:r>
+    </w:p>
+    <w:p>
+      <w:r>
+        <w:rPr>
+          <w:noProof/>
+        </w:rPr>
+        <w:drawing>
+          <wp:inline distT="0" distB="0" distL="0" distR="0" wp14:anchorId="7D439CBC" wp14:editId="526DF076">
+            <wp:extent cx="4389120" cy="3291840"/>
+            <wp:effectExtent l="0" t="0" r="0" b="9525"/>
+            <wp:docPr id="12" name="Picture 12"/>
+            <wp:cNvGraphicFramePr>
+              <a:graphicFrameLocks xmlns:a="http://schemas.openxmlformats.org/drawingml/2006/main" noChangeAspect="1"/>
+            </wp:cNvGraphicFramePr>
+            <a:graphic xmlns:a="http://schemas.openxmlformats.org/drawingml/2006/main">
+              <a:graphicData uri="http://schemas.openxmlformats.org/drawingml/2006/picture">
+                <pic:pic xmlns:pic="http://schemas.openxmlformats.org/drawingml/2006/picture">
+                  <pic:nvPicPr>
+                    <pic:cNvPr id="0" name="Picture 6"/>
+                    <pic:cNvPicPr>
+                      <a:picLocks noChangeAspect="1" noChangeArrowheads="1"/>
+                    </pic:cNvPicPr>
+                  </pic:nvPicPr>
                   <pic:blipFill>
-                    <a:blip r:embed="rId13">
+                    <a:blip r:embed="rId16">
                       <a:extLst>
                         <a:ext uri="{28A0092B-C50C-407E-A947-70E740481C1C}">
                           <a14:useLocalDpi xmlns:a14="http://schemas.microsoft.com/office/drawing/2010/main" val="0"/>
@@ -6123,10 +7210,173 @@
     </w:p>
     <w:p>
       <w:r>
-        <w:t xml:space="preserve">We can observe the same tendency – the Ordered AlphaBeta player reaches the furthest depth, while the Minimax player reaches the shallowest. </w:t>
-      </w:r>
-      <w:r>
-        <w:t>Another interesting graph to look at is the Minimax value returned. We can see that Ordered AlphaBeta succeeds to return the biggest value for a given time, thus providing us with the most beneficial (according to heuristics) move.</w:t>
+        <w:t>We can see that, as the agent has more time, the Minimax Value of the found solution</w:t>
+      </w:r>
+      <w:r>
+        <w:t xml:space="preserve"> gets higher</w:t>
+      </w:r>
+      <w:r>
+        <w:t>. Thus, also, if the depth gets deeper, the value of the solution improves. Thus, at every new depth, we would find a better solution</w:t>
+      </w:r>
+      <w:r>
+        <w:t xml:space="preserve"> (due to heuristics). And </w:t>
+      </w:r>
+      <w:proofErr w:type="gramStart"/>
+      <w:r>
+        <w:t>it’s</w:t>
+      </w:r>
+      <w:proofErr w:type="gramEnd"/>
+      <w:r>
+        <w:t xml:space="preserve"> logical – as the agent expands the search, it will find a node with a smaller distance to the enemy player – and this is one of our heuristics.</w:t>
+      </w:r>
+      <w:r>
+        <w:t xml:space="preserve"> </w:t>
+      </w:r>
+    </w:p>
+    <w:p>
+      <w:r>
+        <w:br w:type="page"/>
+      </w:r>
+    </w:p>
+    <w:p>
+      <w:pPr>
+        <w:pStyle w:val="Heading2"/>
+        <w:numPr>
+          <w:ilvl w:val="0"/>
+          <w:numId w:val="2"/>
+        </w:numPr>
+      </w:pPr>
+      <w:r>
+        <w:lastRenderedPageBreak/>
+        <w:t xml:space="preserve">  </w:t>
+      </w:r>
+    </w:p>
+    <w:p/>
+    <w:p>
+      <w:r>
+        <w:t>Two agents were created</w:t>
+      </w:r>
+    </w:p>
+    <w:p>
+      <w:r>
+        <w:t xml:space="preserve">The difference in the Heuristics was only the </w:t>
+      </w:r>
+      <w:proofErr w:type="spellStart"/>
+      <w:r>
+        <w:t>MaxDistance</w:t>
+      </w:r>
+      <w:proofErr w:type="spellEnd"/>
+      <w:r>
+        <w:t xml:space="preserve"> parameter for the </w:t>
+      </w:r>
+      <w:proofErr w:type="spellStart"/>
+      <w:r>
+        <w:t>MaxGround</w:t>
+      </w:r>
+      <w:proofErr w:type="spellEnd"/>
+      <w:r>
+        <w:t xml:space="preserve"> heuristic</w:t>
+      </w:r>
+      <w:r>
+        <w:t xml:space="preserve"> calculation. </w:t>
+      </w:r>
+    </w:p>
+    <w:p>
+      <w:r>
+        <w:t xml:space="preserve">The radius of the </w:t>
+      </w:r>
+      <w:proofErr w:type="spellStart"/>
+      <w:r>
+        <w:t>MaxGround</w:t>
+      </w:r>
+      <w:proofErr w:type="spellEnd"/>
+      <w:r>
+        <w:t xml:space="preserve"> calculation was the following:</w:t>
+      </w:r>
+    </w:p>
+    <w:p>
+      <w:pPr>
+        <w:pStyle w:val="ListParagraph"/>
+        <w:numPr>
+          <w:ilvl w:val="0"/>
+          <w:numId w:val="13"/>
+        </w:numPr>
+      </w:pPr>
+      <w:proofErr w:type="gramStart"/>
+      <w:r>
+        <w:t>Heavy :</w:t>
+      </w:r>
+      <w:proofErr w:type="gramEnd"/>
+      <w:r>
+        <w:t xml:space="preserve"> 15</w:t>
+      </w:r>
+    </w:p>
+    <w:p>
+      <w:pPr>
+        <w:pStyle w:val="ListParagraph"/>
+        <w:numPr>
+          <w:ilvl w:val="0"/>
+          <w:numId w:val="13"/>
+        </w:numPr>
+      </w:pPr>
+      <w:r>
+        <w:t>Light: 5</w:t>
+      </w:r>
+    </w:p>
+    <w:p>
+      <w:r>
+        <w:t xml:space="preserve">To remind, this heuristic calculates the difference between the </w:t>
+      </w:r>
+      <w:proofErr w:type="gramStart"/>
+      <w:r>
+        <w:t>amount</w:t>
+      </w:r>
+      <w:proofErr w:type="gramEnd"/>
+      <w:r>
+        <w:t xml:space="preserve"> of</w:t>
+      </w:r>
+      <w:r>
+        <w:t xml:space="preserve"> free</w:t>
+      </w:r>
+      <w:r>
+        <w:t xml:space="preserve"> tiles that are closer to the agent and the amount which is closer to the enemy</w:t>
+      </w:r>
+      <w:r>
+        <w:t xml:space="preserve">. Only tiles below the </w:t>
+      </w:r>
+      <w:proofErr w:type="spellStart"/>
+      <w:r>
+        <w:t>MaxDistance</w:t>
+      </w:r>
+      <w:proofErr w:type="spellEnd"/>
+      <w:r>
+        <w:t xml:space="preserve"> are taken into account. The other 2 heuristics are light already, so they are left equal between the Agents.</w:t>
+      </w:r>
+    </w:p>
+    <w:p>
+      <w:r>
+        <w:t>What we expect:</w:t>
+      </w:r>
+    </w:p>
+    <w:p>
+      <w:pPr>
+        <w:pStyle w:val="ListParagraph"/>
+        <w:numPr>
+          <w:ilvl w:val="0"/>
+          <w:numId w:val="11"/>
+        </w:numPr>
+      </w:pPr>
+      <w:r>
+        <w:t xml:space="preserve">The Depth reached by the </w:t>
+      </w:r>
+      <w:r>
+        <w:t>Lite player should be higher, since the Heuristics calculation time is smaller</w:t>
+      </w:r>
+    </w:p>
+    <w:p/>
+    <w:p>
+      <w:r>
+        <w:t>And indeed:</w:t>
       </w:r>
     </w:p>
     <w:p>
@@ -6135,10 +7385,10 @@
           <w:noProof/>
         </w:rPr>
         <w:drawing>
-          <wp:inline distT="0" distB="0" distL="0" distR="0" wp14:anchorId="7D439CBC" wp14:editId="340329C9">
+          <wp:inline distT="0" distB="0" distL="0" distR="0" wp14:anchorId="7F14E9AE" wp14:editId="6055A5D4">
             <wp:extent cx="4389120" cy="3291840"/>
             <wp:effectExtent l="0" t="0" r="0" b="3810"/>
-            <wp:docPr id="12" name="Picture 12"/>
+            <wp:docPr id="10" name="Picture 10"/>
             <wp:cNvGraphicFramePr>
               <a:graphicFrameLocks xmlns:a="http://schemas.openxmlformats.org/drawingml/2006/main" noChangeAspect="1"/>
             </wp:cNvGraphicFramePr>
@@ -6146,13 +7396,13 @@
               <a:graphicData uri="http://schemas.openxmlformats.org/drawingml/2006/picture">
                 <pic:pic xmlns:pic="http://schemas.openxmlformats.org/drawingml/2006/picture">
                   <pic:nvPicPr>
-                    <pic:cNvPr id="0" name="Picture 6"/>
+                    <pic:cNvPr id="0" name="Picture 4"/>
                     <pic:cNvPicPr>
                       <a:picLocks noChangeAspect="1" noChangeArrowheads="1"/>
                     </pic:cNvPicPr>
                   </pic:nvPicPr>
                   <pic:blipFill>
-                    <a:blip r:embed="rId14">
+                    <a:blip r:embed="rId17">
                       <a:extLst>
                         <a:ext uri="{28A0092B-C50C-407E-A947-70E740481C1C}">
                           <a14:useLocalDpi xmlns:a14="http://schemas.microsoft.com/office/drawing/2010/main" val="0"/>
@@ -6184,100 +7434,22 @@
         </w:drawing>
       </w:r>
     </w:p>
-    <w:p>
-      <w:r>
-        <w:br w:type="page"/>
-      </w:r>
-    </w:p>
-    <w:p>
-      <w:pPr>
-        <w:pStyle w:val="Heading2"/>
-        <w:numPr>
-          <w:ilvl w:val="0"/>
-          <w:numId w:val="2"/>
-        </w:numPr>
-      </w:pPr>
+    <w:p/>
+    <w:p>
+      <w:r>
+        <w:t>We can see that this is the case.</w:t>
+      </w:r>
+      <w:r>
+        <w:t xml:space="preserve"> </w:t>
+      </w:r>
+      <w:r>
+        <w:t>Running some games between the agents.</w:t>
+      </w:r>
+    </w:p>
+    <w:p>
       <w:r>
         <w:lastRenderedPageBreak/>
-        <w:t xml:space="preserve">  </w:t>
-      </w:r>
-    </w:p>
-    <w:p/>
-    <w:p>
-      <w:r>
-        <w:t>Two agents were created</w:t>
-      </w:r>
-    </w:p>
-    <w:p>
-      <w:r>
-        <w:t xml:space="preserve">The difference in the Heuristics was only the </w:t>
-      </w:r>
-      <w:proofErr w:type="spellStart"/>
-      <w:r>
-        <w:t>MaxDistance</w:t>
-      </w:r>
-      <w:proofErr w:type="spellEnd"/>
-      <w:r>
-        <w:t xml:space="preserve"> parameter for the </w:t>
-      </w:r>
-      <w:proofErr w:type="spellStart"/>
-      <w:r>
-        <w:t>MaxGround</w:t>
-      </w:r>
-      <w:proofErr w:type="spellEnd"/>
-      <w:r>
-        <w:t xml:space="preserve"> calculation. To remind, this heuristic calculates the difference between the </w:t>
-      </w:r>
-      <w:proofErr w:type="gramStart"/>
-      <w:r>
-        <w:t>amount</w:t>
-      </w:r>
-      <w:proofErr w:type="gramEnd"/>
-      <w:r>
-        <w:t xml:space="preserve"> of</w:t>
-      </w:r>
-      <w:r>
-        <w:t xml:space="preserve"> free</w:t>
-      </w:r>
-      <w:r>
-        <w:t xml:space="preserve"> tiles that are closer to the agent and the amount which is closer to the enemy</w:t>
-      </w:r>
-      <w:r>
-        <w:t xml:space="preserve">. Only tiles below the </w:t>
-      </w:r>
-      <w:proofErr w:type="spellStart"/>
-      <w:r>
-        <w:t>MaxDistance</w:t>
-      </w:r>
-      <w:proofErr w:type="spellEnd"/>
-      <w:r>
-        <w:t xml:space="preserve"> are taken into account. The other 2 heuristics are light already, so they are left equal between the Agents.</w:t>
-      </w:r>
-    </w:p>
-    <w:p>
-      <w:r>
-        <w:t>What we expect:</w:t>
-      </w:r>
-    </w:p>
-    <w:p>
-      <w:pPr>
-        <w:pStyle w:val="ListParagraph"/>
-        <w:numPr>
-          <w:ilvl w:val="0"/>
-          <w:numId w:val="11"/>
-        </w:numPr>
-      </w:pPr>
-      <w:r>
-        <w:t xml:space="preserve">The Depth reached by the </w:t>
-      </w:r>
-      <w:r>
-        <w:t>Lite player should be higher, since the Heuristics calculation time is smaller</w:t>
-      </w:r>
-    </w:p>
-    <w:p/>
-    <w:p>
-      <w:r>
-        <w:t>And indeed:</w:t>
+        <w:t>First of all, we can indeed see that the Agent with the Lite heuristic reaches bigger depth during the game:</w:t>
       </w:r>
     </w:p>
     <w:p>
@@ -6286,10 +7458,10 @@
           <w:noProof/>
         </w:rPr>
         <w:drawing>
-          <wp:inline distT="0" distB="0" distL="0" distR="0" wp14:anchorId="7F14E9AE" wp14:editId="6055A5D4">
-            <wp:extent cx="4389120" cy="3291840"/>
-            <wp:effectExtent l="0" t="0" r="0" b="3810"/>
-            <wp:docPr id="10" name="Picture 10"/>
+          <wp:inline distT="0" distB="0" distL="0" distR="0" wp14:anchorId="3DB2B7A0" wp14:editId="0C3B5A0F">
+            <wp:extent cx="5324475" cy="2466975"/>
+            <wp:effectExtent l="0" t="0" r="9525" b="9525"/>
+            <wp:docPr id="8" name="Picture 8"/>
             <wp:cNvGraphicFramePr>
               <a:graphicFrameLocks xmlns:a="http://schemas.openxmlformats.org/drawingml/2006/main" noChangeAspect="1"/>
             </wp:cNvGraphicFramePr>
@@ -6297,36 +7469,23 @@
               <a:graphicData uri="http://schemas.openxmlformats.org/drawingml/2006/picture">
                 <pic:pic xmlns:pic="http://schemas.openxmlformats.org/drawingml/2006/picture">
                   <pic:nvPicPr>
-                    <pic:cNvPr id="0" name="Picture 4"/>
-                    <pic:cNvPicPr>
-                      <a:picLocks noChangeAspect="1" noChangeArrowheads="1"/>
-                    </pic:cNvPicPr>
+                    <pic:cNvPr id="1" name=""/>
+                    <pic:cNvPicPr/>
                   </pic:nvPicPr>
                   <pic:blipFill>
-                    <a:blip r:embed="rId15">
-                      <a:extLst>
-                        <a:ext uri="{28A0092B-C50C-407E-A947-70E740481C1C}">
-                          <a14:useLocalDpi xmlns:a14="http://schemas.microsoft.com/office/drawing/2010/main" val="0"/>
-                        </a:ext>
-                      </a:extLst>
-                    </a:blip>
-                    <a:srcRect/>
+                    <a:blip r:embed="rId18"/>
                     <a:stretch>
                       <a:fillRect/>
                     </a:stretch>
                   </pic:blipFill>
-                  <pic:spPr bwMode="auto">
+                  <pic:spPr>
                     <a:xfrm>
                       <a:off x="0" y="0"/>
-                      <a:ext cx="4389120" cy="3291840"/>
+                      <a:ext cx="5324475" cy="2466975"/>
                     </a:xfrm>
                     <a:prstGeom prst="rect">
                       <a:avLst/>
                     </a:prstGeom>
-                    <a:noFill/>
-                    <a:ln>
-                      <a:noFill/>
-                    </a:ln>
                   </pic:spPr>
                 </pic:pic>
               </a:graphicData>
@@ -6334,20 +7493,548 @@
           </wp:inline>
         </w:drawing>
       </w:r>
+      <w:r>
+        <w:t xml:space="preserve"> </w:t>
+      </w:r>
+    </w:p>
+    <w:p>
+      <w:r>
+        <w:t xml:space="preserve">The smaller value of the </w:t>
+      </w:r>
+      <w:proofErr w:type="spellStart"/>
+      <w:r>
+        <w:t>HeavePlayer</w:t>
+      </w:r>
+      <w:proofErr w:type="spellEnd"/>
+      <w:r>
+        <w:t xml:space="preserve"> is because the initial state has changed of course.</w:t>
+      </w:r>
     </w:p>
     <w:p/>
-    <w:p>
-      <w:r>
-        <w:t>We can see that this is the case.</w:t>
+    <w:p/>
+    <w:tbl>
+      <w:tblPr>
+        <w:tblStyle w:val="TableGrid"/>
+        <w:tblW w:w="0" w:type="auto"/>
+        <w:tblLook w:val="04A0" w:firstRow="1" w:lastRow="0" w:firstColumn="1" w:lastColumn="0" w:noHBand="0" w:noVBand="1"/>
+      </w:tblPr>
+      <w:tblGrid>
+        <w:gridCol w:w="3116"/>
+        <w:gridCol w:w="3117"/>
+        <w:gridCol w:w="3117"/>
+      </w:tblGrid>
+      <w:tr>
+        <w:tc>
+          <w:tcPr>
+            <w:tcW w:w="3116" w:type="dxa"/>
+            <w:shd w:val="clear" w:color="auto" w:fill="B4C6E7" w:themeFill="accent1" w:themeFillTint="66"/>
+          </w:tcPr>
+          <w:p>
+            <w:pPr>
+              <w:jc w:val="center"/>
+            </w:pPr>
+            <w:r>
+              <w:t>Board</w:t>
+            </w:r>
+          </w:p>
+        </w:tc>
+        <w:tc>
+          <w:tcPr>
+            <w:tcW w:w="3117" w:type="dxa"/>
+            <w:shd w:val="clear" w:color="auto" w:fill="B4C6E7" w:themeFill="accent1" w:themeFillTint="66"/>
+          </w:tcPr>
+          <w:p>
+            <w:pPr>
+              <w:jc w:val="center"/>
+            </w:pPr>
+            <w:r>
+              <w:t>Starting Agent</w:t>
+            </w:r>
+          </w:p>
+        </w:tc>
+        <w:tc>
+          <w:tcPr>
+            <w:tcW w:w="3117" w:type="dxa"/>
+            <w:shd w:val="clear" w:color="auto" w:fill="B4C6E7" w:themeFill="accent1" w:themeFillTint="66"/>
+          </w:tcPr>
+          <w:p>
+            <w:pPr>
+              <w:jc w:val="center"/>
+            </w:pPr>
+            <w:r>
+              <w:t>Result</w:t>
+            </w:r>
+          </w:p>
+        </w:tc>
+      </w:tr>
+      <w:tr>
+        <w:tc>
+          <w:tcPr>
+            <w:tcW w:w="3116" w:type="dxa"/>
+            <w:shd w:val="clear" w:color="auto" w:fill="DEEAF6" w:themeFill="accent5" w:themeFillTint="33"/>
+          </w:tcPr>
+          <w:p>
+            <w:pPr>
+              <w:jc w:val="center"/>
+            </w:pPr>
+            <w:r>
+              <w:t>0</w:t>
+            </w:r>
+          </w:p>
+        </w:tc>
+        <w:tc>
+          <w:tcPr>
+            <w:tcW w:w="3117" w:type="dxa"/>
+            <w:shd w:val="clear" w:color="auto" w:fill="DEEAF6" w:themeFill="accent5" w:themeFillTint="33"/>
+          </w:tcPr>
+          <w:p>
+            <w:pPr>
+              <w:jc w:val="center"/>
+            </w:pPr>
+            <w:r>
+              <w:t>Lite</w:t>
+            </w:r>
+          </w:p>
+        </w:tc>
+        <w:tc>
+          <w:tcPr>
+            <w:tcW w:w="3117" w:type="dxa"/>
+            <w:shd w:val="clear" w:color="auto" w:fill="FFF2CC" w:themeFill="accent4" w:themeFillTint="33"/>
+          </w:tcPr>
+          <w:p>
+            <w:pPr>
+              <w:jc w:val="center"/>
+            </w:pPr>
+            <w:r>
+              <w:t>Tie</w:t>
+            </w:r>
+          </w:p>
+        </w:tc>
+      </w:tr>
+      <w:tr>
+        <w:tc>
+          <w:tcPr>
+            <w:tcW w:w="3116" w:type="dxa"/>
+            <w:shd w:val="clear" w:color="auto" w:fill="DEEAF6" w:themeFill="accent5" w:themeFillTint="33"/>
+          </w:tcPr>
+          <w:p>
+            <w:pPr>
+              <w:jc w:val="center"/>
+            </w:pPr>
+            <w:r>
+              <w:t>0</w:t>
+            </w:r>
+          </w:p>
+        </w:tc>
+        <w:tc>
+          <w:tcPr>
+            <w:tcW w:w="3117" w:type="dxa"/>
+            <w:shd w:val="clear" w:color="auto" w:fill="DEEAF6" w:themeFill="accent5" w:themeFillTint="33"/>
+          </w:tcPr>
+          <w:p>
+            <w:pPr>
+              <w:jc w:val="center"/>
+            </w:pPr>
+            <w:r>
+              <w:t>Heavy</w:t>
+            </w:r>
+          </w:p>
+        </w:tc>
+        <w:tc>
+          <w:tcPr>
+            <w:tcW w:w="3117" w:type="dxa"/>
+            <w:shd w:val="clear" w:color="auto" w:fill="FFF2CC" w:themeFill="accent4" w:themeFillTint="33"/>
+          </w:tcPr>
+          <w:p>
+            <w:pPr>
+              <w:jc w:val="center"/>
+            </w:pPr>
+            <w:r>
+              <w:t>Tie</w:t>
+            </w:r>
+          </w:p>
+        </w:tc>
+      </w:tr>
+      <w:tr>
+        <w:tc>
+          <w:tcPr>
+            <w:tcW w:w="3116" w:type="dxa"/>
+            <w:shd w:val="clear" w:color="auto" w:fill="DEEAF6" w:themeFill="accent5" w:themeFillTint="33"/>
+          </w:tcPr>
+          <w:p>
+            <w:pPr>
+              <w:jc w:val="center"/>
+            </w:pPr>
+            <w:r>
+              <w:t>1</w:t>
+            </w:r>
+          </w:p>
+        </w:tc>
+        <w:tc>
+          <w:tcPr>
+            <w:tcW w:w="3117" w:type="dxa"/>
+            <w:shd w:val="clear" w:color="auto" w:fill="DEEAF6" w:themeFill="accent5" w:themeFillTint="33"/>
+          </w:tcPr>
+          <w:p>
+            <w:pPr>
+              <w:jc w:val="center"/>
+            </w:pPr>
+            <w:r>
+              <w:t>Lite</w:t>
+            </w:r>
+          </w:p>
+        </w:tc>
+        <w:tc>
+          <w:tcPr>
+            <w:tcW w:w="3117" w:type="dxa"/>
+            <w:shd w:val="clear" w:color="auto" w:fill="FFF2CC" w:themeFill="accent4" w:themeFillTint="33"/>
+          </w:tcPr>
+          <w:p>
+            <w:pPr>
+              <w:jc w:val="center"/>
+            </w:pPr>
+            <w:r>
+              <w:t>Tie</w:t>
+            </w:r>
+          </w:p>
+        </w:tc>
+      </w:tr>
+      <w:tr>
+        <w:tc>
+          <w:tcPr>
+            <w:tcW w:w="3116" w:type="dxa"/>
+            <w:shd w:val="clear" w:color="auto" w:fill="DEEAF6" w:themeFill="accent5" w:themeFillTint="33"/>
+          </w:tcPr>
+          <w:p>
+            <w:pPr>
+              <w:jc w:val="center"/>
+            </w:pPr>
+            <w:r>
+              <w:t>1</w:t>
+            </w:r>
+          </w:p>
+        </w:tc>
+        <w:tc>
+          <w:tcPr>
+            <w:tcW w:w="3117" w:type="dxa"/>
+            <w:shd w:val="clear" w:color="auto" w:fill="DEEAF6" w:themeFill="accent5" w:themeFillTint="33"/>
+          </w:tcPr>
+          <w:p>
+            <w:pPr>
+              <w:jc w:val="center"/>
+            </w:pPr>
+            <w:r>
+              <w:t>Heavy</w:t>
+            </w:r>
+          </w:p>
+        </w:tc>
+        <w:tc>
+          <w:tcPr>
+            <w:tcW w:w="3117" w:type="dxa"/>
+            <w:shd w:val="clear" w:color="auto" w:fill="FFF2CC" w:themeFill="accent4" w:themeFillTint="33"/>
+          </w:tcPr>
+          <w:p>
+            <w:pPr>
+              <w:jc w:val="center"/>
+            </w:pPr>
+            <w:r>
+              <w:t>Tie</w:t>
+            </w:r>
+          </w:p>
+        </w:tc>
+      </w:tr>
+      <w:tr>
+        <w:tc>
+          <w:tcPr>
+            <w:tcW w:w="3116" w:type="dxa"/>
+            <w:shd w:val="clear" w:color="auto" w:fill="DEEAF6" w:themeFill="accent5" w:themeFillTint="33"/>
+          </w:tcPr>
+          <w:p>
+            <w:pPr>
+              <w:jc w:val="center"/>
+            </w:pPr>
+            <w:r>
+              <w:t>2</w:t>
+            </w:r>
+          </w:p>
+        </w:tc>
+        <w:tc>
+          <w:tcPr>
+            <w:tcW w:w="3117" w:type="dxa"/>
+            <w:shd w:val="clear" w:color="auto" w:fill="DEEAF6" w:themeFill="accent5" w:themeFillTint="33"/>
+          </w:tcPr>
+          <w:p>
+            <w:pPr>
+              <w:jc w:val="center"/>
+            </w:pPr>
+            <w:r>
+              <w:t>Lite</w:t>
+            </w:r>
+          </w:p>
+        </w:tc>
+        <w:tc>
+          <w:tcPr>
+            <w:tcW w:w="3117" w:type="dxa"/>
+            <w:shd w:val="clear" w:color="auto" w:fill="FFF2CC" w:themeFill="accent4" w:themeFillTint="33"/>
+          </w:tcPr>
+          <w:p>
+            <w:pPr>
+              <w:jc w:val="center"/>
+            </w:pPr>
+            <w:r>
+              <w:t>Tie</w:t>
+            </w:r>
+          </w:p>
+        </w:tc>
+      </w:tr>
+      <w:tr>
+        <w:tc>
+          <w:tcPr>
+            <w:tcW w:w="3116" w:type="dxa"/>
+            <w:shd w:val="clear" w:color="auto" w:fill="DEEAF6" w:themeFill="accent5" w:themeFillTint="33"/>
+          </w:tcPr>
+          <w:p>
+            <w:pPr>
+              <w:jc w:val="center"/>
+            </w:pPr>
+            <w:r>
+              <w:t>2</w:t>
+            </w:r>
+          </w:p>
+        </w:tc>
+        <w:tc>
+          <w:tcPr>
+            <w:tcW w:w="3117" w:type="dxa"/>
+            <w:shd w:val="clear" w:color="auto" w:fill="DEEAF6" w:themeFill="accent5" w:themeFillTint="33"/>
+          </w:tcPr>
+          <w:p>
+            <w:pPr>
+              <w:jc w:val="center"/>
+            </w:pPr>
+            <w:r>
+              <w:t>Heavy</w:t>
+            </w:r>
+          </w:p>
+        </w:tc>
+        <w:tc>
+          <w:tcPr>
+            <w:tcW w:w="3117" w:type="dxa"/>
+            <w:shd w:val="clear" w:color="auto" w:fill="FFF2CC" w:themeFill="accent4" w:themeFillTint="33"/>
+          </w:tcPr>
+          <w:p>
+            <w:pPr>
+              <w:jc w:val="center"/>
+            </w:pPr>
+            <w:r>
+              <w:t>Tie</w:t>
+            </w:r>
+          </w:p>
+        </w:tc>
+      </w:tr>
+      <w:tr>
+        <w:tc>
+          <w:tcPr>
+            <w:tcW w:w="3116" w:type="dxa"/>
+            <w:shd w:val="clear" w:color="auto" w:fill="DEEAF6" w:themeFill="accent5" w:themeFillTint="33"/>
+          </w:tcPr>
+          <w:p>
+            <w:pPr>
+              <w:jc w:val="center"/>
+            </w:pPr>
+            <w:r>
+              <w:t>3</w:t>
+            </w:r>
+          </w:p>
+        </w:tc>
+        <w:tc>
+          <w:tcPr>
+            <w:tcW w:w="3117" w:type="dxa"/>
+            <w:shd w:val="clear" w:color="auto" w:fill="DEEAF6" w:themeFill="accent5" w:themeFillTint="33"/>
+          </w:tcPr>
+          <w:p>
+            <w:pPr>
+              <w:jc w:val="center"/>
+            </w:pPr>
+            <w:r>
+              <w:t>Lite</w:t>
+            </w:r>
+          </w:p>
+        </w:tc>
+        <w:tc>
+          <w:tcPr>
+            <w:tcW w:w="3117" w:type="dxa"/>
+            <w:shd w:val="clear" w:color="auto" w:fill="FFF2CC" w:themeFill="accent4" w:themeFillTint="33"/>
+          </w:tcPr>
+          <w:p>
+            <w:pPr>
+              <w:jc w:val="center"/>
+            </w:pPr>
+            <w:r>
+              <w:t>Tie</w:t>
+            </w:r>
+          </w:p>
+        </w:tc>
+      </w:tr>
+      <w:tr>
+        <w:tc>
+          <w:tcPr>
+            <w:tcW w:w="3116" w:type="dxa"/>
+            <w:shd w:val="clear" w:color="auto" w:fill="DEEAF6" w:themeFill="accent5" w:themeFillTint="33"/>
+          </w:tcPr>
+          <w:p>
+            <w:pPr>
+              <w:jc w:val="center"/>
+            </w:pPr>
+            <w:r>
+              <w:t>3</w:t>
+            </w:r>
+          </w:p>
+        </w:tc>
+        <w:tc>
+          <w:tcPr>
+            <w:tcW w:w="3117" w:type="dxa"/>
+            <w:shd w:val="clear" w:color="auto" w:fill="DEEAF6" w:themeFill="accent5" w:themeFillTint="33"/>
+          </w:tcPr>
+          <w:p>
+            <w:pPr>
+              <w:jc w:val="center"/>
+            </w:pPr>
+            <w:r>
+              <w:t>Heavy</w:t>
+            </w:r>
+          </w:p>
+        </w:tc>
+        <w:tc>
+          <w:tcPr>
+            <w:tcW w:w="3117" w:type="dxa"/>
+            <w:shd w:val="clear" w:color="auto" w:fill="FFF2CC" w:themeFill="accent4" w:themeFillTint="33"/>
+          </w:tcPr>
+          <w:p>
+            <w:pPr>
+              <w:jc w:val="center"/>
+            </w:pPr>
+            <w:r>
+              <w:t>Tie</w:t>
+            </w:r>
+          </w:p>
+        </w:tc>
+      </w:tr>
+      <w:tr>
+        <w:tc>
+          <w:tcPr>
+            <w:tcW w:w="3116" w:type="dxa"/>
+            <w:shd w:val="clear" w:color="auto" w:fill="DEEAF6" w:themeFill="accent5" w:themeFillTint="33"/>
+          </w:tcPr>
+          <w:p>
+            <w:pPr>
+              <w:jc w:val="center"/>
+            </w:pPr>
+            <w:r>
+              <w:t>4</w:t>
+            </w:r>
+          </w:p>
+        </w:tc>
+        <w:tc>
+          <w:tcPr>
+            <w:tcW w:w="3117" w:type="dxa"/>
+            <w:shd w:val="clear" w:color="auto" w:fill="DEEAF6" w:themeFill="accent5" w:themeFillTint="33"/>
+          </w:tcPr>
+          <w:p>
+            <w:pPr>
+              <w:jc w:val="center"/>
+            </w:pPr>
+            <w:r>
+              <w:t>Lite</w:t>
+            </w:r>
+          </w:p>
+        </w:tc>
+        <w:tc>
+          <w:tcPr>
+            <w:tcW w:w="3117" w:type="dxa"/>
+            <w:shd w:val="clear" w:color="auto" w:fill="C5E0B3" w:themeFill="accent6" w:themeFillTint="66"/>
+          </w:tcPr>
+          <w:p>
+            <w:pPr>
+              <w:jc w:val="center"/>
+            </w:pPr>
+            <w:r>
+              <w:t>Heavy wins</w:t>
+            </w:r>
+          </w:p>
+        </w:tc>
+      </w:tr>
+      <w:tr>
+        <w:tc>
+          <w:tcPr>
+            <w:tcW w:w="3116" w:type="dxa"/>
+            <w:shd w:val="clear" w:color="auto" w:fill="DEEAF6" w:themeFill="accent5" w:themeFillTint="33"/>
+          </w:tcPr>
+          <w:p>
+            <w:pPr>
+              <w:jc w:val="center"/>
+            </w:pPr>
+            <w:r>
+              <w:t>4</w:t>
+            </w:r>
+          </w:p>
+        </w:tc>
+        <w:tc>
+          <w:tcPr>
+            <w:tcW w:w="3117" w:type="dxa"/>
+            <w:shd w:val="clear" w:color="auto" w:fill="DEEAF6" w:themeFill="accent5" w:themeFillTint="33"/>
+          </w:tcPr>
+          <w:p>
+            <w:pPr>
+              <w:jc w:val="center"/>
+            </w:pPr>
+            <w:r>
+              <w:t>Heavy</w:t>
+            </w:r>
+          </w:p>
+        </w:tc>
+        <w:tc>
+          <w:tcPr>
+            <w:tcW w:w="3117" w:type="dxa"/>
+            <w:shd w:val="clear" w:color="auto" w:fill="C5E0B3" w:themeFill="accent6" w:themeFillTint="66"/>
+          </w:tcPr>
+          <w:p>
+            <w:pPr>
+              <w:jc w:val="center"/>
+            </w:pPr>
+            <w:r>
+              <w:t>Heavy wins</w:t>
+            </w:r>
+          </w:p>
+        </w:tc>
+      </w:tr>
+    </w:tbl>
+    <w:p/>
+    <w:p>
+      <w:r>
+        <w:t>We can see that there is an advantage in the Heavy Heuristics</w:t>
+      </w:r>
+      <w:r>
+        <w:t>. This is the agent which was chosen for the competition.</w:t>
       </w:r>
     </w:p>
     <w:p/>
     <w:p/>
     <w:p/>
+    <w:p/>
+    <w:p>
+      <w:pPr>
+        <w:jc w:val="center"/>
+      </w:pPr>
+      <w:r>
+        <w:t>The end</w:t>
+      </w:r>
+    </w:p>
     <w:sectPr>
       <w:pgSz w:w="12240" w:h="15840"/>
       <w:pgMar w:top="1440" w:right="1440" w:bottom="1440" w:left="1440" w:header="720" w:footer="720" w:gutter="0"/>
+      <w:pgNumType w:start="0"/>
       <w:cols w:space="720"/>
+      <w:titlePg/>
       <w:docGrid w:linePitch="360"/>
     </w:sectPr>
   </w:body>
@@ -6372,7 +8059,7 @@
         <w:rFonts w:ascii="Symbol" w:hAnsi="Symbol" w:hint="default"/>
       </w:rPr>
     </w:lvl>
-    <w:lvl w:ilvl="1" w:tplc="04090003" w:tentative="1">
+    <w:lvl w:ilvl="1" w:tplc="04090003">
       <w:start w:val="1"/>
       <w:numFmt w:val="bullet"/>
       <w:lvlText w:val="o"/>
@@ -6384,7 +8071,7 @@
         <w:rFonts w:ascii="Courier New" w:hAnsi="Courier New" w:cs="Courier New" w:hint="default"/>
       </w:rPr>
     </w:lvl>
-    <w:lvl w:ilvl="2" w:tplc="04090005" w:tentative="1">
+    <w:lvl w:ilvl="2" w:tplc="04090005">
       <w:start w:val="1"/>
       <w:numFmt w:val="bullet"/>
       <w:lvlText w:val=""/>
@@ -6898,6 +8585,119 @@
     </w:lvl>
   </w:abstractNum>
   <w:abstractNum w:abstractNumId="5" w15:restartNumberingAfterBreak="0">
+    <w:nsid w:val="21D92F74"/>
+    <w:multiLevelType w:val="hybridMultilevel"/>
+    <w:tmpl w:val="7968FB26"/>
+    <w:lvl w:ilvl="0" w:tplc="04090001">
+      <w:start w:val="1"/>
+      <w:numFmt w:val="bullet"/>
+      <w:lvlText w:val=""/>
+      <w:lvlJc w:val="left"/>
+      <w:pPr>
+        <w:ind w:left="720" w:hanging="360"/>
+      </w:pPr>
+      <w:rPr>
+        <w:rFonts w:ascii="Symbol" w:hAnsi="Symbol" w:hint="default"/>
+      </w:rPr>
+    </w:lvl>
+    <w:lvl w:ilvl="1" w:tplc="04090003" w:tentative="1">
+      <w:start w:val="1"/>
+      <w:numFmt w:val="bullet"/>
+      <w:lvlText w:val="o"/>
+      <w:lvlJc w:val="left"/>
+      <w:pPr>
+        <w:ind w:left="1440" w:hanging="360"/>
+      </w:pPr>
+      <w:rPr>
+        <w:rFonts w:ascii="Courier New" w:hAnsi="Courier New" w:cs="Courier New" w:hint="default"/>
+      </w:rPr>
+    </w:lvl>
+    <w:lvl w:ilvl="2" w:tplc="04090005" w:tentative="1">
+      <w:start w:val="1"/>
+      <w:numFmt w:val="bullet"/>
+      <w:lvlText w:val=""/>
+      <w:lvlJc w:val="left"/>
+      <w:pPr>
+        <w:ind w:left="2160" w:hanging="360"/>
+      </w:pPr>
+      <w:rPr>
+        <w:rFonts w:ascii="Wingdings" w:hAnsi="Wingdings" w:hint="default"/>
+      </w:rPr>
+    </w:lvl>
+    <w:lvl w:ilvl="3" w:tplc="04090001" w:tentative="1">
+      <w:start w:val="1"/>
+      <w:numFmt w:val="bullet"/>
+      <w:lvlText w:val=""/>
+      <w:lvlJc w:val="left"/>
+      <w:pPr>
+        <w:ind w:left="2880" w:hanging="360"/>
+      </w:pPr>
+      <w:rPr>
+        <w:rFonts w:ascii="Symbol" w:hAnsi="Symbol" w:hint="default"/>
+      </w:rPr>
+    </w:lvl>
+    <w:lvl w:ilvl="4" w:tplc="04090003" w:tentative="1">
+      <w:start w:val="1"/>
+      <w:numFmt w:val="bullet"/>
+      <w:lvlText w:val="o"/>
+      <w:lvlJc w:val="left"/>
+      <w:pPr>
+        <w:ind w:left="3600" w:hanging="360"/>
+      </w:pPr>
+      <w:rPr>
+        <w:rFonts w:ascii="Courier New" w:hAnsi="Courier New" w:cs="Courier New" w:hint="default"/>
+      </w:rPr>
+    </w:lvl>
+    <w:lvl w:ilvl="5" w:tplc="04090005" w:tentative="1">
+      <w:start w:val="1"/>
+      <w:numFmt w:val="bullet"/>
+      <w:lvlText w:val=""/>
+      <w:lvlJc w:val="left"/>
+      <w:pPr>
+        <w:ind w:left="4320" w:hanging="360"/>
+      </w:pPr>
+      <w:rPr>
+        <w:rFonts w:ascii="Wingdings" w:hAnsi="Wingdings" w:hint="default"/>
+      </w:rPr>
+    </w:lvl>
+    <w:lvl w:ilvl="6" w:tplc="04090001" w:tentative="1">
+      <w:start w:val="1"/>
+      <w:numFmt w:val="bullet"/>
+      <w:lvlText w:val=""/>
+      <w:lvlJc w:val="left"/>
+      <w:pPr>
+        <w:ind w:left="5040" w:hanging="360"/>
+      </w:pPr>
+      <w:rPr>
+        <w:rFonts w:ascii="Symbol" w:hAnsi="Symbol" w:hint="default"/>
+      </w:rPr>
+    </w:lvl>
+    <w:lvl w:ilvl="7" w:tplc="04090003" w:tentative="1">
+      <w:start w:val="1"/>
+      <w:numFmt w:val="bullet"/>
+      <w:lvlText w:val="o"/>
+      <w:lvlJc w:val="left"/>
+      <w:pPr>
+        <w:ind w:left="5760" w:hanging="360"/>
+      </w:pPr>
+      <w:rPr>
+        <w:rFonts w:ascii="Courier New" w:hAnsi="Courier New" w:cs="Courier New" w:hint="default"/>
+      </w:rPr>
+    </w:lvl>
+    <w:lvl w:ilvl="8" w:tplc="04090005" w:tentative="1">
+      <w:start w:val="1"/>
+      <w:numFmt w:val="bullet"/>
+      <w:lvlText w:val=""/>
+      <w:lvlJc w:val="left"/>
+      <w:pPr>
+        <w:ind w:left="6480" w:hanging="360"/>
+      </w:pPr>
+      <w:rPr>
+        <w:rFonts w:ascii="Wingdings" w:hAnsi="Wingdings" w:hint="default"/>
+      </w:rPr>
+    </w:lvl>
+  </w:abstractNum>
+  <w:abstractNum w:abstractNumId="6" w15:restartNumberingAfterBreak="0">
     <w:nsid w:val="2B5C2CFC"/>
     <w:multiLevelType w:val="hybridMultilevel"/>
     <w:tmpl w:val="06DC9F08"/>
@@ -7010,7 +8810,120 @@
       </w:rPr>
     </w:lvl>
   </w:abstractNum>
-  <w:abstractNum w:abstractNumId="6" w15:restartNumberingAfterBreak="0">
+  <w:abstractNum w:abstractNumId="7" w15:restartNumberingAfterBreak="0">
+    <w:nsid w:val="2EF34FE4"/>
+    <w:multiLevelType w:val="hybridMultilevel"/>
+    <w:tmpl w:val="5B265516"/>
+    <w:lvl w:ilvl="0" w:tplc="04090001">
+      <w:start w:val="1"/>
+      <w:numFmt w:val="bullet"/>
+      <w:lvlText w:val=""/>
+      <w:lvlJc w:val="left"/>
+      <w:pPr>
+        <w:ind w:left="720" w:hanging="360"/>
+      </w:pPr>
+      <w:rPr>
+        <w:rFonts w:ascii="Symbol" w:hAnsi="Symbol" w:hint="default"/>
+      </w:rPr>
+    </w:lvl>
+    <w:lvl w:ilvl="1" w:tplc="04090003" w:tentative="1">
+      <w:start w:val="1"/>
+      <w:numFmt w:val="bullet"/>
+      <w:lvlText w:val="o"/>
+      <w:lvlJc w:val="left"/>
+      <w:pPr>
+        <w:ind w:left="1440" w:hanging="360"/>
+      </w:pPr>
+      <w:rPr>
+        <w:rFonts w:ascii="Courier New" w:hAnsi="Courier New" w:cs="Courier New" w:hint="default"/>
+      </w:rPr>
+    </w:lvl>
+    <w:lvl w:ilvl="2" w:tplc="04090005" w:tentative="1">
+      <w:start w:val="1"/>
+      <w:numFmt w:val="bullet"/>
+      <w:lvlText w:val=""/>
+      <w:lvlJc w:val="left"/>
+      <w:pPr>
+        <w:ind w:left="2160" w:hanging="360"/>
+      </w:pPr>
+      <w:rPr>
+        <w:rFonts w:ascii="Wingdings" w:hAnsi="Wingdings" w:hint="default"/>
+      </w:rPr>
+    </w:lvl>
+    <w:lvl w:ilvl="3" w:tplc="04090001" w:tentative="1">
+      <w:start w:val="1"/>
+      <w:numFmt w:val="bullet"/>
+      <w:lvlText w:val=""/>
+      <w:lvlJc w:val="left"/>
+      <w:pPr>
+        <w:ind w:left="2880" w:hanging="360"/>
+      </w:pPr>
+      <w:rPr>
+        <w:rFonts w:ascii="Symbol" w:hAnsi="Symbol" w:hint="default"/>
+      </w:rPr>
+    </w:lvl>
+    <w:lvl w:ilvl="4" w:tplc="04090003" w:tentative="1">
+      <w:start w:val="1"/>
+      <w:numFmt w:val="bullet"/>
+      <w:lvlText w:val="o"/>
+      <w:lvlJc w:val="left"/>
+      <w:pPr>
+        <w:ind w:left="3600" w:hanging="360"/>
+      </w:pPr>
+      <w:rPr>
+        <w:rFonts w:ascii="Courier New" w:hAnsi="Courier New" w:cs="Courier New" w:hint="default"/>
+      </w:rPr>
+    </w:lvl>
+    <w:lvl w:ilvl="5" w:tplc="04090005" w:tentative="1">
+      <w:start w:val="1"/>
+      <w:numFmt w:val="bullet"/>
+      <w:lvlText w:val=""/>
+      <w:lvlJc w:val="left"/>
+      <w:pPr>
+        <w:ind w:left="4320" w:hanging="360"/>
+      </w:pPr>
+      <w:rPr>
+        <w:rFonts w:ascii="Wingdings" w:hAnsi="Wingdings" w:hint="default"/>
+      </w:rPr>
+    </w:lvl>
+    <w:lvl w:ilvl="6" w:tplc="04090001" w:tentative="1">
+      <w:start w:val="1"/>
+      <w:numFmt w:val="bullet"/>
+      <w:lvlText w:val=""/>
+      <w:lvlJc w:val="left"/>
+      <w:pPr>
+        <w:ind w:left="5040" w:hanging="360"/>
+      </w:pPr>
+      <w:rPr>
+        <w:rFonts w:ascii="Symbol" w:hAnsi="Symbol" w:hint="default"/>
+      </w:rPr>
+    </w:lvl>
+    <w:lvl w:ilvl="7" w:tplc="04090003" w:tentative="1">
+      <w:start w:val="1"/>
+      <w:numFmt w:val="bullet"/>
+      <w:lvlText w:val="o"/>
+      <w:lvlJc w:val="left"/>
+      <w:pPr>
+        <w:ind w:left="5760" w:hanging="360"/>
+      </w:pPr>
+      <w:rPr>
+        <w:rFonts w:ascii="Courier New" w:hAnsi="Courier New" w:cs="Courier New" w:hint="default"/>
+      </w:rPr>
+    </w:lvl>
+    <w:lvl w:ilvl="8" w:tplc="04090005" w:tentative="1">
+      <w:start w:val="1"/>
+      <w:numFmt w:val="bullet"/>
+      <w:lvlText w:val=""/>
+      <w:lvlJc w:val="left"/>
+      <w:pPr>
+        <w:ind w:left="6480" w:hanging="360"/>
+      </w:pPr>
+      <w:rPr>
+        <w:rFonts w:ascii="Wingdings" w:hAnsi="Wingdings" w:hint="default"/>
+      </w:rPr>
+    </w:lvl>
+  </w:abstractNum>
+  <w:abstractNum w:abstractNumId="8" w15:restartNumberingAfterBreak="0">
     <w:nsid w:val="353D3050"/>
     <w:multiLevelType w:val="hybridMultilevel"/>
     <w:tmpl w:val="4B64D15C"/>
@@ -7123,10 +9036,10 @@
       </w:rPr>
     </w:lvl>
   </w:abstractNum>
-  <w:abstractNum w:abstractNumId="7" w15:restartNumberingAfterBreak="0">
+  <w:abstractNum w:abstractNumId="9" w15:restartNumberingAfterBreak="0">
     <w:nsid w:val="3D053128"/>
     <w:multiLevelType w:val="hybridMultilevel"/>
-    <w:tmpl w:val="51EE9C48"/>
+    <w:tmpl w:val="71D443E4"/>
     <w:lvl w:ilvl="0" w:tplc="0409000F">
       <w:start w:val="1"/>
       <w:numFmt w:val="decimal"/>
@@ -7139,7 +9052,7 @@
         <w:rFonts w:hint="default"/>
       </w:rPr>
     </w:lvl>
-    <w:lvl w:ilvl="1" w:tplc="04090019" w:tentative="1">
+    <w:lvl w:ilvl="1" w:tplc="04090019">
       <w:start w:val="1"/>
       <w:numFmt w:val="lowerLetter"/>
       <w:lvlText w:val="%2."/>
@@ -7212,7 +9125,7 @@
       </w:pPr>
     </w:lvl>
   </w:abstractNum>
-  <w:abstractNum w:abstractNumId="8" w15:restartNumberingAfterBreak="0">
+  <w:abstractNum w:abstractNumId="10" w15:restartNumberingAfterBreak="0">
     <w:nsid w:val="4D1C004E"/>
     <w:multiLevelType w:val="hybridMultilevel"/>
     <w:tmpl w:val="E926E926"/>
@@ -7325,7 +9238,7 @@
       </w:rPr>
     </w:lvl>
   </w:abstractNum>
-  <w:abstractNum w:abstractNumId="9" w15:restartNumberingAfterBreak="0">
+  <w:abstractNum w:abstractNumId="11" w15:restartNumberingAfterBreak="0">
     <w:nsid w:val="6455701B"/>
     <w:multiLevelType w:val="hybridMultilevel"/>
     <w:tmpl w:val="F3909980"/>
@@ -7414,7 +9327,7 @@
       </w:pPr>
     </w:lvl>
   </w:abstractNum>
-  <w:abstractNum w:abstractNumId="10" w15:restartNumberingAfterBreak="0">
+  <w:abstractNum w:abstractNumId="12" w15:restartNumberingAfterBreak="0">
     <w:nsid w:val="69163079"/>
     <w:multiLevelType w:val="hybridMultilevel"/>
     <w:tmpl w:val="DED42500"/>
@@ -7501,16 +9414,242 @@
       <w:pPr>
         <w:ind w:left="6480" w:hanging="180"/>
       </w:pPr>
+    </w:lvl>
+  </w:abstractNum>
+  <w:abstractNum w:abstractNumId="13" w15:restartNumberingAfterBreak="0">
+    <w:nsid w:val="6D760601"/>
+    <w:multiLevelType w:val="hybridMultilevel"/>
+    <w:tmpl w:val="2E887820"/>
+    <w:lvl w:ilvl="0" w:tplc="04090001">
+      <w:start w:val="1"/>
+      <w:numFmt w:val="bullet"/>
+      <w:lvlText w:val=""/>
+      <w:lvlJc w:val="left"/>
+      <w:pPr>
+        <w:ind w:left="720" w:hanging="360"/>
+      </w:pPr>
+      <w:rPr>
+        <w:rFonts w:ascii="Symbol" w:hAnsi="Symbol" w:hint="default"/>
+      </w:rPr>
+    </w:lvl>
+    <w:lvl w:ilvl="1" w:tplc="04090003" w:tentative="1">
+      <w:start w:val="1"/>
+      <w:numFmt w:val="bullet"/>
+      <w:lvlText w:val="o"/>
+      <w:lvlJc w:val="left"/>
+      <w:pPr>
+        <w:ind w:left="1440" w:hanging="360"/>
+      </w:pPr>
+      <w:rPr>
+        <w:rFonts w:ascii="Courier New" w:hAnsi="Courier New" w:cs="Courier New" w:hint="default"/>
+      </w:rPr>
+    </w:lvl>
+    <w:lvl w:ilvl="2" w:tplc="04090005" w:tentative="1">
+      <w:start w:val="1"/>
+      <w:numFmt w:val="bullet"/>
+      <w:lvlText w:val=""/>
+      <w:lvlJc w:val="left"/>
+      <w:pPr>
+        <w:ind w:left="2160" w:hanging="360"/>
+      </w:pPr>
+      <w:rPr>
+        <w:rFonts w:ascii="Wingdings" w:hAnsi="Wingdings" w:hint="default"/>
+      </w:rPr>
+    </w:lvl>
+    <w:lvl w:ilvl="3" w:tplc="04090001" w:tentative="1">
+      <w:start w:val="1"/>
+      <w:numFmt w:val="bullet"/>
+      <w:lvlText w:val=""/>
+      <w:lvlJc w:val="left"/>
+      <w:pPr>
+        <w:ind w:left="2880" w:hanging="360"/>
+      </w:pPr>
+      <w:rPr>
+        <w:rFonts w:ascii="Symbol" w:hAnsi="Symbol" w:hint="default"/>
+      </w:rPr>
+    </w:lvl>
+    <w:lvl w:ilvl="4" w:tplc="04090003" w:tentative="1">
+      <w:start w:val="1"/>
+      <w:numFmt w:val="bullet"/>
+      <w:lvlText w:val="o"/>
+      <w:lvlJc w:val="left"/>
+      <w:pPr>
+        <w:ind w:left="3600" w:hanging="360"/>
+      </w:pPr>
+      <w:rPr>
+        <w:rFonts w:ascii="Courier New" w:hAnsi="Courier New" w:cs="Courier New" w:hint="default"/>
+      </w:rPr>
+    </w:lvl>
+    <w:lvl w:ilvl="5" w:tplc="04090005" w:tentative="1">
+      <w:start w:val="1"/>
+      <w:numFmt w:val="bullet"/>
+      <w:lvlText w:val=""/>
+      <w:lvlJc w:val="left"/>
+      <w:pPr>
+        <w:ind w:left="4320" w:hanging="360"/>
+      </w:pPr>
+      <w:rPr>
+        <w:rFonts w:ascii="Wingdings" w:hAnsi="Wingdings" w:hint="default"/>
+      </w:rPr>
+    </w:lvl>
+    <w:lvl w:ilvl="6" w:tplc="04090001" w:tentative="1">
+      <w:start w:val="1"/>
+      <w:numFmt w:val="bullet"/>
+      <w:lvlText w:val=""/>
+      <w:lvlJc w:val="left"/>
+      <w:pPr>
+        <w:ind w:left="5040" w:hanging="360"/>
+      </w:pPr>
+      <w:rPr>
+        <w:rFonts w:ascii="Symbol" w:hAnsi="Symbol" w:hint="default"/>
+      </w:rPr>
+    </w:lvl>
+    <w:lvl w:ilvl="7" w:tplc="04090003" w:tentative="1">
+      <w:start w:val="1"/>
+      <w:numFmt w:val="bullet"/>
+      <w:lvlText w:val="o"/>
+      <w:lvlJc w:val="left"/>
+      <w:pPr>
+        <w:ind w:left="5760" w:hanging="360"/>
+      </w:pPr>
+      <w:rPr>
+        <w:rFonts w:ascii="Courier New" w:hAnsi="Courier New" w:cs="Courier New" w:hint="default"/>
+      </w:rPr>
+    </w:lvl>
+    <w:lvl w:ilvl="8" w:tplc="04090005" w:tentative="1">
+      <w:start w:val="1"/>
+      <w:numFmt w:val="bullet"/>
+      <w:lvlText w:val=""/>
+      <w:lvlJc w:val="left"/>
+      <w:pPr>
+        <w:ind w:left="6480" w:hanging="360"/>
+      </w:pPr>
+      <w:rPr>
+        <w:rFonts w:ascii="Wingdings" w:hAnsi="Wingdings" w:hint="default"/>
+      </w:rPr>
+    </w:lvl>
+  </w:abstractNum>
+  <w:abstractNum w:abstractNumId="14" w15:restartNumberingAfterBreak="0">
+    <w:nsid w:val="76852BB6"/>
+    <w:multiLevelType w:val="hybridMultilevel"/>
+    <w:tmpl w:val="785E3D2A"/>
+    <w:lvl w:ilvl="0" w:tplc="04090001">
+      <w:start w:val="1"/>
+      <w:numFmt w:val="bullet"/>
+      <w:lvlText w:val=""/>
+      <w:lvlJc w:val="left"/>
+      <w:pPr>
+        <w:ind w:left="720" w:hanging="360"/>
+      </w:pPr>
+      <w:rPr>
+        <w:rFonts w:ascii="Symbol" w:hAnsi="Symbol" w:hint="default"/>
+      </w:rPr>
+    </w:lvl>
+    <w:lvl w:ilvl="1" w:tplc="04090003" w:tentative="1">
+      <w:start w:val="1"/>
+      <w:numFmt w:val="bullet"/>
+      <w:lvlText w:val="o"/>
+      <w:lvlJc w:val="left"/>
+      <w:pPr>
+        <w:ind w:left="1440" w:hanging="360"/>
+      </w:pPr>
+      <w:rPr>
+        <w:rFonts w:ascii="Courier New" w:hAnsi="Courier New" w:cs="Courier New" w:hint="default"/>
+      </w:rPr>
+    </w:lvl>
+    <w:lvl w:ilvl="2" w:tplc="04090005" w:tentative="1">
+      <w:start w:val="1"/>
+      <w:numFmt w:val="bullet"/>
+      <w:lvlText w:val=""/>
+      <w:lvlJc w:val="left"/>
+      <w:pPr>
+        <w:ind w:left="2160" w:hanging="360"/>
+      </w:pPr>
+      <w:rPr>
+        <w:rFonts w:ascii="Wingdings" w:hAnsi="Wingdings" w:hint="default"/>
+      </w:rPr>
+    </w:lvl>
+    <w:lvl w:ilvl="3" w:tplc="04090001" w:tentative="1">
+      <w:start w:val="1"/>
+      <w:numFmt w:val="bullet"/>
+      <w:lvlText w:val=""/>
+      <w:lvlJc w:val="left"/>
+      <w:pPr>
+        <w:ind w:left="2880" w:hanging="360"/>
+      </w:pPr>
+      <w:rPr>
+        <w:rFonts w:ascii="Symbol" w:hAnsi="Symbol" w:hint="default"/>
+      </w:rPr>
+    </w:lvl>
+    <w:lvl w:ilvl="4" w:tplc="04090003" w:tentative="1">
+      <w:start w:val="1"/>
+      <w:numFmt w:val="bullet"/>
+      <w:lvlText w:val="o"/>
+      <w:lvlJc w:val="left"/>
+      <w:pPr>
+        <w:ind w:left="3600" w:hanging="360"/>
+      </w:pPr>
+      <w:rPr>
+        <w:rFonts w:ascii="Courier New" w:hAnsi="Courier New" w:cs="Courier New" w:hint="default"/>
+      </w:rPr>
+    </w:lvl>
+    <w:lvl w:ilvl="5" w:tplc="04090005" w:tentative="1">
+      <w:start w:val="1"/>
+      <w:numFmt w:val="bullet"/>
+      <w:lvlText w:val=""/>
+      <w:lvlJc w:val="left"/>
+      <w:pPr>
+        <w:ind w:left="4320" w:hanging="360"/>
+      </w:pPr>
+      <w:rPr>
+        <w:rFonts w:ascii="Wingdings" w:hAnsi="Wingdings" w:hint="default"/>
+      </w:rPr>
+    </w:lvl>
+    <w:lvl w:ilvl="6" w:tplc="04090001" w:tentative="1">
+      <w:start w:val="1"/>
+      <w:numFmt w:val="bullet"/>
+      <w:lvlText w:val=""/>
+      <w:lvlJc w:val="left"/>
+      <w:pPr>
+        <w:ind w:left="5040" w:hanging="360"/>
+      </w:pPr>
+      <w:rPr>
+        <w:rFonts w:ascii="Symbol" w:hAnsi="Symbol" w:hint="default"/>
+      </w:rPr>
+    </w:lvl>
+    <w:lvl w:ilvl="7" w:tplc="04090003" w:tentative="1">
+      <w:start w:val="1"/>
+      <w:numFmt w:val="bullet"/>
+      <w:lvlText w:val="o"/>
+      <w:lvlJc w:val="left"/>
+      <w:pPr>
+        <w:ind w:left="5760" w:hanging="360"/>
+      </w:pPr>
+      <w:rPr>
+        <w:rFonts w:ascii="Courier New" w:hAnsi="Courier New" w:cs="Courier New" w:hint="default"/>
+      </w:rPr>
+    </w:lvl>
+    <w:lvl w:ilvl="8" w:tplc="04090005" w:tentative="1">
+      <w:start w:val="1"/>
+      <w:numFmt w:val="bullet"/>
+      <w:lvlText w:val=""/>
+      <w:lvlJc w:val="left"/>
+      <w:pPr>
+        <w:ind w:left="6480" w:hanging="360"/>
+      </w:pPr>
+      <w:rPr>
+        <w:rFonts w:ascii="Wingdings" w:hAnsi="Wingdings" w:hint="default"/>
+      </w:rPr>
     </w:lvl>
   </w:abstractNum>
   <w:num w:numId="1">
     <w:abstractNumId w:val="1"/>
   </w:num>
   <w:num w:numId="2">
-    <w:abstractNumId w:val="7"/>
+    <w:abstractNumId w:val="9"/>
   </w:num>
   <w:num w:numId="3">
-    <w:abstractNumId w:val="10"/>
+    <w:abstractNumId w:val="12"/>
   </w:num>
   <w:num w:numId="4">
     <w:abstractNumId w:val="4"/>
@@ -7519,22 +9658,34 @@
     <w:abstractNumId w:val="3"/>
   </w:num>
   <w:num w:numId="6">
-    <w:abstractNumId w:val="6"/>
+    <w:abstractNumId w:val="8"/>
   </w:num>
   <w:num w:numId="7">
-    <w:abstractNumId w:val="9"/>
+    <w:abstractNumId w:val="11"/>
   </w:num>
   <w:num w:numId="8">
-    <w:abstractNumId w:val="5"/>
+    <w:abstractNumId w:val="6"/>
   </w:num>
   <w:num w:numId="9">
     <w:abstractNumId w:val="0"/>
   </w:num>
   <w:num w:numId="10">
-    <w:abstractNumId w:val="8"/>
+    <w:abstractNumId w:val="10"/>
   </w:num>
   <w:num w:numId="11">
     <w:abstractNumId w:val="2"/>
+  </w:num>
+  <w:num w:numId="12">
+    <w:abstractNumId w:val="14"/>
+  </w:num>
+  <w:num w:numId="13">
+    <w:abstractNumId w:val="7"/>
+  </w:num>
+  <w:num w:numId="14">
+    <w:abstractNumId w:val="5"/>
+  </w:num>
+  <w:num w:numId="15">
+    <w:abstractNumId w:val="13"/>
   </w:num>
 </w:numbering>
 </file>
@@ -7981,10 +10132,31 @@
       <w:szCs w:val="26"/>
     </w:rPr>
   </w:style>
+  <w:style w:type="paragraph" w:styleId="Heading3">
+    <w:name w:val="heading 3"/>
+    <w:basedOn w:val="Normal"/>
+    <w:next w:val="Normal"/>
+    <w:link w:val="Heading3Char"/>
+    <w:uiPriority w:val="9"/>
+    <w:unhideWhenUsed/>
+    <w:qFormat/>
+    <w:rsid w:val="008D53E5"/>
+    <w:pPr>
+      <w:keepNext/>
+      <w:keepLines/>
+      <w:spacing w:before="40" w:after="0"/>
+      <w:outlineLvl w:val="2"/>
+    </w:pPr>
+    <w:rPr>
+      <w:rFonts w:asciiTheme="majorHAnsi" w:eastAsiaTheme="majorEastAsia" w:hAnsiTheme="majorHAnsi" w:cstheme="majorBidi"/>
+      <w:color w:val="1F3763" w:themeColor="accent1" w:themeShade="7F"/>
+      <w:sz w:val="24"/>
+      <w:szCs w:val="24"/>
+    </w:rPr>
+  </w:style>
   <w:style w:type="character" w:default="1" w:styleId="DefaultParagraphFont">
     <w:name w:val="Default Paragraph Font"/>
     <w:uiPriority w:val="1"/>
-    <w:semiHidden/>
     <w:unhideWhenUsed/>
   </w:style>
   <w:style w:type="table" w:default="1" w:styleId="TableNormal">
@@ -8074,7 +10246,691 @@
       </w:tblBorders>
     </w:tblPr>
   </w:style>
+  <w:style w:type="paragraph" w:styleId="NoSpacing">
+    <w:name w:val="No Spacing"/>
+    <w:link w:val="NoSpacingChar"/>
+    <w:uiPriority w:val="1"/>
+    <w:qFormat/>
+    <w:rsid w:val="00856E00"/>
+    <w:pPr>
+      <w:spacing w:after="0" w:line="240" w:lineRule="auto"/>
+    </w:pPr>
+    <w:rPr>
+      <w:rFonts w:eastAsiaTheme="minorEastAsia"/>
+      <w:lang w:bidi="ar-SA"/>
+    </w:rPr>
+  </w:style>
+  <w:style w:type="character" w:customStyle="1" w:styleId="NoSpacingChar">
+    <w:name w:val="No Spacing Char"/>
+    <w:basedOn w:val="DefaultParagraphFont"/>
+    <w:link w:val="NoSpacing"/>
+    <w:uiPriority w:val="1"/>
+    <w:rsid w:val="00856E00"/>
+    <w:rPr>
+      <w:rFonts w:eastAsiaTheme="minorEastAsia"/>
+      <w:lang w:bidi="ar-SA"/>
+    </w:rPr>
+  </w:style>
+  <w:style w:type="character" w:customStyle="1" w:styleId="Heading3Char">
+    <w:name w:val="Heading 3 Char"/>
+    <w:basedOn w:val="DefaultParagraphFont"/>
+    <w:link w:val="Heading3"/>
+    <w:uiPriority w:val="9"/>
+    <w:rsid w:val="008D53E5"/>
+    <w:rPr>
+      <w:rFonts w:asciiTheme="majorHAnsi" w:eastAsiaTheme="majorEastAsia" w:hAnsiTheme="majorHAnsi" w:cstheme="majorBidi"/>
+      <w:color w:val="1F3763" w:themeColor="accent1" w:themeShade="7F"/>
+      <w:sz w:val="24"/>
+      <w:szCs w:val="24"/>
+    </w:rPr>
+  </w:style>
 </w:styles>
+</file>
+
+<file path=word/glossary/document.xml><?xml version="1.0" encoding="utf-8"?>
+<w:glossaryDocument xmlns:wpc="http://schemas.microsoft.com/office/word/2010/wordprocessingCanvas" xmlns:cx="http://schemas.microsoft.com/office/drawing/2014/chartex" xmlns:cx1="http://schemas.microsoft.com/office/drawing/2015/9/8/chartex" xmlns:cx2="http://schemas.microsoft.com/office/drawing/2015/10/21/chartex" xmlns:cx3="http://schemas.microsoft.com/office/drawing/2016/5/9/chartex" xmlns:cx4="http://schemas.microsoft.com/office/drawing/2016/5/10/chartex" xmlns:cx5="http://schemas.microsoft.com/office/drawing/2016/5/11/chartex" xmlns:cx6="http://schemas.microsoft.com/office/drawing/2016/5/12/chartex" xmlns:cx7="http://schemas.microsoft.com/office/drawing/2016/5/13/chartex" xmlns:cx8="http://schemas.microsoft.com/office/drawing/2016/5/14/chartex" xmlns:mc="http://schemas.openxmlformats.org/markup-compatibility/2006" xmlns:aink="http://schemas.microsoft.com/office/drawing/2016/ink" xmlns:am3d="http://schemas.microsoft.com/office/drawing/2017/model3d" xmlns:o="urn:schemas-microsoft-com:office:office" xmlns:r="http://schemas.openxmlformats.org/officeDocument/2006/relationships" xmlns:m="http://schemas.openxmlformats.org/officeDocument/2006/math" xmlns:v="urn:schemas-microsoft-com:vml" xmlns:wp14="http://schemas.microsoft.com/office/word/2010/wordprocessingDrawing" xmlns:wp="http://schemas.openxmlformats.org/drawingml/2006/wordprocessingDrawing" xmlns:w10="urn:schemas-microsoft-com:office:word" xmlns:w="http://schemas.openxmlformats.org/wordprocessingml/2006/main" xmlns:w14="http://schemas.microsoft.com/office/word/2010/wordml" xmlns:w15="http://schemas.microsoft.com/office/word/2012/wordml" xmlns:w16cex="http://schemas.microsoft.com/office/word/2018/wordml/cex" xmlns:w16cid="http://schemas.microsoft.com/office/word/2016/wordml/cid" xmlns:w16="http://schemas.microsoft.com/office/word/2018/wordml" xmlns:w16se="http://schemas.microsoft.com/office/word/2015/wordml/symex" xmlns:wpg="http://schemas.microsoft.com/office/word/2010/wordprocessingGroup" xmlns:wpi="http://schemas.microsoft.com/office/word/2010/wordprocessingInk" xmlns:wne="http://schemas.microsoft.com/office/word/2006/wordml" xmlns:wps="http://schemas.microsoft.com/office/word/2010/wordprocessingShape" mc:Ignorable="w14 w15 w16se w16cid w16 w16cex wp14">
+  <w:docParts>
+    <w:docPart>
+      <w:docPartPr>
+        <w:name w:val="DB4A8A30BFE74433960C88641F2381BA"/>
+        <w:category>
+          <w:name w:val="General"/>
+          <w:gallery w:val="placeholder"/>
+        </w:category>
+        <w:types>
+          <w:type w:val="bbPlcHdr"/>
+        </w:types>
+        <w:behaviors>
+          <w:behavior w:val="content"/>
+        </w:behaviors>
+        <w:guid w:val="{B846A97E-21CD-441F-8C05-725EB3BC3FDC}"/>
+      </w:docPartPr>
+      <w:docPartBody>
+        <w:p>
+          <w:pPr>
+            <w:pStyle w:val="DB4A8A30BFE74433960C88641F2381BA"/>
+          </w:pPr>
+          <w:r>
+            <w:rPr>
+              <w:rFonts w:asciiTheme="majorHAnsi" w:eastAsiaTheme="majorEastAsia" w:hAnsiTheme="majorHAnsi" w:cstheme="majorBidi"/>
+              <w:caps/>
+              <w:color w:val="4472C4" w:themeColor="accent1"/>
+              <w:sz w:val="80"/>
+              <w:szCs w:val="80"/>
+            </w:rPr>
+            <w:t>[Document title]</w:t>
+          </w:r>
+        </w:p>
+      </w:docPartBody>
+    </w:docPart>
+    <w:docPart>
+      <w:docPartPr>
+        <w:name w:val="338F7BC642D74DF9824206001D0A49D8"/>
+        <w:category>
+          <w:name w:val="General"/>
+          <w:gallery w:val="placeholder"/>
+        </w:category>
+        <w:types>
+          <w:type w:val="bbPlcHdr"/>
+        </w:types>
+        <w:behaviors>
+          <w:behavior w:val="content"/>
+        </w:behaviors>
+        <w:guid w:val="{A795568D-7103-4CCE-A833-1C2CBACD0AF1}"/>
+      </w:docPartPr>
+      <w:docPartBody>
+        <w:p>
+          <w:pPr>
+            <w:pStyle w:val="338F7BC642D74DF9824206001D0A49D8"/>
+          </w:pPr>
+          <w:r>
+            <w:rPr>
+              <w:color w:val="4472C4" w:themeColor="accent1"/>
+              <w:sz w:val="28"/>
+              <w:szCs w:val="28"/>
+            </w:rPr>
+            <w:t>[Document subtitle]</w:t>
+          </w:r>
+        </w:p>
+      </w:docPartBody>
+    </w:docPart>
+  </w:docParts>
+</w:glossaryDocument>
+</file>
+
+<file path=word/glossary/fontTable.xml><?xml version="1.0" encoding="utf-8"?>
+<w:fonts xmlns:mc="http://schemas.openxmlformats.org/markup-compatibility/2006" xmlns:r="http://schemas.openxmlformats.org/officeDocument/2006/relationships" xmlns:w="http://schemas.openxmlformats.org/wordprocessingml/2006/main" xmlns:w14="http://schemas.microsoft.com/office/word/2010/wordml" xmlns:w15="http://schemas.microsoft.com/office/word/2012/wordml" xmlns:w16cex="http://schemas.microsoft.com/office/word/2018/wordml/cex" xmlns:w16cid="http://schemas.microsoft.com/office/word/2016/wordml/cid" xmlns:w16="http://schemas.microsoft.com/office/word/2018/wordml" xmlns:w16se="http://schemas.microsoft.com/office/word/2015/wordml/symex" mc:Ignorable="w14 w15 w16se w16cid w16 w16cex">
+  <w:font w:name="Symbol">
+    <w:panose1 w:val="05050102010706020507"/>
+    <w:charset w:val="02"/>
+    <w:family w:val="roman"/>
+    <w:pitch w:val="variable"/>
+    <w:sig w:usb0="00000000" w:usb1="10000000" w:usb2="00000000" w:usb3="00000000" w:csb0="80000000" w:csb1="00000000"/>
+  </w:font>
+  <w:font w:name="Times New Roman">
+    <w:panose1 w:val="02020603050405020304"/>
+    <w:charset w:val="00"/>
+    <w:family w:val="roman"/>
+    <w:pitch w:val="variable"/>
+    <w:sig w:usb0="E0002EFF" w:usb1="C000785B" w:usb2="00000009" w:usb3="00000000" w:csb0="000001FF" w:csb1="00000000"/>
+  </w:font>
+  <w:font w:name="Courier New">
+    <w:panose1 w:val="02070309020205020404"/>
+    <w:charset w:val="00"/>
+    <w:family w:val="modern"/>
+    <w:pitch w:val="fixed"/>
+    <w:sig w:usb0="E0002EFF" w:usb1="C0007843" w:usb2="00000009" w:usb3="00000000" w:csb0="000001FF" w:csb1="00000000"/>
+  </w:font>
+  <w:font w:name="Wingdings">
+    <w:panose1 w:val="05000000000000000000"/>
+    <w:charset w:val="02"/>
+    <w:family w:val="auto"/>
+    <w:pitch w:val="variable"/>
+    <w:sig w:usb0="00000000" w:usb1="10000000" w:usb2="00000000" w:usb3="00000000" w:csb0="80000000" w:csb1="00000000"/>
+  </w:font>
+  <w:font w:name="Calibri">
+    <w:panose1 w:val="020F0502020204030204"/>
+    <w:charset w:val="00"/>
+    <w:family w:val="swiss"/>
+    <w:pitch w:val="variable"/>
+    <w:sig w:usb0="E4002EFF" w:usb1="C000247B" w:usb2="00000009" w:usb3="00000000" w:csb0="000001FF" w:csb1="00000000"/>
+  </w:font>
+  <w:font w:name="Arial">
+    <w:panose1 w:val="020B0604020202020204"/>
+    <w:charset w:val="00"/>
+    <w:family w:val="swiss"/>
+    <w:pitch w:val="variable"/>
+    <w:sig w:usb0="E0002EFF" w:usb1="C000785B" w:usb2="00000009" w:usb3="00000000" w:csb0="000001FF" w:csb1="00000000"/>
+  </w:font>
+  <w:font w:name="Calibri Light">
+    <w:panose1 w:val="020F0302020204030204"/>
+    <w:charset w:val="00"/>
+    <w:family w:val="swiss"/>
+    <w:pitch w:val="variable"/>
+    <w:sig w:usb0="E4002EFF" w:usb1="C000247B" w:usb2="00000009" w:usb3="00000000" w:csb0="000001FF" w:csb1="00000000"/>
+  </w:font>
+  <w:font w:name="DengXian Light">
+    <w:altName w:val="等线 Light"/>
+    <w:panose1 w:val="00000000000000000000"/>
+    <w:charset w:val="86"/>
+    <w:family w:val="auto"/>
+    <w:notTrueType/>
+    <w:pitch w:val="variable"/>
+    <w:sig w:usb0="A00002BF" w:usb1="38CF7CFA" w:usb2="00000016" w:usb3="00000000" w:csb0="0004000F" w:csb1="00000000"/>
+  </w:font>
+  <w:font w:name="DengXian">
+    <w:altName w:val="等线"/>
+    <w:panose1 w:val="02010600030101010101"/>
+    <w:charset w:val="86"/>
+    <w:family w:val="auto"/>
+    <w:notTrueType/>
+    <w:pitch w:val="variable"/>
+    <w:sig w:usb0="A00002BF" w:usb1="38CF7CFA" w:usb2="00000016" w:usb3="00000000" w:csb0="0004000F" w:csb1="00000000"/>
+  </w:font>
+  <w:font w:name="Cambria Math">
+    <w:panose1 w:val="02040503050406030204"/>
+    <w:charset w:val="00"/>
+    <w:family w:val="roman"/>
+    <w:pitch w:val="variable"/>
+    <w:sig w:usb0="E00006FF" w:usb1="420024FF" w:usb2="02000000" w:usb3="00000000" w:csb0="0000019F" w:csb1="00000000"/>
+  </w:font>
+</w:fonts>
+</file>
+
+<file path=word/glossary/settings.xml><?xml version="1.0" encoding="utf-8"?>
+<w:settings xmlns:mc="http://schemas.openxmlformats.org/markup-compatibility/2006" xmlns:o="urn:schemas-microsoft-com:office:office" xmlns:r="http://schemas.openxmlformats.org/officeDocument/2006/relationships" xmlns:m="http://schemas.openxmlformats.org/officeDocument/2006/math" xmlns:v="urn:schemas-microsoft-com:vml" xmlns:w10="urn:schemas-microsoft-com:office:word" xmlns:w="http://schemas.openxmlformats.org/wordprocessingml/2006/main" xmlns:w14="http://schemas.microsoft.com/office/word/2010/wordml" xmlns:w15="http://schemas.microsoft.com/office/word/2012/wordml" xmlns:w16cex="http://schemas.microsoft.com/office/word/2018/wordml/cex" xmlns:w16cid="http://schemas.microsoft.com/office/word/2016/wordml/cid" xmlns:w16="http://schemas.microsoft.com/office/word/2018/wordml" xmlns:w16se="http://schemas.microsoft.com/office/word/2015/wordml/symex" xmlns:sl="http://schemas.openxmlformats.org/schemaLibrary/2006/main" mc:Ignorable="w14 w15 w16se w16cid w16 w16cex">
+  <w:view w:val="normal"/>
+  <w:defaultTabStop w:val="720"/>
+  <w:characterSpacingControl w:val="doNotCompress"/>
+  <w:compat>
+    <w:useFELayout/>
+    <w:compatSetting w:name="compatibilityMode" w:uri="http://schemas.microsoft.com/office/word" w:val="15"/>
+    <w:compatSetting w:name="overrideTableStyleFontSizeAndJustification" w:uri="http://schemas.microsoft.com/office/word" w:val="1"/>
+    <w:compatSetting w:name="enableOpenTypeFeatures" w:uri="http://schemas.microsoft.com/office/word" w:val="1"/>
+    <w:compatSetting w:name="doNotFlipMirrorIndents" w:uri="http://schemas.microsoft.com/office/word" w:val="1"/>
+    <w:compatSetting w:name="differentiateMultirowTableHeaders" w:uri="http://schemas.microsoft.com/office/word" w:val="1"/>
+    <w:compatSetting w:name="useWord2013TrackBottomHyphenation" w:uri="http://schemas.microsoft.com/office/word" w:val="0"/>
+  </w:compat>
+  <w:rsids>
+    <w:rsidRoot w:val="003D79FA"/>
+    <w:rsid w:val="00167CCD"/>
+    <w:rsid w:val="003D79FA"/>
+    <w:rsid w:val="005678D0"/>
+    <w:rsid w:val="00C5315E"/>
+  </w:rsids>
+  <m:mathPr>
+    <m:mathFont m:val="Cambria Math"/>
+    <m:brkBin m:val="before"/>
+    <m:brkBinSub m:val="--"/>
+    <m:smallFrac m:val="0"/>
+    <m:dispDef/>
+    <m:lMargin m:val="0"/>
+    <m:rMargin m:val="0"/>
+    <m:defJc m:val="centerGroup"/>
+    <m:wrapIndent m:val="1440"/>
+    <m:intLim m:val="subSup"/>
+    <m:naryLim m:val="undOvr"/>
+  </m:mathPr>
+  <w:themeFontLang w:val="en-US" w:bidi="he-IL"/>
+  <w:clrSchemeMapping w:bg1="light1" w:t1="dark1" w:bg2="light2" w:t2="dark2" w:accent1="accent1" w:accent2="accent2" w:accent3="accent3" w:accent4="accent4" w:accent5="accent5" w:accent6="accent6" w:hyperlink="hyperlink" w:followedHyperlink="followedHyperlink"/>
+  <w:decimalSymbol w:val="."/>
+  <w:listSeparator w:val=","/>
+  <w15:chartTrackingRefBased/>
+</w:settings>
+</file>
+
+<file path=word/glossary/styles.xml><?xml version="1.0" encoding="utf-8"?>
+<w:styles xmlns:mc="http://schemas.openxmlformats.org/markup-compatibility/2006" xmlns:r="http://schemas.openxmlformats.org/officeDocument/2006/relationships" xmlns:w="http://schemas.openxmlformats.org/wordprocessingml/2006/main" xmlns:w14="http://schemas.microsoft.com/office/word/2010/wordml" xmlns:w15="http://schemas.microsoft.com/office/word/2012/wordml" xmlns:w16cex="http://schemas.microsoft.com/office/word/2018/wordml/cex" xmlns:w16cid="http://schemas.microsoft.com/office/word/2016/wordml/cid" xmlns:w16="http://schemas.microsoft.com/office/word/2018/wordml" xmlns:w16se="http://schemas.microsoft.com/office/word/2015/wordml/symex" mc:Ignorable="w14 w15 w16se w16cid w16 w16cex">
+  <w:docDefaults>
+    <w:rPrDefault>
+      <w:rPr>
+        <w:rFonts w:asciiTheme="minorHAnsi" w:eastAsiaTheme="minorEastAsia" w:hAnsiTheme="minorHAnsi" w:cstheme="minorBidi"/>
+        <w:sz w:val="22"/>
+        <w:szCs w:val="22"/>
+        <w:lang w:val="en-US" w:eastAsia="en-US" w:bidi="he-IL"/>
+      </w:rPr>
+    </w:rPrDefault>
+    <w:pPrDefault>
+      <w:pPr>
+        <w:spacing w:after="160" w:line="259" w:lineRule="auto"/>
+      </w:pPr>
+    </w:pPrDefault>
+  </w:docDefaults>
+  <w:latentStyles w:defLockedState="0" w:defUIPriority="99" w:defSemiHidden="0" w:defUnhideWhenUsed="0" w:defQFormat="0" w:count="376">
+    <w:lsdException w:name="Normal" w:uiPriority="0" w:qFormat="1"/>
+    <w:lsdException w:name="heading 1" w:uiPriority="9" w:qFormat="1"/>
+    <w:lsdException w:name="heading 2" w:semiHidden="1" w:uiPriority="9" w:unhideWhenUsed="1" w:qFormat="1"/>
+    <w:lsdException w:name="heading 3" w:semiHidden="1" w:uiPriority="9" w:unhideWhenUsed="1" w:qFormat="1"/>
+    <w:lsdException w:name="heading 4" w:semiHidden="1" w:uiPriority="9" w:unhideWhenUsed="1" w:qFormat="1"/>
+    <w:lsdException w:name="heading 5" w:semiHidden="1" w:uiPriority="9" w:unhideWhenUsed="1" w:qFormat="1"/>
+    <w:lsdException w:name="heading 6" w:semiHidden="1" w:uiPriority="9" w:unhideWhenUsed="1" w:qFormat="1"/>
+    <w:lsdException w:name="heading 7" w:semiHidden="1" w:uiPriority="9" w:unhideWhenUsed="1" w:qFormat="1"/>
+    <w:lsdException w:name="heading 8" w:semiHidden="1" w:uiPriority="9" w:unhideWhenUsed="1" w:qFormat="1"/>
+    <w:lsdException w:name="heading 9" w:semiHidden="1" w:uiPriority="9" w:unhideWhenUsed="1" w:qFormat="1"/>
+    <w:lsdException w:name="index 1" w:semiHidden="1" w:unhideWhenUsed="1"/>
+    <w:lsdException w:name="index 2" w:semiHidden="1" w:unhideWhenUsed="1"/>
+    <w:lsdException w:name="index 3" w:semiHidden="1" w:unhideWhenUsed="1"/>
+    <w:lsdException w:name="index 4" w:semiHidden="1" w:unhideWhenUsed="1"/>
+    <w:lsdException w:name="index 5" w:semiHidden="1" w:unhideWhenUsed="1"/>
+    <w:lsdException w:name="index 6" w:semiHidden="1" w:unhideWhenUsed="1"/>
+    <w:lsdException w:name="index 7" w:semiHidden="1" w:unhideWhenUsed="1"/>
+    <w:lsdException w:name="index 8" w:semiHidden="1" w:unhideWhenUsed="1"/>
+    <w:lsdException w:name="index 9" w:semiHidden="1" w:unhideWhenUsed="1"/>
+    <w:lsdException w:name="toc 1" w:semiHidden="1" w:uiPriority="39" w:unhideWhenUsed="1"/>
+    <w:lsdException w:name="toc 2" w:semiHidden="1" w:uiPriority="39" w:unhideWhenUsed="1"/>
+    <w:lsdException w:name="toc 3" w:semiHidden="1" w:uiPriority="39" w:unhideWhenUsed="1"/>
+    <w:lsdException w:name="toc 4" w:semiHidden="1" w:uiPriority="39" w:unhideWhenUsed="1"/>
+    <w:lsdException w:name="toc 5" w:semiHidden="1" w:uiPriority="39" w:unhideWhenUsed="1"/>
+    <w:lsdException w:name="toc 6" w:semiHidden="1" w:uiPriority="39" w:unhideWhenUsed="1"/>
+    <w:lsdException w:name="toc 7" w:semiHidden="1" w:uiPriority="39" w:unhideWhenUsed="1"/>
+    <w:lsdException w:name="toc 8" w:semiHidden="1" w:uiPriority="39" w:unhideWhenUsed="1"/>
+    <w:lsdException w:name="toc 9" w:semiHidden="1" w:uiPriority="39" w:unhideWhenUsed="1"/>
+    <w:lsdException w:name="Normal Indent" w:semiHidden="1" w:unhideWhenUsed="1"/>
+    <w:lsdException w:name="footnote text" w:semiHidden="1" w:unhideWhenUsed="1"/>
+    <w:lsdException w:name="annotation text" w:semiHidden="1" w:unhideWhenUsed="1"/>
+    <w:lsdException w:name="header" w:semiHidden="1" w:unhideWhenUsed="1"/>
+    <w:lsdException w:name="footer" w:semiHidden="1" w:unhideWhenUsed="1"/>
+    <w:lsdException w:name="index heading" w:semiHidden="1" w:unhideWhenUsed="1"/>
+    <w:lsdException w:name="caption" w:semiHidden="1" w:uiPriority="35" w:unhideWhenUsed="1" w:qFormat="1"/>
+    <w:lsdException w:name="table of figures" w:semiHidden="1" w:unhideWhenUsed="1"/>
+    <w:lsdException w:name="envelope address" w:semiHidden="1" w:unhideWhenUsed="1"/>
+    <w:lsdException w:name="envelope return" w:semiHidden="1" w:unhideWhenUsed="1"/>
+    <w:lsdException w:name="footnote reference" w:semiHidden="1" w:unhideWhenUsed="1"/>
+    <w:lsdException w:name="annotation reference" w:semiHidden="1" w:unhideWhenUsed="1"/>
+    <w:lsdException w:name="line number" w:semiHidden="1" w:unhideWhenUsed="1"/>
+    <w:lsdException w:name="page number" w:semiHidden="1" w:unhideWhenUsed="1"/>
+    <w:lsdException w:name="endnote reference" w:semiHidden="1" w:unhideWhenUsed="1"/>
+    <w:lsdException w:name="endnote text" w:semiHidden="1" w:unhideWhenUsed="1"/>
+    <w:lsdException w:name="table of authorities" w:semiHidden="1" w:unhideWhenUsed="1"/>
+    <w:lsdException w:name="macro" w:semiHidden="1" w:unhideWhenUsed="1"/>
+    <w:lsdException w:name="toa heading" w:semiHidden="1" w:unhideWhenUsed="1"/>
+    <w:lsdException w:name="List" w:semiHidden="1" w:unhideWhenUsed="1"/>
+    <w:lsdException w:name="List Bullet" w:semiHidden="1" w:unhideWhenUsed="1"/>
+    <w:lsdException w:name="List Number" w:semiHidden="1" w:unhideWhenUsed="1"/>
+    <w:lsdException w:name="List 2" w:semiHidden="1" w:unhideWhenUsed="1"/>
+    <w:lsdException w:name="List 3" w:semiHidden="1" w:unhideWhenUsed="1"/>
+    <w:lsdException w:name="List 4" w:semiHidden="1" w:unhideWhenUsed="1"/>
+    <w:lsdException w:name="List 5" w:semiHidden="1" w:unhideWhenUsed="1"/>
+    <w:lsdException w:name="List Bullet 2" w:semiHidden="1" w:unhideWhenUsed="1"/>
+    <w:lsdException w:name="List Bullet 3" w:semiHidden="1" w:unhideWhenUsed="1"/>
+    <w:lsdException w:name="List Bullet 4" w:semiHidden="1" w:unhideWhenUsed="1"/>
+    <w:lsdException w:name="List Bullet 5" w:semiHidden="1" w:unhideWhenUsed="1"/>
+    <w:lsdException w:name="List Number 2" w:semiHidden="1" w:unhideWhenUsed="1"/>
+    <w:lsdException w:name="List Number 3" w:semiHidden="1" w:unhideWhenUsed="1"/>
+    <w:lsdException w:name="List Number 4" w:semiHidden="1" w:unhideWhenUsed="1"/>
+    <w:lsdException w:name="List Number 5" w:semiHidden="1" w:unhideWhenUsed="1"/>
+    <w:lsdException w:name="Title" w:uiPriority="10" w:qFormat="1"/>
+    <w:lsdException w:name="Closing" w:semiHidden="1" w:unhideWhenUsed="1"/>
+    <w:lsdException w:name="Signature" w:semiHidden="1" w:unhideWhenUsed="1"/>
+    <w:lsdException w:name="Default Paragraph Font" w:semiHidden="1" w:uiPriority="1" w:unhideWhenUsed="1"/>
+    <w:lsdException w:name="Body Text" w:semiHidden="1" w:unhideWhenUsed="1"/>
+    <w:lsdException w:name="Body Text Indent" w:semiHidden="1" w:unhideWhenUsed="1"/>
+    <w:lsdException w:name="List Continue" w:semiHidden="1" w:unhideWhenUsed="1"/>
+    <w:lsdException w:name="List Continue 2" w:semiHidden="1" w:unhideWhenUsed="1"/>
+    <w:lsdException w:name="List Continue 3" w:semiHidden="1" w:unhideWhenUsed="1"/>
+    <w:lsdException w:name="List Continue 4" w:semiHidden="1" w:unhideWhenUsed="1"/>
+    <w:lsdException w:name="List Continue 5" w:semiHidden="1" w:unhideWhenUsed="1"/>
+    <w:lsdException w:name="Message Header" w:semiHidden="1" w:unhideWhenUsed="1"/>
+    <w:lsdException w:name="Subtitle" w:uiPriority="11" w:qFormat="1"/>
+    <w:lsdException w:name="Salutation" w:semiHidden="1" w:unhideWhenUsed="1"/>
+    <w:lsdException w:name="Date" w:semiHidden="1" w:unhideWhenUsed="1"/>
+    <w:lsdException w:name="Body Text First Indent" w:semiHidden="1" w:unhideWhenUsed="1"/>
+    <w:lsdException w:name="Body Text First Indent 2" w:semiHidden="1" w:unhideWhenUsed="1"/>
+    <w:lsdException w:name="Note Heading" w:semiHidden="1" w:unhideWhenUsed="1"/>
+    <w:lsdException w:name="Body Text 2" w:semiHidden="1" w:unhideWhenUsed="1"/>
+    <w:lsdException w:name="Body Text 3" w:semiHidden="1" w:unhideWhenUsed="1"/>
+    <w:lsdException w:name="Body Text Indent 2" w:semiHidden="1" w:unhideWhenUsed="1"/>
+    <w:lsdException w:name="Body Text Indent 3" w:semiHidden="1" w:unhideWhenUsed="1"/>
+    <w:lsdException w:name="Block Text" w:semiHidden="1" w:unhideWhenUsed="1"/>
+    <w:lsdException w:name="Hyperlink" w:semiHidden="1" w:unhideWhenUsed="1"/>
+    <w:lsdException w:name="FollowedHyperlink" w:semiHidden="1" w:unhideWhenUsed="1"/>
+    <w:lsdException w:name="Strong" w:uiPriority="22" w:qFormat="1"/>
+    <w:lsdException w:name="Emphasis" w:uiPriority="20" w:qFormat="1"/>
+    <w:lsdException w:name="Document Map" w:semiHidden="1" w:unhideWhenUsed="1"/>
+    <w:lsdException w:name="Plain Text" w:semiHidden="1" w:unhideWhenUsed="1"/>
+    <w:lsdException w:name="E-mail Signature" w:semiHidden="1" w:unhideWhenUsed="1"/>
+    <w:lsdException w:name="HTML Top of Form" w:semiHidden="1" w:unhideWhenUsed="1"/>
+    <w:lsdException w:name="HTML Bottom of Form" w:semiHidden="1" w:unhideWhenUsed="1"/>
+    <w:lsdException w:name="Normal (Web)" w:semiHidden="1" w:unhideWhenUsed="1"/>
+    <w:lsdException w:name="HTML Acronym" w:semiHidden="1" w:unhideWhenUsed="1"/>
+    <w:lsdException w:name="HTML Address" w:semiHidden="1" w:unhideWhenUsed="1"/>
+    <w:lsdException w:name="HTML Cite" w:semiHidden="1" w:unhideWhenUsed="1"/>
+    <w:lsdException w:name="HTML Code" w:semiHidden="1" w:unhideWhenUsed="1"/>
+    <w:lsdException w:name="HTML Definition" w:semiHidden="1" w:unhideWhenUsed="1"/>
+    <w:lsdException w:name="HTML Keyboard" w:semiHidden="1" w:unhideWhenUsed="1"/>
+    <w:lsdException w:name="HTML Preformatted" w:semiHidden="1" w:unhideWhenUsed="1"/>
+    <w:lsdException w:name="HTML Sample" w:semiHidden="1" w:unhideWhenUsed="1"/>
+    <w:lsdException w:name="HTML Typewriter" w:semiHidden="1" w:unhideWhenUsed="1"/>
+    <w:lsdException w:name="HTML Variable" w:semiHidden="1" w:unhideWhenUsed="1"/>
+    <w:lsdException w:name="Normal Table" w:semiHidden="1" w:unhideWhenUsed="1"/>
+    <w:lsdException w:name="annotation subject" w:semiHidden="1" w:unhideWhenUsed="1"/>
+    <w:lsdException w:name="No List" w:semiHidden="1" w:unhideWhenUsed="1"/>
+    <w:lsdException w:name="Outline List 1" w:semiHidden="1" w:unhideWhenUsed="1"/>
+    <w:lsdException w:name="Outline List 2" w:semiHidden="1" w:unhideWhenUsed="1"/>
+    <w:lsdException w:name="Outline List 3" w:semiHidden="1" w:unhideWhenUsed="1"/>
+    <w:lsdException w:name="Table Simple 1" w:semiHidden="1" w:unhideWhenUsed="1"/>
+    <w:lsdException w:name="Table Simple 2" w:semiHidden="1" w:unhideWhenUsed="1"/>
+    <w:lsdException w:name="Table Simple 3" w:semiHidden="1" w:unhideWhenUsed="1"/>
+    <w:lsdException w:name="Table Classic 1" w:semiHidden="1" w:unhideWhenUsed="1"/>
+    <w:lsdException w:name="Table Classic 2" w:semiHidden="1" w:unhideWhenUsed="1"/>
+    <w:lsdException w:name="Table Classic 3" w:semiHidden="1" w:unhideWhenUsed="1"/>
+    <w:lsdException w:name="Table Classic 4" w:semiHidden="1" w:unhideWhenUsed="1"/>
+    <w:lsdException w:name="Table Colorful 1" w:semiHidden="1" w:unhideWhenUsed="1"/>
+    <w:lsdException w:name="Table Colorful 2" w:semiHidden="1" w:unhideWhenUsed="1"/>
+    <w:lsdException w:name="Table Colorful 3" w:semiHidden="1" w:unhideWhenUsed="1"/>
+    <w:lsdException w:name="Table Columns 1" w:semiHidden="1" w:unhideWhenUsed="1"/>
+    <w:lsdException w:name="Table Columns 2" w:semiHidden="1" w:unhideWhenUsed="1"/>
+    <w:lsdException w:name="Table Columns 3" w:semiHidden="1" w:unhideWhenUsed="1"/>
+    <w:lsdException w:name="Table Columns 4" w:semiHidden="1" w:unhideWhenUsed="1"/>
+    <w:lsdException w:name="Table Columns 5" w:semiHidden="1" w:unhideWhenUsed="1"/>
+    <w:lsdException w:name="Table Grid 1" w:semiHidden="1" w:unhideWhenUsed="1"/>
+    <w:lsdException w:name="Table Grid 2" w:semiHidden="1" w:unhideWhenUsed="1"/>
+    <w:lsdException w:name="Table Grid 3" w:semiHidden="1" w:unhideWhenUsed="1"/>
+    <w:lsdException w:name="Table Grid 4" w:semiHidden="1" w:unhideWhenUsed="1"/>
+    <w:lsdException w:name="Table Grid 5" w:semiHidden="1" w:unhideWhenUsed="1"/>
+    <w:lsdException w:name="Table Grid 6" w:semiHidden="1" w:unhideWhenUsed="1"/>
+    <w:lsdException w:name="Table Grid 7" w:semiHidden="1" w:unhideWhenUsed="1"/>
+    <w:lsdException w:name="Table Grid 8" w:semiHidden="1" w:unhideWhenUsed="1"/>
+    <w:lsdException w:name="Table List 1" w:semiHidden="1" w:unhideWhenUsed="1"/>
+    <w:lsdException w:name="Table List 2" w:semiHidden="1" w:unhideWhenUsed="1"/>
+    <w:lsdException w:name="Table List 3" w:semiHidden="1" w:unhideWhenUsed="1"/>
+    <w:lsdException w:name="Table List 4" w:semiHidden="1" w:unhideWhenUsed="1"/>
+    <w:lsdException w:name="Table List 5" w:semiHidden="1" w:unhideWhenUsed="1"/>
+    <w:lsdException w:name="Table List 6" w:semiHidden="1" w:unhideWhenUsed="1"/>
+    <w:lsdException w:name="Table List 7" w:semiHidden="1" w:unhideWhenUsed="1"/>
+    <w:lsdException w:name="Table List 8" w:semiHidden="1" w:unhideWhenUsed="1"/>
+    <w:lsdException w:name="Table 3D effects 1" w:semiHidden="1" w:unhideWhenUsed="1"/>
+    <w:lsdException w:name="Table 3D effects 2" w:semiHidden="1" w:unhideWhenUsed="1"/>
+    <w:lsdException w:name="Table 3D effects 3" w:semiHidden="1" w:unhideWhenUsed="1"/>
+    <w:lsdException w:name="Table Contemporary" w:semiHidden="1" w:unhideWhenUsed="1"/>
+    <w:lsdException w:name="Table Elegant" w:semiHidden="1" w:unhideWhenUsed="1"/>
+    <w:lsdException w:name="Table Professional" w:semiHidden="1" w:unhideWhenUsed="1"/>
+    <w:lsdException w:name="Table Subtle 1" w:semiHidden="1" w:unhideWhenUsed="1"/>
+    <w:lsdException w:name="Table Subtle 2" w:semiHidden="1" w:unhideWhenUsed="1"/>
+    <w:lsdException w:name="Table Web 1" w:semiHidden="1" w:unhideWhenUsed="1"/>
+    <w:lsdException w:name="Table Web 2" w:semiHidden="1" w:unhideWhenUsed="1"/>
+    <w:lsdException w:name="Table Web 3" w:semiHidden="1" w:unhideWhenUsed="1"/>
+    <w:lsdException w:name="Balloon Text" w:semiHidden="1" w:unhideWhenUsed="1"/>
+    <w:lsdException w:name="Table Grid" w:uiPriority="39"/>
+    <w:lsdException w:name="Table Theme" w:semiHidden="1" w:unhideWhenUsed="1"/>
+    <w:lsdException w:name="Placeholder Text" w:semiHidden="1"/>
+    <w:lsdException w:name="No Spacing" w:uiPriority="1" w:qFormat="1"/>
+    <w:lsdException w:name="Light Shading" w:uiPriority="60"/>
+    <w:lsdException w:name="Light List" w:uiPriority="61"/>
+    <w:lsdException w:name="Light Grid" w:uiPriority="62"/>
+    <w:lsdException w:name="Medium Shading 1" w:uiPriority="63"/>
+    <w:lsdException w:name="Medium Shading 2" w:uiPriority="64"/>
+    <w:lsdException w:name="Medium List 1" w:uiPriority="65"/>
+    <w:lsdException w:name="Medium List 2" w:uiPriority="66"/>
+    <w:lsdException w:name="Medium Grid 1" w:uiPriority="67"/>
+    <w:lsdException w:name="Medium Grid 2" w:uiPriority="68"/>
+    <w:lsdException w:name="Medium Grid 3" w:uiPriority="69"/>
+    <w:lsdException w:name="Dark List" w:uiPriority="70"/>
+    <w:lsdException w:name="Colorful Shading" w:uiPriority="71"/>
+    <w:lsdException w:name="Colorful List" w:uiPriority="72"/>
+    <w:lsdException w:name="Colorful Grid" w:uiPriority="73"/>
+    <w:lsdException w:name="Light Shading Accent 1" w:uiPriority="60"/>
+    <w:lsdException w:name="Light List Accent 1" w:uiPriority="61"/>
+    <w:lsdException w:name="Light Grid Accent 1" w:uiPriority="62"/>
+    <w:lsdException w:name="Medium Shading 1 Accent 1" w:uiPriority="63"/>
+    <w:lsdException w:name="Medium Shading 2 Accent 1" w:uiPriority="64"/>
+    <w:lsdException w:name="Medium List 1 Accent 1" w:uiPriority="65"/>
+    <w:lsdException w:name="Revision" w:semiHidden="1"/>
+    <w:lsdException w:name="List Paragraph" w:uiPriority="34" w:qFormat="1"/>
+    <w:lsdException w:name="Quote" w:uiPriority="29" w:qFormat="1"/>
+    <w:lsdException w:name="Intense Quote" w:uiPriority="30" w:qFormat="1"/>
+    <w:lsdException w:name="Medium List 2 Accent 1" w:uiPriority="66"/>
+    <w:lsdException w:name="Medium Grid 1 Accent 1" w:uiPriority="67"/>
+    <w:lsdException w:name="Medium Grid 2 Accent 1" w:uiPriority="68"/>
+    <w:lsdException w:name="Medium Grid 3 Accent 1" w:uiPriority="69"/>
+    <w:lsdException w:name="Dark List Accent 1" w:uiPriority="70"/>
+    <w:lsdException w:name="Colorful Shading Accent 1" w:uiPriority="71"/>
+    <w:lsdException w:name="Colorful List Accent 1" w:uiPriority="72"/>
+    <w:lsdException w:name="Colorful Grid Accent 1" w:uiPriority="73"/>
+    <w:lsdException w:name="Light Shading Accent 2" w:uiPriority="60"/>
+    <w:lsdException w:name="Light List Accent 2" w:uiPriority="61"/>
+    <w:lsdException w:name="Light Grid Accent 2" w:uiPriority="62"/>
+    <w:lsdException w:name="Medium Shading 1 Accent 2" w:uiPriority="63"/>
+    <w:lsdException w:name="Medium Shading 2 Accent 2" w:uiPriority="64"/>
+    <w:lsdException w:name="Medium List 1 Accent 2" w:uiPriority="65"/>
+    <w:lsdException w:name="Medium List 2 Accent 2" w:uiPriority="66"/>
+    <w:lsdException w:name="Medium Grid 1 Accent 2" w:uiPriority="67"/>
+    <w:lsdException w:name="Medium Grid 2 Accent 2" w:uiPriority="68"/>
+    <w:lsdException w:name="Medium Grid 3 Accent 2" w:uiPriority="69"/>
+    <w:lsdException w:name="Dark List Accent 2" w:uiPriority="70"/>
+    <w:lsdException w:name="Colorful Shading Accent 2" w:uiPriority="71"/>
+    <w:lsdException w:name="Colorful List Accent 2" w:uiPriority="72"/>
+    <w:lsdException w:name="Colorful Grid Accent 2" w:uiPriority="73"/>
+    <w:lsdException w:name="Light Shading Accent 3" w:uiPriority="60"/>
+    <w:lsdException w:name="Light List Accent 3" w:uiPriority="61"/>
+    <w:lsdException w:name="Light Grid Accent 3" w:uiPriority="62"/>
+    <w:lsdException w:name="Medium Shading 1 Accent 3" w:uiPriority="63"/>
+    <w:lsdException w:name="Medium Shading 2 Accent 3" w:uiPriority="64"/>
+    <w:lsdException w:name="Medium List 1 Accent 3" w:uiPriority="65"/>
+    <w:lsdException w:name="Medium List 2 Accent 3" w:uiPriority="66"/>
+    <w:lsdException w:name="Medium Grid 1 Accent 3" w:uiPriority="67"/>
+    <w:lsdException w:name="Medium Grid 2 Accent 3" w:uiPriority="68"/>
+    <w:lsdException w:name="Medium Grid 3 Accent 3" w:uiPriority="69"/>
+    <w:lsdException w:name="Dark List Accent 3" w:uiPriority="70"/>
+    <w:lsdException w:name="Colorful Shading Accent 3" w:uiPriority="71"/>
+    <w:lsdException w:name="Colorful List Accent 3" w:uiPriority="72"/>
+    <w:lsdException w:name="Colorful Grid Accent 3" w:uiPriority="73"/>
+    <w:lsdException w:name="Light Shading Accent 4" w:uiPriority="60"/>
+    <w:lsdException w:name="Light List Accent 4" w:uiPriority="61"/>
+    <w:lsdException w:name="Light Grid Accent 4" w:uiPriority="62"/>
+    <w:lsdException w:name="Medium Shading 1 Accent 4" w:uiPriority="63"/>
+    <w:lsdException w:name="Medium Shading 2 Accent 4" w:uiPriority="64"/>
+    <w:lsdException w:name="Medium List 1 Accent 4" w:uiPriority="65"/>
+    <w:lsdException w:name="Medium List 2 Accent 4" w:uiPriority="66"/>
+    <w:lsdException w:name="Medium Grid 1 Accent 4" w:uiPriority="67"/>
+    <w:lsdException w:name="Medium Grid 2 Accent 4" w:uiPriority="68"/>
+    <w:lsdException w:name="Medium Grid 3 Accent 4" w:uiPriority="69"/>
+    <w:lsdException w:name="Dark List Accent 4" w:uiPriority="70"/>
+    <w:lsdException w:name="Colorful Shading Accent 4" w:uiPriority="71"/>
+    <w:lsdException w:name="Colorful List Accent 4" w:uiPriority="72"/>
+    <w:lsdException w:name="Colorful Grid Accent 4" w:uiPriority="73"/>
+    <w:lsdException w:name="Light Shading Accent 5" w:uiPriority="60"/>
+    <w:lsdException w:name="Light List Accent 5" w:uiPriority="61"/>
+    <w:lsdException w:name="Light Grid Accent 5" w:uiPriority="62"/>
+    <w:lsdException w:name="Medium Shading 1 Accent 5" w:uiPriority="63"/>
+    <w:lsdException w:name="Medium Shading 2 Accent 5" w:uiPriority="64"/>
+    <w:lsdException w:name="Medium List 1 Accent 5" w:uiPriority="65"/>
+    <w:lsdException w:name="Medium List 2 Accent 5" w:uiPriority="66"/>
+    <w:lsdException w:name="Medium Grid 1 Accent 5" w:uiPriority="67"/>
+    <w:lsdException w:name="Medium Grid 2 Accent 5" w:uiPriority="68"/>
+    <w:lsdException w:name="Medium Grid 3 Accent 5" w:uiPriority="69"/>
+    <w:lsdException w:name="Dark List Accent 5" w:uiPriority="70"/>
+    <w:lsdException w:name="Colorful Shading Accent 5" w:uiPriority="71"/>
+    <w:lsdException w:name="Colorful List Accent 5" w:uiPriority="72"/>
+    <w:lsdException w:name="Colorful Grid Accent 5" w:uiPriority="73"/>
+    <w:lsdException w:name="Light Shading Accent 6" w:uiPriority="60"/>
+    <w:lsdException w:name="Light List Accent 6" w:uiPriority="61"/>
+    <w:lsdException w:name="Light Grid Accent 6" w:uiPriority="62"/>
+    <w:lsdException w:name="Medium Shading 1 Accent 6" w:uiPriority="63"/>
+    <w:lsdException w:name="Medium Shading 2 Accent 6" w:uiPriority="64"/>
+    <w:lsdException w:name="Medium List 1 Accent 6" w:uiPriority="65"/>
+    <w:lsdException w:name="Medium List 2 Accent 6" w:uiPriority="66"/>
+    <w:lsdException w:name="Medium Grid 1 Accent 6" w:uiPriority="67"/>
+    <w:lsdException w:name="Medium Grid 2 Accent 6" w:uiPriority="68"/>
+    <w:lsdException w:name="Medium Grid 3 Accent 6" w:uiPriority="69"/>
+    <w:lsdException w:name="Dark List Accent 6" w:uiPriority="70"/>
+    <w:lsdException w:name="Colorful Shading Accent 6" w:uiPriority="71"/>
+    <w:lsdException w:name="Colorful List Accent 6" w:uiPriority="72"/>
+    <w:lsdException w:name="Colorful Grid Accent 6" w:uiPriority="73"/>
+    <w:lsdException w:name="Subtle Emphasis" w:uiPriority="19" w:qFormat="1"/>
+    <w:lsdException w:name="Intense Emphasis" w:uiPriority="21" w:qFormat="1"/>
+    <w:lsdException w:name="Subtle Reference" w:uiPriority="31" w:qFormat="1"/>
+    <w:lsdException w:name="Intense Reference" w:uiPriority="32" w:qFormat="1"/>
+    <w:lsdException w:name="Book Title" w:uiPriority="33" w:qFormat="1"/>
+    <w:lsdException w:name="Bibliography" w:semiHidden="1" w:uiPriority="37" w:unhideWhenUsed="1"/>
+    <w:lsdException w:name="TOC Heading" w:semiHidden="1" w:uiPriority="39" w:unhideWhenUsed="1" w:qFormat="1"/>
+    <w:lsdException w:name="Plain Table 1" w:uiPriority="41"/>
+    <w:lsdException w:name="Plain Table 2" w:uiPriority="42"/>
+    <w:lsdException w:name="Plain Table 3" w:uiPriority="43"/>
+    <w:lsdException w:name="Plain Table 4" w:uiPriority="44"/>
+    <w:lsdException w:name="Plain Table 5" w:uiPriority="45"/>
+    <w:lsdException w:name="Grid Table Light" w:uiPriority="40"/>
+    <w:lsdException w:name="Grid Table 1 Light" w:uiPriority="46"/>
+    <w:lsdException w:name="Grid Table 2" w:uiPriority="47"/>
+    <w:lsdException w:name="Grid Table 3" w:uiPriority="48"/>
+    <w:lsdException w:name="Grid Table 4" w:uiPriority="49"/>
+    <w:lsdException w:name="Grid Table 5 Dark" w:uiPriority="50"/>
+    <w:lsdException w:name="Grid Table 6 Colorful" w:uiPriority="51"/>
+    <w:lsdException w:name="Grid Table 7 Colorful" w:uiPriority="52"/>
+    <w:lsdException w:name="Grid Table 1 Light Accent 1" w:uiPriority="46"/>
+    <w:lsdException w:name="Grid Table 2 Accent 1" w:uiPriority="47"/>
+    <w:lsdException w:name="Grid Table 3 Accent 1" w:uiPriority="48"/>
+    <w:lsdException w:name="Grid Table 4 Accent 1" w:uiPriority="49"/>
+    <w:lsdException w:name="Grid Table 5 Dark Accent 1" w:uiPriority="50"/>
+    <w:lsdException w:name="Grid Table 6 Colorful Accent 1" w:uiPriority="51"/>
+    <w:lsdException w:name="Grid Table 7 Colorful Accent 1" w:uiPriority="52"/>
+    <w:lsdException w:name="Grid Table 1 Light Accent 2" w:uiPriority="46"/>
+    <w:lsdException w:name="Grid Table 2 Accent 2" w:uiPriority="47"/>
+    <w:lsdException w:name="Grid Table 3 Accent 2" w:uiPriority="48"/>
+    <w:lsdException w:name="Grid Table 4 Accent 2" w:uiPriority="49"/>
+    <w:lsdException w:name="Grid Table 5 Dark Accent 2" w:uiPriority="50"/>
+    <w:lsdException w:name="Grid Table 6 Colorful Accent 2" w:uiPriority="51"/>
+    <w:lsdException w:name="Grid Table 7 Colorful Accent 2" w:uiPriority="52"/>
+    <w:lsdException w:name="Grid Table 1 Light Accent 3" w:uiPriority="46"/>
+    <w:lsdException w:name="Grid Table 2 Accent 3" w:uiPriority="47"/>
+    <w:lsdException w:name="Grid Table 3 Accent 3" w:uiPriority="48"/>
+    <w:lsdException w:name="Grid Table 4 Accent 3" w:uiPriority="49"/>
+    <w:lsdException w:name="Grid Table 5 Dark Accent 3" w:uiPriority="50"/>
+    <w:lsdException w:name="Grid Table 6 Colorful Accent 3" w:uiPriority="51"/>
+    <w:lsdException w:name="Grid Table 7 Colorful Accent 3" w:uiPriority="52"/>
+    <w:lsdException w:name="Grid Table 1 Light Accent 4" w:uiPriority="46"/>
+    <w:lsdException w:name="Grid Table 2 Accent 4" w:uiPriority="47"/>
+    <w:lsdException w:name="Grid Table 3 Accent 4" w:uiPriority="48"/>
+    <w:lsdException w:name="Grid Table 4 Accent 4" w:uiPriority="49"/>
+    <w:lsdException w:name="Grid Table 5 Dark Accent 4" w:uiPriority="50"/>
+    <w:lsdException w:name="Grid Table 6 Colorful Accent 4" w:uiPriority="51"/>
+    <w:lsdException w:name="Grid Table 7 Colorful Accent 4" w:uiPriority="52"/>
+    <w:lsdException w:name="Grid Table 1 Light Accent 5" w:uiPriority="46"/>
+    <w:lsdException w:name="Grid Table 2 Accent 5" w:uiPriority="47"/>
+    <w:lsdException w:name="Grid Table 3 Accent 5" w:uiPriority="48"/>
+    <w:lsdException w:name="Grid Table 4 Accent 5" w:uiPriority="49"/>
+    <w:lsdException w:name="Grid Table 5 Dark Accent 5" w:uiPriority="50"/>
+    <w:lsdException w:name="Grid Table 6 Colorful Accent 5" w:uiPriority="51"/>
+    <w:lsdException w:name="Grid Table 7 Colorful Accent 5" w:uiPriority="52"/>
+    <w:lsdException w:name="Grid Table 1 Light Accent 6" w:uiPriority="46"/>
+    <w:lsdException w:name="Grid Table 2 Accent 6" w:uiPriority="47"/>
+    <w:lsdException w:name="Grid Table 3 Accent 6" w:uiPriority="48"/>
+    <w:lsdException w:name="Grid Table 4 Accent 6" w:uiPriority="49"/>
+    <w:lsdException w:name="Grid Table 5 Dark Accent 6" w:uiPriority="50"/>
+    <w:lsdException w:name="Grid Table 6 Colorful Accent 6" w:uiPriority="51"/>
+    <w:lsdException w:name="Grid Table 7 Colorful Accent 6" w:uiPriority="52"/>
+    <w:lsdException w:name="List Table 1 Light" w:uiPriority="46"/>
+    <w:lsdException w:name="List Table 2" w:uiPriority="47"/>
+    <w:lsdException w:name="List Table 3" w:uiPriority="48"/>
+    <w:lsdException w:name="List Table 4" w:uiPriority="49"/>
+    <w:lsdException w:name="List Table 5 Dark" w:uiPriority="50"/>
+    <w:lsdException w:name="List Table 6 Colorful" w:uiPriority="51"/>
+    <w:lsdException w:name="List Table 7 Colorful" w:uiPriority="52"/>
+    <w:lsdException w:name="List Table 1 Light Accent 1" w:uiPriority="46"/>
+    <w:lsdException w:name="List Table 2 Accent 1" w:uiPriority="47"/>
+    <w:lsdException w:name="List Table 3 Accent 1" w:uiPriority="48"/>
+    <w:lsdException w:name="List Table 4 Accent 1" w:uiPriority="49"/>
+    <w:lsdException w:name="List Table 5 Dark Accent 1" w:uiPriority="50"/>
+    <w:lsdException w:name="List Table 6 Colorful Accent 1" w:uiPriority="51"/>
+    <w:lsdException w:name="List Table 7 Colorful Accent 1" w:uiPriority="52"/>
+    <w:lsdException w:name="List Table 1 Light Accent 2" w:uiPriority="46"/>
+    <w:lsdException w:name="List Table 2 Accent 2" w:uiPriority="47"/>
+    <w:lsdException w:name="List Table 3 Accent 2" w:uiPriority="48"/>
+    <w:lsdException w:name="List Table 4 Accent 2" w:uiPriority="49"/>
+    <w:lsdException w:name="List Table 5 Dark Accent 2" w:uiPriority="50"/>
+    <w:lsdException w:name="List Table 6 Colorful Accent 2" w:uiPriority="51"/>
+    <w:lsdException w:name="List Table 7 Colorful Accent 2" w:uiPriority="52"/>
+    <w:lsdException w:name="List Table 1 Light Accent 3" w:uiPriority="46"/>
+    <w:lsdException w:name="List Table 2 Accent 3" w:uiPriority="47"/>
+    <w:lsdException w:name="List Table 3 Accent 3" w:uiPriority="48"/>
+    <w:lsdException w:name="List Table 4 Accent 3" w:uiPriority="49"/>
+    <w:lsdException w:name="List Table 5 Dark Accent 3" w:uiPriority="50"/>
+    <w:lsdException w:name="List Table 6 Colorful Accent 3" w:uiPriority="51"/>
+    <w:lsdException w:name="List Table 7 Colorful Accent 3" w:uiPriority="52"/>
+    <w:lsdException w:name="List Table 1 Light Accent 4" w:uiPriority="46"/>
+    <w:lsdException w:name="List Table 2 Accent 4" w:uiPriority="47"/>
+    <w:lsdException w:name="List Table 3 Accent 4" w:uiPriority="48"/>
+    <w:lsdException w:name="List Table 4 Accent 4" w:uiPriority="49"/>
+    <w:lsdException w:name="List Table 5 Dark Accent 4" w:uiPriority="50"/>
+    <w:lsdException w:name="List Table 6 Colorful Accent 4" w:uiPriority="51"/>
+    <w:lsdException w:name="List Table 7 Colorful Accent 4" w:uiPriority="52"/>
+    <w:lsdException w:name="List Table 1 Light Accent 5" w:uiPriority="46"/>
+    <w:lsdException w:name="List Table 2 Accent 5" w:uiPriority="47"/>
+    <w:lsdException w:name="List Table 3 Accent 5" w:uiPriority="48"/>
+    <w:lsdException w:name="List Table 4 Accent 5" w:uiPriority="49"/>
+    <w:lsdException w:name="List Table 5 Dark Accent 5" w:uiPriority="50"/>
+    <w:lsdException w:name="List Table 6 Colorful Accent 5" w:uiPriority="51"/>
+    <w:lsdException w:name="List Table 7 Colorful Accent 5" w:uiPriority="52"/>
+    <w:lsdException w:name="List Table 1 Light Accent 6" w:uiPriority="46"/>
+    <w:lsdException w:name="List Table 2 Accent 6" w:uiPriority="47"/>
+    <w:lsdException w:name="List Table 3 Accent 6" w:uiPriority="48"/>
+    <w:lsdException w:name="List Table 4 Accent 6" w:uiPriority="49"/>
+    <w:lsdException w:name="List Table 5 Dark Accent 6" w:uiPriority="50"/>
+    <w:lsdException w:name="List Table 6 Colorful Accent 6" w:uiPriority="51"/>
+    <w:lsdException w:name="List Table 7 Colorful Accent 6" w:uiPriority="52"/>
+    <w:lsdException w:name="Mention" w:semiHidden="1" w:unhideWhenUsed="1"/>
+    <w:lsdException w:name="Smart Hyperlink" w:semiHidden="1" w:unhideWhenUsed="1"/>
+    <w:lsdException w:name="Hashtag" w:semiHidden="1" w:unhideWhenUsed="1"/>
+    <w:lsdException w:name="Unresolved Mention" w:semiHidden="1" w:unhideWhenUsed="1"/>
+    <w:lsdException w:name="Smart Link" w:semiHidden="1" w:unhideWhenUsed="1"/>
+  </w:latentStyles>
+  <w:style w:type="paragraph" w:default="1" w:styleId="Normal">
+    <w:name w:val="Normal"/>
+    <w:qFormat/>
+  </w:style>
+  <w:style w:type="character" w:default="1" w:styleId="DefaultParagraphFont">
+    <w:name w:val="Default Paragraph Font"/>
+    <w:uiPriority w:val="1"/>
+    <w:semiHidden/>
+    <w:unhideWhenUsed/>
+  </w:style>
+  <w:style w:type="table" w:default="1" w:styleId="TableNormal">
+    <w:name w:val="Normal Table"/>
+    <w:uiPriority w:val="99"/>
+    <w:semiHidden/>
+    <w:unhideWhenUsed/>
+    <w:tblPr>
+      <w:tblInd w:w="0" w:type="dxa"/>
+      <w:tblCellMar>
+        <w:top w:w="0" w:type="dxa"/>
+        <w:left w:w="108" w:type="dxa"/>
+        <w:bottom w:w="0" w:type="dxa"/>
+        <w:right w:w="108" w:type="dxa"/>
+      </w:tblCellMar>
+    </w:tblPr>
+  </w:style>
+  <w:style w:type="numbering" w:default="1" w:styleId="NoList">
+    <w:name w:val="No List"/>
+    <w:uiPriority w:val="99"/>
+    <w:semiHidden/>
+    <w:unhideWhenUsed/>
+  </w:style>
+  <w:style w:type="paragraph" w:customStyle="1" w:styleId="DB4A8A30BFE74433960C88641F2381BA">
+    <w:name w:val="DB4A8A30BFE74433960C88641F2381BA"/>
+    <w:rsid w:val="003D79FA"/>
+  </w:style>
+  <w:style w:type="paragraph" w:customStyle="1" w:styleId="338F7BC642D74DF9824206001D0A49D8">
+    <w:name w:val="338F7BC642D74DF9824206001D0A49D8"/>
+    <w:rsid w:val="003D79FA"/>
+  </w:style>
+  <w:style w:type="character" w:styleId="PlaceholderText">
+    <w:name w:val="Placeholder Text"/>
+    <w:basedOn w:val="DefaultParagraphFont"/>
+    <w:uiPriority w:val="99"/>
+    <w:semiHidden/>
+    <w:rsid w:val="005678D0"/>
+    <w:rPr>
+      <w:color w:val="808080"/>
+    </w:rPr>
+  </w:style>
+</w:styles>
+</file>
+
+<file path=word/glossary/webSettings.xml><?xml version="1.0" encoding="utf-8"?>
+<w:webSettings xmlns:mc="http://schemas.openxmlformats.org/markup-compatibility/2006" xmlns:r="http://schemas.openxmlformats.org/officeDocument/2006/relationships" xmlns:w="http://schemas.openxmlformats.org/wordprocessingml/2006/main" xmlns:w14="http://schemas.microsoft.com/office/word/2010/wordml" xmlns:w15="http://schemas.microsoft.com/office/word/2012/wordml" xmlns:w16cex="http://schemas.microsoft.com/office/word/2018/wordml/cex" xmlns:w16cid="http://schemas.microsoft.com/office/word/2016/wordml/cid" xmlns:w16="http://schemas.microsoft.com/office/word/2018/wordml" xmlns:w16se="http://schemas.microsoft.com/office/word/2015/wordml/symex" mc:Ignorable="w14 w15 w16se w16cid w16 w16cex">
+  <w:optimizeForBrowser/>
+  <w:allowPNG/>
+</w:webSettings>
 </file>
 
 <file path=word/theme/theme1.xml><?xml version="1.0" encoding="utf-8"?>

</xml_diff>